<commit_message>
worked on correct data capture from students
</commit_message>
<xml_diff>
--- a/documentation/IT PROJECT 3.2 v0.docx
+++ b/documentation/IT PROJECT 3.2 v0.docx
@@ -135,7 +135,7 @@
       <w:bookmarkStart w:id="0" w:name="_Toc95224408"/>
       <w:bookmarkStart w:id="1" w:name="_Toc97238944"/>
       <w:bookmarkStart w:id="2" w:name="_Toc97254219"/>
-      <w:bookmarkStart w:id="3" w:name="_Toc102625966"/>
+      <w:bookmarkStart w:id="3" w:name="_Toc102904051"/>
       <w:r>
         <w:t>MASENO E-HE</w:t>
       </w:r>
@@ -337,7 +337,7 @@
       <w:bookmarkStart w:id="4" w:name="_Toc95224409"/>
       <w:bookmarkStart w:id="5" w:name="_Toc97238945"/>
       <w:bookmarkStart w:id="6" w:name="_Toc97254220"/>
-      <w:bookmarkStart w:id="7" w:name="_Toc102625967"/>
+      <w:bookmarkStart w:id="7" w:name="_Toc102904052"/>
       <w:r>
         <w:rPr>
           <w:rStyle w:val="Heading1Char"/>
@@ -815,7 +815,7 @@
       <w:bookmarkStart w:id="8" w:name="_Toc95224410"/>
       <w:bookmarkStart w:id="9" w:name="_Toc97238946"/>
       <w:bookmarkStart w:id="10" w:name="_Toc97254221"/>
-      <w:bookmarkStart w:id="11" w:name="_Toc102625968"/>
+      <w:bookmarkStart w:id="11" w:name="_Toc102904053"/>
       <w:r>
         <w:lastRenderedPageBreak/>
         <w:t>DEDICATION</w:t>
@@ -1028,7 +1028,7 @@
       <w:bookmarkStart w:id="12" w:name="_Toc95224411"/>
       <w:bookmarkStart w:id="13" w:name="_Toc97238947"/>
       <w:bookmarkStart w:id="14" w:name="_Toc97254222"/>
-      <w:bookmarkStart w:id="15" w:name="_Toc102625969"/>
+      <w:bookmarkStart w:id="15" w:name="_Toc102904054"/>
       <w:r>
         <w:lastRenderedPageBreak/>
         <w:t>ACKNOWLEDGEMENT</w:t>
@@ -1285,7 +1285,7 @@
       <w:bookmarkStart w:id="16" w:name="_Toc95224412"/>
       <w:bookmarkStart w:id="17" w:name="_Toc97238948"/>
       <w:bookmarkStart w:id="18" w:name="_Toc97254223"/>
-      <w:bookmarkStart w:id="19" w:name="_Toc102625970"/>
+      <w:bookmarkStart w:id="19" w:name="_Toc102904055"/>
       <w:r>
         <w:lastRenderedPageBreak/>
         <w:t>A</w:t>
@@ -1829,7 +1829,7 @@
       <w:bookmarkStart w:id="20" w:name="_Toc95224413"/>
       <w:bookmarkStart w:id="21" w:name="_Toc97238949"/>
       <w:bookmarkStart w:id="22" w:name="_Toc97254224"/>
-      <w:bookmarkStart w:id="23" w:name="_Toc102625971"/>
+      <w:bookmarkStart w:id="23" w:name="_Toc102904056"/>
       <w:r>
         <w:lastRenderedPageBreak/>
         <w:t>T</w:t>
@@ -1861,7 +1861,7 @@
       <w:r>
         <w:fldChar w:fldCharType="separate"/>
       </w:r>
-      <w:hyperlink w:anchor="_Toc102625966" w:history="1">
+      <w:hyperlink w:anchor="_Toc102904051" w:history="1">
         <w:r>
           <w:rPr>
             <w:rStyle w:val="Hyperlink"/>
@@ -1884,7 +1884,7 @@
           <w:rPr>
             <w:webHidden/>
           </w:rPr>
-          <w:instrText xml:space="preserve"> PAGEREF _Toc102625966 \h </w:instrText>
+          <w:instrText xml:space="preserve"> PAGEREF _Toc102904051 \h </w:instrText>
         </w:r>
         <w:r>
           <w:rPr>
@@ -1921,7 +1921,7 @@
           <w:szCs w:val="22"/>
         </w:rPr>
       </w:pPr>
-      <w:hyperlink w:anchor="_Toc102625967" w:history="1">
+      <w:hyperlink w:anchor="_Toc102904052" w:history="1">
         <w:r>
           <w:rPr>
             <w:rStyle w:val="Hyperlink"/>
@@ -1945,7 +1945,7 @@
           <w:rPr>
             <w:webHidden/>
           </w:rPr>
-          <w:instrText xml:space="preserve"> PAGEREF _Toc102625967 \h </w:instrText>
+          <w:instrText xml:space="preserve"> PAGEREF _Toc102904052 \h </w:instrText>
         </w:r>
         <w:r>
           <w:rPr>
@@ -1982,7 +1982,7 @@
           <w:szCs w:val="22"/>
         </w:rPr>
       </w:pPr>
-      <w:hyperlink w:anchor="_Toc102625968" w:history="1">
+      <w:hyperlink w:anchor="_Toc102904053" w:history="1">
         <w:r>
           <w:rPr>
             <w:rStyle w:val="Hyperlink"/>
@@ -2005,7 +2005,7 @@
           <w:rPr>
             <w:webHidden/>
           </w:rPr>
-          <w:instrText xml:space="preserve"> PAGEREF _Toc102625968 \h </w:instrText>
+          <w:instrText xml:space="preserve"> PAGEREF _Toc102904053 \h </w:instrText>
         </w:r>
         <w:r>
           <w:rPr>
@@ -2042,7 +2042,7 @@
           <w:szCs w:val="22"/>
         </w:rPr>
       </w:pPr>
-      <w:hyperlink w:anchor="_Toc102625969" w:history="1">
+      <w:hyperlink w:anchor="_Toc102904054" w:history="1">
         <w:r>
           <w:rPr>
             <w:rStyle w:val="Hyperlink"/>
@@ -2065,7 +2065,7 @@
           <w:rPr>
             <w:webHidden/>
           </w:rPr>
-          <w:instrText xml:space="preserve"> PAGEREF _Toc102625969 \h </w:instrText>
+          <w:instrText xml:space="preserve"> PAGEREF _Toc102904054 \h </w:instrText>
         </w:r>
         <w:r>
           <w:rPr>
@@ -2102,7 +2102,7 @@
           <w:szCs w:val="22"/>
         </w:rPr>
       </w:pPr>
-      <w:hyperlink w:anchor="_Toc102625970" w:history="1">
+      <w:hyperlink w:anchor="_Toc102904055" w:history="1">
         <w:r>
           <w:rPr>
             <w:rStyle w:val="Hyperlink"/>
@@ -2125,7 +2125,7 @@
           <w:rPr>
             <w:webHidden/>
           </w:rPr>
-          <w:instrText xml:space="preserve"> PAGEREF _Toc102625970 \h </w:instrText>
+          <w:instrText xml:space="preserve"> PAGEREF _Toc102904055 \h </w:instrText>
         </w:r>
         <w:r>
           <w:rPr>
@@ -2162,7 +2162,7 @@
           <w:szCs w:val="22"/>
         </w:rPr>
       </w:pPr>
-      <w:hyperlink w:anchor="_Toc102625971" w:history="1">
+      <w:hyperlink w:anchor="_Toc102904056" w:history="1">
         <w:r>
           <w:rPr>
             <w:rStyle w:val="Hyperlink"/>
@@ -2185,7 +2185,7 @@
           <w:rPr>
             <w:webHidden/>
           </w:rPr>
-          <w:instrText xml:space="preserve"> PAGEREF _Toc102625971 \h </w:instrText>
+          <w:instrText xml:space="preserve"> PAGEREF _Toc102904056 \h </w:instrText>
         </w:r>
         <w:r>
           <w:rPr>
@@ -2222,7 +2222,7 @@
           <w:szCs w:val="22"/>
         </w:rPr>
       </w:pPr>
-      <w:hyperlink w:anchor="_Toc102625972" w:history="1">
+      <w:hyperlink w:anchor="_Toc102904057" w:history="1">
         <w:r>
           <w:rPr>
             <w:rStyle w:val="Hyperlink"/>
@@ -2245,7 +2245,7 @@
           <w:rPr>
             <w:webHidden/>
           </w:rPr>
-          <w:instrText xml:space="preserve"> PAGEREF _Toc102625972 \h </w:instrText>
+          <w:instrText xml:space="preserve"> PAGEREF _Toc102904057 \h </w:instrText>
         </w:r>
         <w:r>
           <w:rPr>
@@ -2282,7 +2282,7 @@
           <w:szCs w:val="22"/>
         </w:rPr>
       </w:pPr>
-      <w:hyperlink w:anchor="_Toc102625973" w:history="1">
+      <w:hyperlink w:anchor="_Toc102904058" w:history="1">
         <w:r>
           <w:rPr>
             <w:rStyle w:val="Hyperlink"/>
@@ -2305,7 +2305,7 @@
           <w:rPr>
             <w:webHidden/>
           </w:rPr>
-          <w:instrText xml:space="preserve"> PAGEREF _Toc102625973 \h </w:instrText>
+          <w:instrText xml:space="preserve"> PAGEREF _Toc102904058 \h </w:instrText>
         </w:r>
         <w:r>
           <w:rPr>
@@ -2342,7 +2342,7 @@
           <w:szCs w:val="22"/>
         </w:rPr>
       </w:pPr>
-      <w:hyperlink w:anchor="_Toc102625974" w:history="1">
+      <w:hyperlink w:anchor="_Toc102904059" w:history="1">
         <w:r>
           <w:rPr>
             <w:rStyle w:val="Hyperlink"/>
@@ -2365,7 +2365,7 @@
           <w:rPr>
             <w:webHidden/>
           </w:rPr>
-          <w:instrText xml:space="preserve"> PAGEREF _Toc102625974 \h </w:instrText>
+          <w:instrText xml:space="preserve"> PAGEREF _Toc102904059 \h </w:instrText>
         </w:r>
         <w:r>
           <w:rPr>
@@ -2403,7 +2403,7 @@
           <w:noProof/>
         </w:rPr>
       </w:pPr>
-      <w:hyperlink w:anchor="_Toc102625975" w:history="1">
+      <w:hyperlink w:anchor="_Toc102904060" w:history="1">
         <w:r>
           <w:rPr>
             <w:rStyle w:val="Hyperlink"/>
@@ -2430,7 +2430,7 @@
             <w:noProof/>
             <w:webHidden/>
           </w:rPr>
-          <w:instrText xml:space="preserve"> PAGEREF _Toc102625975 \h </w:instrText>
+          <w:instrText xml:space="preserve"> PAGEREF _Toc102904060 \h </w:instrText>
         </w:r>
         <w:r>
           <w:rPr>
@@ -2472,7 +2472,7 @@
           <w:noProof/>
         </w:rPr>
       </w:pPr>
-      <w:hyperlink w:anchor="_Toc102625976" w:history="1">
+      <w:hyperlink w:anchor="_Toc102904061" w:history="1">
         <w:r>
           <w:rPr>
             <w:rStyle w:val="Hyperlink"/>
@@ -2499,7 +2499,7 @@
             <w:noProof/>
             <w:webHidden/>
           </w:rPr>
-          <w:instrText xml:space="preserve"> PAGEREF _Toc102625976 \h </w:instrText>
+          <w:instrText xml:space="preserve"> PAGEREF _Toc102904061 \h </w:instrText>
         </w:r>
         <w:r>
           <w:rPr>
@@ -2541,7 +2541,7 @@
           <w:noProof/>
         </w:rPr>
       </w:pPr>
-      <w:hyperlink w:anchor="_Toc102625977" w:history="1">
+      <w:hyperlink w:anchor="_Toc102904062" w:history="1">
         <w:r>
           <w:rPr>
             <w:rStyle w:val="Hyperlink"/>
@@ -2568,7 +2568,7 @@
             <w:noProof/>
             <w:webHidden/>
           </w:rPr>
-          <w:instrText xml:space="preserve"> PAGEREF _Toc102625977 \h </w:instrText>
+          <w:instrText xml:space="preserve"> PAGEREF _Toc102904062 \h </w:instrText>
         </w:r>
         <w:r>
           <w:rPr>
@@ -2610,7 +2610,7 @@
           <w:noProof/>
         </w:rPr>
       </w:pPr>
-      <w:hyperlink w:anchor="_Toc102625978" w:history="1">
+      <w:hyperlink w:anchor="_Toc102904063" w:history="1">
         <w:r>
           <w:rPr>
             <w:rStyle w:val="Hyperlink"/>
@@ -2638,7 +2638,7 @@
             <w:noProof/>
             <w:webHidden/>
           </w:rPr>
-          <w:instrText xml:space="preserve"> PAGEREF _Toc102625978 \h </w:instrText>
+          <w:instrText xml:space="preserve"> PAGEREF _Toc102904063 \h </w:instrText>
         </w:r>
         <w:r>
           <w:rPr>
@@ -2680,7 +2680,7 @@
           <w:noProof/>
         </w:rPr>
       </w:pPr>
-      <w:hyperlink w:anchor="_Toc102625979" w:history="1">
+      <w:hyperlink w:anchor="_Toc102904064" w:history="1">
         <w:r>
           <w:rPr>
             <w:rStyle w:val="Hyperlink"/>
@@ -2708,7 +2708,7 @@
             <w:noProof/>
             <w:webHidden/>
           </w:rPr>
-          <w:instrText xml:space="preserve"> PAGEREF _Toc102625979 \h </w:instrText>
+          <w:instrText xml:space="preserve"> PAGEREF _Toc102904064 \h </w:instrText>
         </w:r>
         <w:r>
           <w:rPr>
@@ -2750,7 +2750,7 @@
           <w:noProof/>
         </w:rPr>
       </w:pPr>
-      <w:hyperlink w:anchor="_Toc102625980" w:history="1">
+      <w:hyperlink w:anchor="_Toc102904065" w:history="1">
         <w:r>
           <w:rPr>
             <w:rStyle w:val="Hyperlink"/>
@@ -2777,7 +2777,7 @@
             <w:noProof/>
             <w:webHidden/>
           </w:rPr>
-          <w:instrText xml:space="preserve"> PAGEREF _Toc102625980 \h </w:instrText>
+          <w:instrText xml:space="preserve"> PAGEREF _Toc102904065 \h </w:instrText>
         </w:r>
         <w:r>
           <w:rPr>
@@ -2819,7 +2819,7 @@
           <w:noProof/>
         </w:rPr>
       </w:pPr>
-      <w:hyperlink w:anchor="_Toc102625981" w:history="1">
+      <w:hyperlink w:anchor="_Toc102904066" w:history="1">
         <w:r>
           <w:rPr>
             <w:rStyle w:val="Hyperlink"/>
@@ -2846,7 +2846,7 @@
             <w:noProof/>
             <w:webHidden/>
           </w:rPr>
-          <w:instrText xml:space="preserve"> PAGEREF _Toc102625981 \h </w:instrText>
+          <w:instrText xml:space="preserve"> PAGEREF _Toc102904066 \h </w:instrText>
         </w:r>
         <w:r>
           <w:rPr>
@@ -2888,7 +2888,7 @@
           <w:noProof/>
         </w:rPr>
       </w:pPr>
-      <w:hyperlink w:anchor="_Toc102625982" w:history="1">
+      <w:hyperlink w:anchor="_Toc102904067" w:history="1">
         <w:r>
           <w:rPr>
             <w:rStyle w:val="Hyperlink"/>
@@ -2915,7 +2915,7 @@
             <w:noProof/>
             <w:webHidden/>
           </w:rPr>
-          <w:instrText xml:space="preserve"> PAGEREF _Toc102625982 \h </w:instrText>
+          <w:instrText xml:space="preserve"> PAGEREF _Toc102904067 \h </w:instrText>
         </w:r>
         <w:r>
           <w:rPr>
@@ -2957,7 +2957,7 @@
           <w:noProof/>
         </w:rPr>
       </w:pPr>
-      <w:hyperlink w:anchor="_Toc102625983" w:history="1">
+      <w:hyperlink w:anchor="_Toc102904068" w:history="1">
         <w:r>
           <w:rPr>
             <w:rStyle w:val="Hyperlink"/>
@@ -2984,7 +2984,7 @@
             <w:noProof/>
             <w:webHidden/>
           </w:rPr>
-          <w:instrText xml:space="preserve"> PAGEREF _Toc102625983 \h </w:instrText>
+          <w:instrText xml:space="preserve"> PAGEREF _Toc102904068 \h </w:instrText>
         </w:r>
         <w:r>
           <w:rPr>
@@ -3025,7 +3025,7 @@
           <w:szCs w:val="22"/>
         </w:rPr>
       </w:pPr>
-      <w:hyperlink w:anchor="_Toc102625984" w:history="1">
+      <w:hyperlink w:anchor="_Toc102904069" w:history="1">
         <w:r>
           <w:rPr>
             <w:rStyle w:val="Hyperlink"/>
@@ -3048,7 +3048,7 @@
           <w:rPr>
             <w:webHidden/>
           </w:rPr>
-          <w:instrText xml:space="preserve"> PAGEREF _Toc102625984 \h </w:instrText>
+          <w:instrText xml:space="preserve"> PAGEREF _Toc102904069 \h </w:instrText>
         </w:r>
         <w:r>
           <w:rPr>
@@ -3086,7 +3086,7 @@
           <w:noProof/>
         </w:rPr>
       </w:pPr>
-      <w:hyperlink w:anchor="_Toc102625985" w:history="1">
+      <w:hyperlink w:anchor="_Toc102904070" w:history="1">
         <w:r>
           <w:rPr>
             <w:rStyle w:val="Hyperlink"/>
@@ -3113,7 +3113,7 @@
             <w:noProof/>
             <w:webHidden/>
           </w:rPr>
-          <w:instrText xml:space="preserve"> PAGEREF _Toc102625985 \h </w:instrText>
+          <w:instrText xml:space="preserve"> PAGEREF _Toc102904070 \h </w:instrText>
         </w:r>
         <w:r>
           <w:rPr>
@@ -3155,7 +3155,7 @@
           <w:noProof/>
         </w:rPr>
       </w:pPr>
-      <w:hyperlink w:anchor="_Toc102625986" w:history="1">
+      <w:hyperlink w:anchor="_Toc102904071" w:history="1">
         <w:r>
           <w:rPr>
             <w:rStyle w:val="Hyperlink"/>
@@ -3182,7 +3182,7 @@
             <w:noProof/>
             <w:webHidden/>
           </w:rPr>
-          <w:instrText xml:space="preserve"> PAGEREF _Toc102625986 \h </w:instrText>
+          <w:instrText xml:space="preserve"> PAGEREF _Toc102904071 \h </w:instrText>
         </w:r>
         <w:r>
           <w:rPr>
@@ -3224,7 +3224,7 @@
           <w:noProof/>
         </w:rPr>
       </w:pPr>
-      <w:hyperlink w:anchor="_Toc102625987" w:history="1">
+      <w:hyperlink w:anchor="_Toc102904072" w:history="1">
         <w:r>
           <w:rPr>
             <w:rStyle w:val="Hyperlink"/>
@@ -3251,7 +3251,7 @@
             <w:noProof/>
             <w:webHidden/>
           </w:rPr>
-          <w:instrText xml:space="preserve"> PAGEREF _Toc102625987 \h </w:instrText>
+          <w:instrText xml:space="preserve"> PAGEREF _Toc102904072 \h </w:instrText>
         </w:r>
         <w:r>
           <w:rPr>
@@ -3293,7 +3293,7 @@
           <w:noProof/>
         </w:rPr>
       </w:pPr>
-      <w:hyperlink w:anchor="_Toc102625988" w:history="1">
+      <w:hyperlink w:anchor="_Toc102904073" w:history="1">
         <w:r>
           <w:rPr>
             <w:rStyle w:val="Hyperlink"/>
@@ -3320,7 +3320,7 @@
             <w:noProof/>
             <w:webHidden/>
           </w:rPr>
-          <w:instrText xml:space="preserve"> PAGEREF _Toc102625988 \h </w:instrText>
+          <w:instrText xml:space="preserve"> PAGEREF _Toc102904073 \h </w:instrText>
         </w:r>
         <w:r>
           <w:rPr>
@@ -3362,7 +3362,7 @@
           <w:noProof/>
         </w:rPr>
       </w:pPr>
-      <w:hyperlink w:anchor="_Toc102625989" w:history="1">
+      <w:hyperlink w:anchor="_Toc102904074" w:history="1">
         <w:r>
           <w:rPr>
             <w:rStyle w:val="Hyperlink"/>
@@ -3389,7 +3389,7 @@
             <w:noProof/>
             <w:webHidden/>
           </w:rPr>
-          <w:instrText xml:space="preserve"> PAGEREF _Toc102625989 \h </w:instrText>
+          <w:instrText xml:space="preserve"> PAGEREF _Toc102904074 \h </w:instrText>
         </w:r>
         <w:r>
           <w:rPr>
@@ -3431,7 +3431,7 @@
           <w:noProof/>
         </w:rPr>
       </w:pPr>
-      <w:hyperlink w:anchor="_Toc102625990" w:history="1">
+      <w:hyperlink w:anchor="_Toc102904075" w:history="1">
         <w:r>
           <w:rPr>
             <w:rStyle w:val="Hyperlink"/>
@@ -3459,7 +3459,7 @@
             <w:noProof/>
             <w:webHidden/>
           </w:rPr>
-          <w:instrText xml:space="preserve"> PAGEREF _Toc102625990 \h </w:instrText>
+          <w:instrText xml:space="preserve"> PAGEREF _Toc102904075 \h </w:instrText>
         </w:r>
         <w:r>
           <w:rPr>
@@ -3501,7 +3501,7 @@
           <w:noProof/>
         </w:rPr>
       </w:pPr>
-      <w:hyperlink w:anchor="_Toc102625991" w:history="1">
+      <w:hyperlink w:anchor="_Toc102904076" w:history="1">
         <w:r>
           <w:rPr>
             <w:rStyle w:val="Hyperlink"/>
@@ -3529,7 +3529,7 @@
             <w:noProof/>
             <w:webHidden/>
           </w:rPr>
-          <w:instrText xml:space="preserve"> PAGEREF _Toc102625991 \h </w:instrText>
+          <w:instrText xml:space="preserve"> PAGEREF _Toc102904076 \h </w:instrText>
         </w:r>
         <w:r>
           <w:rPr>
@@ -3571,7 +3571,7 @@
           <w:noProof/>
         </w:rPr>
       </w:pPr>
-      <w:hyperlink w:anchor="_Toc102625992" w:history="1">
+      <w:hyperlink w:anchor="_Toc102904077" w:history="1">
         <w:r>
           <w:rPr>
             <w:rStyle w:val="Hyperlink"/>
@@ -3599,7 +3599,7 @@
             <w:noProof/>
             <w:webHidden/>
           </w:rPr>
-          <w:instrText xml:space="preserve"> PAGEREF _Toc102625992 \h </w:instrText>
+          <w:instrText xml:space="preserve"> PAGEREF _Toc102904077 \h </w:instrText>
         </w:r>
         <w:r>
           <w:rPr>
@@ -3640,7 +3640,7 @@
           <w:szCs w:val="22"/>
         </w:rPr>
       </w:pPr>
-      <w:hyperlink w:anchor="_Toc102625993" w:history="1">
+      <w:hyperlink w:anchor="_Toc102904078" w:history="1">
         <w:r>
           <w:rPr>
             <w:rStyle w:val="Hyperlink"/>
@@ -3663,7 +3663,7 @@
           <w:rPr>
             <w:webHidden/>
           </w:rPr>
-          <w:instrText xml:space="preserve"> PAGEREF _Toc102625993 \h </w:instrText>
+          <w:instrText xml:space="preserve"> PAGEREF _Toc102904078 \h </w:instrText>
         </w:r>
         <w:r>
           <w:rPr>
@@ -3701,7 +3701,7 @@
           <w:noProof/>
         </w:rPr>
       </w:pPr>
-      <w:hyperlink w:anchor="_Toc102625994" w:history="1">
+      <w:hyperlink w:anchor="_Toc102904079" w:history="1">
         <w:r>
           <w:rPr>
             <w:rStyle w:val="Hyperlink"/>
@@ -3728,7 +3728,7 @@
             <w:noProof/>
             <w:webHidden/>
           </w:rPr>
-          <w:instrText xml:space="preserve"> PAGEREF _Toc102625994 \h </w:instrText>
+          <w:instrText xml:space="preserve"> PAGEREF _Toc102904079 \h </w:instrText>
         </w:r>
         <w:r>
           <w:rPr>
@@ -3770,7 +3770,7 @@
           <w:noProof/>
         </w:rPr>
       </w:pPr>
-      <w:hyperlink w:anchor="_Toc102625995" w:history="1">
+      <w:hyperlink w:anchor="_Toc102904080" w:history="1">
         <w:r>
           <w:rPr>
             <w:rStyle w:val="Hyperlink"/>
@@ -3797,7 +3797,7 @@
             <w:noProof/>
             <w:webHidden/>
           </w:rPr>
-          <w:instrText xml:space="preserve"> PAGEREF _Toc102625995 \h </w:instrText>
+          <w:instrText xml:space="preserve"> PAGEREF _Toc102904080 \h </w:instrText>
         </w:r>
         <w:r>
           <w:rPr>
@@ -3839,7 +3839,7 @@
           <w:noProof/>
         </w:rPr>
       </w:pPr>
-      <w:hyperlink w:anchor="_Toc102625996" w:history="1">
+      <w:hyperlink w:anchor="_Toc102904081" w:history="1">
         <w:r>
           <w:rPr>
             <w:rStyle w:val="Hyperlink"/>
@@ -3866,7 +3866,7 @@
             <w:noProof/>
             <w:webHidden/>
           </w:rPr>
-          <w:instrText xml:space="preserve"> PAGEREF _Toc102625996 \h </w:instrText>
+          <w:instrText xml:space="preserve"> PAGEREF _Toc102904081 \h </w:instrText>
         </w:r>
         <w:r>
           <w:rPr>
@@ -3908,7 +3908,7 @@
           <w:noProof/>
         </w:rPr>
       </w:pPr>
-      <w:hyperlink w:anchor="_Toc102625997" w:history="1">
+      <w:hyperlink w:anchor="_Toc102904082" w:history="1">
         <w:r>
           <w:rPr>
             <w:rStyle w:val="Hyperlink"/>
@@ -3935,7 +3935,7 @@
             <w:noProof/>
             <w:webHidden/>
           </w:rPr>
-          <w:instrText xml:space="preserve"> PAGEREF _Toc102625997 \h </w:instrText>
+          <w:instrText xml:space="preserve"> PAGEREF _Toc102904082 \h </w:instrText>
         </w:r>
         <w:r>
           <w:rPr>
@@ -3977,7 +3977,7 @@
           <w:noProof/>
         </w:rPr>
       </w:pPr>
-      <w:hyperlink w:anchor="_Toc102625998" w:history="1">
+      <w:hyperlink w:anchor="_Toc102904083" w:history="1">
         <w:r>
           <w:rPr>
             <w:rStyle w:val="Hyperlink"/>
@@ -4004,7 +4004,7 @@
             <w:noProof/>
             <w:webHidden/>
           </w:rPr>
-          <w:instrText xml:space="preserve"> PAGEREF _Toc102625998 \h </w:instrText>
+          <w:instrText xml:space="preserve"> PAGEREF _Toc102904083 \h </w:instrText>
         </w:r>
         <w:r>
           <w:rPr>
@@ -4046,7 +4046,7 @@
           <w:noProof/>
         </w:rPr>
       </w:pPr>
-      <w:hyperlink w:anchor="_Toc102625999" w:history="1">
+      <w:hyperlink w:anchor="_Toc102904084" w:history="1">
         <w:r>
           <w:rPr>
             <w:rStyle w:val="Hyperlink"/>
@@ -4073,7 +4073,7 @@
             <w:noProof/>
             <w:webHidden/>
           </w:rPr>
-          <w:instrText xml:space="preserve"> PAGEREF _Toc102625999 \h </w:instrText>
+          <w:instrText xml:space="preserve"> PAGEREF _Toc102904084 \h </w:instrText>
         </w:r>
         <w:r>
           <w:rPr>
@@ -4115,7 +4115,7 @@
           <w:noProof/>
         </w:rPr>
       </w:pPr>
-      <w:hyperlink w:anchor="_Toc102626000" w:history="1">
+      <w:hyperlink w:anchor="_Toc102904085" w:history="1">
         <w:r>
           <w:rPr>
             <w:rStyle w:val="Hyperlink"/>
@@ -4142,7 +4142,7 @@
             <w:noProof/>
             <w:webHidden/>
           </w:rPr>
-          <w:instrText xml:space="preserve"> PAGEREF _Toc102626000 \h </w:instrText>
+          <w:instrText xml:space="preserve"> PAGEREF _Toc102904085 \h </w:instrText>
         </w:r>
         <w:r>
           <w:rPr>
@@ -4184,7 +4184,7 @@
           <w:noProof/>
         </w:rPr>
       </w:pPr>
-      <w:hyperlink w:anchor="_Toc102626001" w:history="1">
+      <w:hyperlink w:anchor="_Toc102904086" w:history="1">
         <w:r>
           <w:rPr>
             <w:rStyle w:val="Hyperlink"/>
@@ -4211,7 +4211,7 @@
             <w:noProof/>
             <w:webHidden/>
           </w:rPr>
-          <w:instrText xml:space="preserve"> PAGEREF _Toc102626001 \h </w:instrText>
+          <w:instrText xml:space="preserve"> PAGEREF _Toc102904086 \h </w:instrText>
         </w:r>
         <w:r>
           <w:rPr>
@@ -4253,7 +4253,7 @@
           <w:noProof/>
         </w:rPr>
       </w:pPr>
-      <w:hyperlink w:anchor="_Toc102626002" w:history="1">
+      <w:hyperlink w:anchor="_Toc102904087" w:history="1">
         <w:r>
           <w:rPr>
             <w:rStyle w:val="Hyperlink"/>
@@ -4281,7 +4281,7 @@
             <w:noProof/>
             <w:webHidden/>
           </w:rPr>
-          <w:instrText xml:space="preserve"> PAGEREF _Toc102626002 \h </w:instrText>
+          <w:instrText xml:space="preserve"> PAGEREF _Toc102904087 \h </w:instrText>
         </w:r>
         <w:r>
           <w:rPr>
@@ -4323,7 +4323,7 @@
           <w:noProof/>
         </w:rPr>
       </w:pPr>
-      <w:hyperlink w:anchor="_Toc102626003" w:history="1">
+      <w:hyperlink w:anchor="_Toc102904088" w:history="1">
         <w:r>
           <w:rPr>
             <w:rStyle w:val="Hyperlink"/>
@@ -4351,7 +4351,7 @@
             <w:noProof/>
             <w:webHidden/>
           </w:rPr>
-          <w:instrText xml:space="preserve"> PAGEREF _Toc102626003 \h </w:instrText>
+          <w:instrText xml:space="preserve"> PAGEREF _Toc102904088 \h </w:instrText>
         </w:r>
         <w:r>
           <w:rPr>
@@ -4393,7 +4393,7 @@
           <w:noProof/>
         </w:rPr>
       </w:pPr>
-      <w:hyperlink w:anchor="_Toc102626004" w:history="1">
+      <w:hyperlink w:anchor="_Toc102904089" w:history="1">
         <w:r>
           <w:rPr>
             <w:rStyle w:val="Hyperlink"/>
@@ -4422,7 +4422,7 @@
             <w:noProof/>
             <w:webHidden/>
           </w:rPr>
-          <w:instrText xml:space="preserve"> PAGEREF _Toc102626004 \h </w:instrText>
+          <w:instrText xml:space="preserve"> PAGEREF _Toc102904089 \h </w:instrText>
         </w:r>
         <w:r>
           <w:rPr>
@@ -4464,7 +4464,7 @@
           <w:noProof/>
         </w:rPr>
       </w:pPr>
-      <w:hyperlink w:anchor="_Toc102626005" w:history="1">
+      <w:hyperlink w:anchor="_Toc102904090" w:history="1">
         <w:r>
           <w:rPr>
             <w:rStyle w:val="Hyperlink"/>
@@ -4493,7 +4493,7 @@
             <w:noProof/>
             <w:webHidden/>
           </w:rPr>
-          <w:instrText xml:space="preserve"> PAGEREF _Toc102626005 \h </w:instrText>
+          <w:instrText xml:space="preserve"> PAGEREF _Toc102904090 \h </w:instrText>
         </w:r>
         <w:r>
           <w:rPr>
@@ -4535,7 +4535,7 @@
           <w:noProof/>
         </w:rPr>
       </w:pPr>
-      <w:hyperlink w:anchor="_Toc102626006" w:history="1">
+      <w:hyperlink w:anchor="_Toc102904091" w:history="1">
         <w:r>
           <w:rPr>
             <w:rStyle w:val="Hyperlink"/>
@@ -4564,7 +4564,7 @@
             <w:noProof/>
             <w:webHidden/>
           </w:rPr>
-          <w:instrText xml:space="preserve"> PAGEREF _Toc102626006 \h </w:instrText>
+          <w:instrText xml:space="preserve"> PAGEREF _Toc102904091 \h </w:instrText>
         </w:r>
         <w:r>
           <w:rPr>
@@ -4606,7 +4606,7 @@
           <w:noProof/>
         </w:rPr>
       </w:pPr>
-      <w:hyperlink w:anchor="_Toc102626007" w:history="1">
+      <w:hyperlink w:anchor="_Toc102904092" w:history="1">
         <w:r>
           <w:rPr>
             <w:rStyle w:val="Hyperlink"/>
@@ -4635,7 +4635,7 @@
             <w:noProof/>
             <w:webHidden/>
           </w:rPr>
-          <w:instrText xml:space="preserve"> PAGEREF _Toc102626007 \h </w:instrText>
+          <w:instrText xml:space="preserve"> PAGEREF _Toc102904092 \h </w:instrText>
         </w:r>
         <w:r>
           <w:rPr>
@@ -4677,7 +4677,7 @@
           <w:noProof/>
         </w:rPr>
       </w:pPr>
-      <w:hyperlink w:anchor="_Toc102626008" w:history="1">
+      <w:hyperlink w:anchor="_Toc102904093" w:history="1">
         <w:r>
           <w:rPr>
             <w:rStyle w:val="Hyperlink"/>
@@ -4705,7 +4705,7 @@
             <w:noProof/>
             <w:webHidden/>
           </w:rPr>
-          <w:instrText xml:space="preserve"> PAGEREF _Toc102626008 \h </w:instrText>
+          <w:instrText xml:space="preserve"> PAGEREF _Toc102904093 \h </w:instrText>
         </w:r>
         <w:r>
           <w:rPr>
@@ -4747,13 +4747,13 @@
           <w:noProof/>
         </w:rPr>
       </w:pPr>
-      <w:hyperlink w:anchor="_Toc102626009" w:history="1">
+      <w:hyperlink w:anchor="_Toc102904094" w:history="1">
         <w:r>
           <w:rPr>
             <w:rStyle w:val="Hyperlink"/>
             <w:noProof/>
           </w:rPr>
-          <w:t>3.8 Systems Testing</w:t>
+          <w:t>3.8 System Testing and Validation</w:t>
         </w:r>
         <w:r>
           <w:rPr>
@@ -4774,7 +4774,7 @@
             <w:noProof/>
             <w:webHidden/>
           </w:rPr>
-          <w:instrText xml:space="preserve"> PAGEREF _Toc102626009 \h </w:instrText>
+          <w:instrText xml:space="preserve"> PAGEREF _Toc102904094 \h </w:instrText>
         </w:r>
         <w:r>
           <w:rPr>
@@ -4816,7 +4816,7 @@
           <w:noProof/>
         </w:rPr>
       </w:pPr>
-      <w:hyperlink w:anchor="_Toc102626010" w:history="1">
+      <w:hyperlink w:anchor="_Toc102904095" w:history="1">
         <w:r>
           <w:rPr>
             <w:rStyle w:val="Hyperlink"/>
@@ -4843,7 +4843,7 @@
             <w:noProof/>
             <w:webHidden/>
           </w:rPr>
-          <w:instrText xml:space="preserve"> PAGEREF _Toc102626010 \h </w:instrText>
+          <w:instrText xml:space="preserve"> PAGEREF _Toc102904095 \h </w:instrText>
         </w:r>
         <w:r>
           <w:rPr>
@@ -4884,7 +4884,7 @@
           <w:szCs w:val="22"/>
         </w:rPr>
       </w:pPr>
-      <w:hyperlink w:anchor="_Toc102626011" w:history="1">
+      <w:hyperlink w:anchor="_Toc102904096" w:history="1">
         <w:r>
           <w:rPr>
             <w:rStyle w:val="Hyperlink"/>
@@ -4907,7 +4907,7 @@
           <w:rPr>
             <w:webHidden/>
           </w:rPr>
-          <w:instrText xml:space="preserve"> PAGEREF _Toc102626011 \h </w:instrText>
+          <w:instrText xml:space="preserve"> PAGEREF _Toc102904096 \h </w:instrText>
         </w:r>
         <w:r>
           <w:rPr>
@@ -4944,7 +4944,7 @@
           <w:szCs w:val="22"/>
         </w:rPr>
       </w:pPr>
-      <w:hyperlink w:anchor="_Toc102626012" w:history="1">
+      <w:hyperlink w:anchor="_Toc102904097" w:history="1">
         <w:r>
           <w:rPr>
             <w:rStyle w:val="Hyperlink"/>
@@ -4967,7 +4967,7 @@
           <w:rPr>
             <w:webHidden/>
           </w:rPr>
-          <w:instrText xml:space="preserve"> PAGEREF _Toc102626012 \h </w:instrText>
+          <w:instrText xml:space="preserve"> PAGEREF _Toc102904097 \h </w:instrText>
         </w:r>
         <w:r>
           <w:rPr>
@@ -5004,7 +5004,7 @@
           <w:szCs w:val="22"/>
         </w:rPr>
       </w:pPr>
-      <w:hyperlink w:anchor="_Toc102626013" w:history="1">
+      <w:hyperlink w:anchor="_Toc102904098" w:history="1">
         <w:r>
           <w:rPr>
             <w:rStyle w:val="Hyperlink"/>
@@ -5027,7 +5027,7 @@
           <w:rPr>
             <w:webHidden/>
           </w:rPr>
-          <w:instrText xml:space="preserve"> PAGEREF _Toc102626013 \h </w:instrText>
+          <w:instrText xml:space="preserve"> PAGEREF _Toc102904098 \h </w:instrText>
         </w:r>
         <w:r>
           <w:rPr>
@@ -5064,7 +5064,7 @@
           <w:szCs w:val="22"/>
         </w:rPr>
       </w:pPr>
-      <w:hyperlink w:anchor="_Toc102626014" w:history="1">
+      <w:hyperlink w:anchor="_Toc102904099" w:history="1">
         <w:r>
           <w:rPr>
             <w:rStyle w:val="Hyperlink"/>
@@ -5087,7 +5087,7 @@
           <w:rPr>
             <w:webHidden/>
           </w:rPr>
-          <w:instrText xml:space="preserve"> PAGEREF _Toc102626014 \h </w:instrText>
+          <w:instrText xml:space="preserve"> PAGEREF _Toc102904099 \h </w:instrText>
         </w:r>
         <w:r>
           <w:rPr>
@@ -5124,7 +5124,7 @@
           <w:szCs w:val="22"/>
         </w:rPr>
       </w:pPr>
-      <w:hyperlink w:anchor="_Toc102626015" w:history="1">
+      <w:hyperlink w:anchor="_Toc102904100" w:history="1">
         <w:r>
           <w:rPr>
             <w:rStyle w:val="Hyperlink"/>
@@ -5147,7 +5147,7 @@
           <w:rPr>
             <w:webHidden/>
           </w:rPr>
-          <w:instrText xml:space="preserve"> PAGEREF _Toc102626015 \h </w:instrText>
+          <w:instrText xml:space="preserve"> PAGEREF _Toc102904100 \h </w:instrText>
         </w:r>
         <w:r>
           <w:rPr>
@@ -5184,7 +5184,7 @@
           <w:szCs w:val="22"/>
         </w:rPr>
       </w:pPr>
-      <w:hyperlink w:anchor="_Toc102626016" w:history="1">
+      <w:hyperlink w:anchor="_Toc102904101" w:history="1">
         <w:r>
           <w:rPr>
             <w:rStyle w:val="Hyperlink"/>
@@ -5207,7 +5207,7 @@
           <w:rPr>
             <w:webHidden/>
           </w:rPr>
-          <w:instrText xml:space="preserve"> PAGEREF _Toc102626016 \h </w:instrText>
+          <w:instrText xml:space="preserve"> PAGEREF _Toc102904101 \h </w:instrText>
         </w:r>
         <w:r>
           <w:rPr>
@@ -5244,7 +5244,7 @@
           <w:szCs w:val="22"/>
         </w:rPr>
       </w:pPr>
-      <w:hyperlink w:anchor="_Toc102626017" w:history="1">
+      <w:hyperlink w:anchor="_Toc102904102" w:history="1">
         <w:r>
           <w:rPr>
             <w:rStyle w:val="Hyperlink"/>
@@ -5267,7 +5267,7 @@
           <w:rPr>
             <w:webHidden/>
           </w:rPr>
-          <w:instrText xml:space="preserve"> PAGEREF _Toc102626017 \h </w:instrText>
+          <w:instrText xml:space="preserve"> PAGEREF _Toc102904102 \h </w:instrText>
         </w:r>
         <w:r>
           <w:rPr>
@@ -5304,7 +5304,7 @@
           <w:szCs w:val="22"/>
         </w:rPr>
       </w:pPr>
-      <w:hyperlink w:anchor="_Toc102626018" w:history="1">
+      <w:hyperlink w:anchor="_Toc102904103" w:history="1">
         <w:r>
           <w:rPr>
             <w:rStyle w:val="Hyperlink"/>
@@ -5327,7 +5327,7 @@
           <w:rPr>
             <w:webHidden/>
           </w:rPr>
-          <w:instrText xml:space="preserve"> PAGEREF _Toc102626018 \h </w:instrText>
+          <w:instrText xml:space="preserve"> PAGEREF _Toc102904103 \h </w:instrText>
         </w:r>
         <w:r>
           <w:rPr>
@@ -5400,7 +5400,7 @@
         <w:pStyle w:val="Heading1"/>
       </w:pPr>
       <w:bookmarkStart w:id="25" w:name="_Toc97254225"/>
-      <w:bookmarkStart w:id="26" w:name="_Toc102625972"/>
+      <w:bookmarkStart w:id="26" w:name="_Toc102904057"/>
       <w:r>
         <w:lastRenderedPageBreak/>
         <w:t>L</w:t>
@@ -5755,7 +5755,7 @@
       </w:pPr>
       <w:bookmarkStart w:id="27" w:name="_Toc97238951"/>
       <w:bookmarkStart w:id="28" w:name="_Toc97254226"/>
-      <w:bookmarkStart w:id="29" w:name="_Toc102625973"/>
+      <w:bookmarkStart w:id="29" w:name="_Toc102904058"/>
       <w:r>
         <w:lastRenderedPageBreak/>
         <w:t>L</w:t>
@@ -6382,7 +6382,7 @@
       </w:pPr>
       <w:bookmarkStart w:id="30" w:name="_Toc97238952"/>
       <w:bookmarkStart w:id="31" w:name="_Toc97254227"/>
-      <w:bookmarkStart w:id="32" w:name="_Toc102625974"/>
+      <w:bookmarkStart w:id="32" w:name="_Toc102904059"/>
       <w:r>
         <w:lastRenderedPageBreak/>
         <w:t>CHAPTER ONE</w:t>
@@ -6401,7 +6401,7 @@
       <w:bookmarkStart w:id="33" w:name="_Toc81942174"/>
       <w:bookmarkStart w:id="34" w:name="_Toc97238953"/>
       <w:bookmarkStart w:id="35" w:name="_Toc97254228"/>
-      <w:bookmarkStart w:id="36" w:name="_Toc102625975"/>
+      <w:bookmarkStart w:id="36" w:name="_Toc102904060"/>
       <w:r>
         <w:t xml:space="preserve">1.1 </w:t>
       </w:r>
@@ -7018,7 +7018,7 @@
       <w:bookmarkStart w:id="38" w:name="_Toc81942175"/>
       <w:bookmarkStart w:id="39" w:name="_Toc97238954"/>
       <w:bookmarkStart w:id="40" w:name="_Toc97254229"/>
-      <w:bookmarkStart w:id="41" w:name="_Toc102625976"/>
+      <w:bookmarkStart w:id="41" w:name="_Toc102904061"/>
       <w:r>
         <w:lastRenderedPageBreak/>
         <w:t xml:space="preserve">1.2 </w:t>
@@ -7114,7 +7114,7 @@
       <w:bookmarkStart w:id="42" w:name="_Toc81942176"/>
       <w:bookmarkStart w:id="43" w:name="_Toc97238955"/>
       <w:bookmarkStart w:id="44" w:name="_Toc97254230"/>
-      <w:bookmarkStart w:id="45" w:name="_Toc102625977"/>
+      <w:bookmarkStart w:id="45" w:name="_Toc102904062"/>
       <w:r>
         <w:t>1.3</w:t>
       </w:r>
@@ -7143,7 +7143,7 @@
       </w:pPr>
       <w:bookmarkStart w:id="46" w:name="_Toc97238956"/>
       <w:bookmarkStart w:id="47" w:name="_Toc97254231"/>
-      <w:bookmarkStart w:id="48" w:name="_Toc102625978"/>
+      <w:bookmarkStart w:id="48" w:name="_Toc102904063"/>
       <w:r>
         <w:rPr>
           <w:rFonts w:cs="Times New Roman"/>
@@ -7211,7 +7211,7 @@
       </w:pPr>
       <w:bookmarkStart w:id="49" w:name="_Toc97238957"/>
       <w:bookmarkStart w:id="50" w:name="_Toc97254232"/>
-      <w:bookmarkStart w:id="51" w:name="_Toc102625979"/>
+      <w:bookmarkStart w:id="51" w:name="_Toc102904064"/>
       <w:r>
         <w:rPr>
           <w:rFonts w:cs="Times New Roman"/>
@@ -7416,7 +7416,7 @@
       </w:pPr>
       <w:bookmarkStart w:id="52" w:name="_Toc97238958"/>
       <w:bookmarkStart w:id="53" w:name="_Toc97254233"/>
-      <w:bookmarkStart w:id="54" w:name="_Toc102625980"/>
+      <w:bookmarkStart w:id="54" w:name="_Toc102904065"/>
       <w:r>
         <w:t>1.4 Research Questions</w:t>
       </w:r>
@@ -7601,7 +7601,7 @@
       </w:pPr>
       <w:bookmarkStart w:id="55" w:name="_Toc97238959"/>
       <w:bookmarkStart w:id="56" w:name="_Toc97254234"/>
-      <w:bookmarkStart w:id="57" w:name="_Toc102625981"/>
+      <w:bookmarkStart w:id="57" w:name="_Toc102904066"/>
       <w:r>
         <w:t>1.5 Significance</w:t>
       </w:r>
@@ -7727,7 +7727,7 @@
       </w:pPr>
       <w:bookmarkStart w:id="58" w:name="_Toc97238960"/>
       <w:bookmarkStart w:id="59" w:name="_Toc97254235"/>
-      <w:bookmarkStart w:id="60" w:name="_Toc102625982"/>
+      <w:bookmarkStart w:id="60" w:name="_Toc102904067"/>
       <w:r>
         <w:lastRenderedPageBreak/>
         <w:t>1</w:t>
@@ -7814,7 +7814,7 @@
       </w:pPr>
       <w:bookmarkStart w:id="61" w:name="_Toc97238961"/>
       <w:bookmarkStart w:id="62" w:name="_Toc97254236"/>
-      <w:bookmarkStart w:id="63" w:name="_Toc102625983"/>
+      <w:bookmarkStart w:id="63" w:name="_Toc102904068"/>
       <w:r>
         <w:t>1.7 Assumptions</w:t>
       </w:r>
@@ -7964,7 +7964,7 @@
       </w:pPr>
       <w:bookmarkStart w:id="64" w:name="_Toc97238962"/>
       <w:bookmarkStart w:id="65" w:name="_Toc97254237"/>
-      <w:bookmarkStart w:id="66" w:name="_Toc102625984"/>
+      <w:bookmarkStart w:id="66" w:name="_Toc102904069"/>
       <w:r>
         <w:lastRenderedPageBreak/>
         <w:t>CHAPTER TWO: LITERATURE REVIEW</w:t>
@@ -7979,7 +7979,7 @@
       </w:pPr>
       <w:bookmarkStart w:id="67" w:name="_Toc97238963"/>
       <w:bookmarkStart w:id="68" w:name="_Toc97254238"/>
-      <w:bookmarkStart w:id="69" w:name="_Toc102625985"/>
+      <w:bookmarkStart w:id="69" w:name="_Toc102904070"/>
       <w:r>
         <w:t>2.1 Introduction</w:t>
       </w:r>
@@ -8151,7 +8151,7 @@
       </w:pPr>
       <w:bookmarkStart w:id="70" w:name="_Toc97238964"/>
       <w:bookmarkStart w:id="71" w:name="_Toc97254239"/>
-      <w:bookmarkStart w:id="72" w:name="_Toc102625986"/>
+      <w:bookmarkStart w:id="72" w:name="_Toc102904071"/>
       <w:r>
         <w:t>2.2 Emergency Response</w:t>
       </w:r>
@@ -8886,7 +8886,7 @@
       </w:pPr>
       <w:bookmarkStart w:id="73" w:name="_Toc97238965"/>
       <w:bookmarkStart w:id="74" w:name="_Toc97254240"/>
-      <w:bookmarkStart w:id="75" w:name="_Toc102625987"/>
+      <w:bookmarkStart w:id="75" w:name="_Toc102904072"/>
       <w:r>
         <w:t>2.3 Importance of Emergency Response</w:t>
       </w:r>
@@ -8922,7 +8922,7 @@
       </w:pPr>
       <w:bookmarkStart w:id="76" w:name="_Toc97238966"/>
       <w:bookmarkStart w:id="77" w:name="_Toc97254241"/>
-      <w:bookmarkStart w:id="78" w:name="_Toc102625988"/>
+      <w:bookmarkStart w:id="78" w:name="_Toc102904073"/>
       <w:r>
         <w:t>2.4 Emergenc</w:t>
       </w:r>
@@ -9255,7 +9255,7 @@
       </w:pPr>
       <w:bookmarkStart w:id="79" w:name="_Toc97238973"/>
       <w:bookmarkStart w:id="80" w:name="_Toc97254248"/>
-      <w:bookmarkStart w:id="81" w:name="_Toc102625989"/>
+      <w:bookmarkStart w:id="81" w:name="_Toc102904074"/>
       <w:r>
         <w:t xml:space="preserve">2.6 </w:t>
       </w:r>
@@ -9338,7 +9338,7 @@
       </w:pPr>
       <w:bookmarkStart w:id="82" w:name="_Toc97238974"/>
       <w:bookmarkStart w:id="83" w:name="_Toc97254249"/>
-      <w:bookmarkStart w:id="84" w:name="_Toc102625990"/>
+      <w:bookmarkStart w:id="84" w:name="_Toc102904075"/>
       <w:r>
         <w:rPr>
           <w:rFonts w:cs="Times New Roman"/>
@@ -9548,7 +9548,7 @@
       </w:pPr>
       <w:bookmarkStart w:id="85" w:name="_Toc97238975"/>
       <w:bookmarkStart w:id="86" w:name="_Toc97254250"/>
-      <w:bookmarkStart w:id="87" w:name="_Toc102625991"/>
+      <w:bookmarkStart w:id="87" w:name="_Toc102904076"/>
       <w:r>
         <w:rPr>
           <w:rFonts w:cs="Times New Roman"/>
@@ -9761,7 +9761,7 @@
           <w:szCs w:val="26"/>
         </w:rPr>
       </w:pPr>
-      <w:bookmarkStart w:id="88" w:name="_Toc102625992"/>
+      <w:bookmarkStart w:id="88" w:name="_Toc102904077"/>
       <w:r>
         <w:rPr>
           <w:rFonts w:cs="Times New Roman"/>
@@ -9967,7 +9967,7 @@
       </w:pPr>
       <w:bookmarkStart w:id="89" w:name="_Toc97238977"/>
       <w:bookmarkStart w:id="90" w:name="_Toc97254252"/>
-      <w:bookmarkStart w:id="91" w:name="_Toc102625993"/>
+      <w:bookmarkStart w:id="91" w:name="_Toc102904078"/>
       <w:r>
         <w:lastRenderedPageBreak/>
         <w:t>CHAPTER THREE: RESEARCH METHODOLOGY</w:t>
@@ -9982,7 +9982,7 @@
       </w:pPr>
       <w:bookmarkStart w:id="92" w:name="_Toc97238978"/>
       <w:bookmarkStart w:id="93" w:name="_Toc97254253"/>
-      <w:bookmarkStart w:id="94" w:name="_Toc102625994"/>
+      <w:bookmarkStart w:id="94" w:name="_Toc102904079"/>
       <w:r>
         <w:t>3.1 Introduction</w:t>
       </w:r>
@@ -10123,7 +10123,7 @@
       </w:pPr>
       <w:bookmarkStart w:id="95" w:name="_Toc97238979"/>
       <w:bookmarkStart w:id="96" w:name="_Toc97254254"/>
-      <w:bookmarkStart w:id="97" w:name="_Toc102625995"/>
+      <w:bookmarkStart w:id="97" w:name="_Toc102904080"/>
       <w:r>
         <w:t xml:space="preserve">3.2 </w:t>
       </w:r>
@@ -10377,7 +10377,7 @@
       </w:pPr>
       <w:bookmarkStart w:id="98" w:name="_Toc97238980"/>
       <w:bookmarkStart w:id="99" w:name="_Toc97254255"/>
-      <w:bookmarkStart w:id="100" w:name="_Toc102625996"/>
+      <w:bookmarkStart w:id="100" w:name="_Toc102904081"/>
       <w:r>
         <w:t>3.3 Population of the Study</w:t>
       </w:r>
@@ -10602,7 +10602,7 @@
       </w:pPr>
       <w:bookmarkStart w:id="101" w:name="_Toc97238981"/>
       <w:bookmarkStart w:id="102" w:name="_Toc97254256"/>
-      <w:bookmarkStart w:id="103" w:name="_Toc102625997"/>
+      <w:bookmarkStart w:id="103" w:name="_Toc102904082"/>
       <w:r>
         <w:lastRenderedPageBreak/>
         <w:t>3.4 Sampling</w:t>
@@ -10787,7 +10787,7 @@
       </w:pPr>
       <w:bookmarkStart w:id="104" w:name="_Toc97238982"/>
       <w:bookmarkStart w:id="105" w:name="_Toc97254257"/>
-      <w:bookmarkStart w:id="106" w:name="_Toc102625998"/>
+      <w:bookmarkStart w:id="106" w:name="_Toc102904083"/>
       <w:r>
         <w:t>3.4.1</w:t>
       </w:r>
@@ -11103,7 +11103,7 @@
       <w:pPr>
         <w:pStyle w:val="Heading2"/>
       </w:pPr>
-      <w:bookmarkStart w:id="107" w:name="_Toc102625999"/>
+      <w:bookmarkStart w:id="107" w:name="_Toc102904084"/>
       <w:r>
         <w:t>3.5 System Development Methodology</w:t>
       </w:r>
@@ -11346,7 +11346,7 @@
       <w:pPr>
         <w:pStyle w:val="Heading2"/>
       </w:pPr>
-      <w:bookmarkStart w:id="108" w:name="_Toc102626000"/>
+      <w:bookmarkStart w:id="108" w:name="_Toc102904085"/>
       <w:r>
         <w:lastRenderedPageBreak/>
         <w:t>3.6 System Requirements and Environment</w:t>
@@ -11747,7 +11747,7 @@
         <w:pStyle w:val="Heading2"/>
       </w:pPr>
       <w:bookmarkStart w:id="109" w:name="_Toc97254259"/>
-      <w:bookmarkStart w:id="110" w:name="_Toc102626001"/>
+      <w:bookmarkStart w:id="110" w:name="_Toc102904086"/>
       <w:r>
         <w:t>3</w:t>
       </w:r>
@@ -11890,7 +11890,7 @@
         </w:rPr>
       </w:pPr>
       <w:bookmarkStart w:id="111" w:name="_Toc97254260"/>
-      <w:bookmarkStart w:id="112" w:name="_Toc102626002"/>
+      <w:bookmarkStart w:id="112" w:name="_Toc102904087"/>
       <w:r>
         <w:rPr>
           <w:rFonts w:cs="Times New Roman"/>
@@ -12532,7 +12532,7 @@
         </w:rPr>
       </w:pPr>
       <w:bookmarkStart w:id="113" w:name="_Toc97254261"/>
-      <w:bookmarkStart w:id="114" w:name="_Toc102626003"/>
+      <w:bookmarkStart w:id="114" w:name="_Toc102904088"/>
       <w:r>
         <w:rPr>
           <w:rFonts w:cs="Times New Roman"/>
@@ -12584,7 +12584,7 @@
           <w:szCs w:val="24"/>
         </w:rPr>
       </w:pPr>
-      <w:bookmarkStart w:id="115" w:name="_Toc102626004"/>
+      <w:bookmarkStart w:id="115" w:name="_Toc102904089"/>
       <w:r>
         <w:rPr>
           <w:rFonts w:ascii="Times New Roman" w:hAnsi="Times New Roman" w:cs="Times New Roman"/>
@@ -12622,7 +12622,7 @@
           <w:szCs w:val="24"/>
         </w:rPr>
       </w:pPr>
-      <w:bookmarkStart w:id="116" w:name="_Toc102626005"/>
+      <w:bookmarkStart w:id="116" w:name="_Toc102904090"/>
       <w:r>
         <w:rPr>
           <w:rFonts w:ascii="Times New Roman" w:hAnsi="Times New Roman" w:cs="Times New Roman"/>
@@ -14030,25 +14030,7 @@
           <w:sz w:val="24"/>
           <w:szCs w:val="24"/>
         </w:rPr>
-        <w:t xml:space="preserve"> </w:t>
-      </w:r>
-      <w:r>
-        <w:rPr>
-          <w:rFonts w:ascii="Times New Roman" w:hAnsi="Times New Roman" w:cs="Times New Roman"/>
-          <w:color w:val="auto"/>
-          <w:sz w:val="24"/>
-          <w:szCs w:val="24"/>
-        </w:rPr>
-        <w:t xml:space="preserve">Receive </w:t>
-      </w:r>
-      <w:r>
-        <w:rPr>
-          <w:rFonts w:ascii="Times New Roman" w:hAnsi="Times New Roman" w:cs="Times New Roman"/>
-          <w:color w:val="auto"/>
-          <w:sz w:val="24"/>
-          <w:szCs w:val="24"/>
-        </w:rPr>
-        <w:t>Emergency Request</w:t>
+        <w:t xml:space="preserve"> Receive Emergency Request</w:t>
       </w:r>
       <w:bookmarkEnd w:id="120"/>
     </w:p>
@@ -14529,15 +14511,7 @@
           <w:sz w:val="24"/>
           <w:szCs w:val="24"/>
         </w:rPr>
-        <w:t xml:space="preserve">Receive </w:t>
-      </w:r>
-      <w:r>
-        <w:rPr>
-          <w:rFonts w:ascii="Times New Roman" w:hAnsi="Times New Roman" w:cs="Times New Roman"/>
-          <w:sz w:val="24"/>
-          <w:szCs w:val="24"/>
-        </w:rPr>
-        <w:t>Emergency Request</w:t>
+        <w:t>Receive Emergency Request</w:t>
       </w:r>
       <w:bookmarkEnd w:id="121"/>
     </w:p>
@@ -14934,17 +14908,17 @@
         <w:rPr>
           <w:rFonts w:ascii="Times New Roman" w:hAnsi="Times New Roman" w:cs="Times New Roman"/>
           <w:b/>
-          <w:color w:val="auto"/>
-          <w:sz w:val="24"/>
-          <w:szCs w:val="24"/>
-        </w:rPr>
-      </w:pPr>
-      <w:bookmarkStart w:id="122" w:name="_Toc102626006"/>
+          <w:color w:val="FF0000"/>
+          <w:sz w:val="24"/>
+          <w:szCs w:val="24"/>
+        </w:rPr>
+      </w:pPr>
+      <w:bookmarkStart w:id="122" w:name="_Toc102904091"/>
       <w:r>
         <w:rPr>
           <w:rFonts w:ascii="Times New Roman" w:hAnsi="Times New Roman" w:cs="Times New Roman"/>
           <w:b/>
-          <w:color w:val="auto"/>
+          <w:color w:val="FF0000"/>
           <w:sz w:val="24"/>
           <w:szCs w:val="24"/>
         </w:rPr>
@@ -14955,7 +14929,7 @@
         <w:rPr>
           <w:rFonts w:ascii="Times New Roman" w:hAnsi="Times New Roman" w:cs="Times New Roman"/>
           <w:b/>
-          <w:color w:val="auto"/>
+          <w:color w:val="FF0000"/>
           <w:sz w:val="24"/>
           <w:szCs w:val="24"/>
         </w:rPr>
@@ -15307,14 +15281,6 @@
         <w:spacing w:line="360" w:lineRule="auto"/>
         <w:rPr>
           <w:rFonts w:ascii="Times New Roman" w:hAnsi="Times New Roman" w:cs="Times New Roman"/>
-        </w:rPr>
-      </w:pPr>
-    </w:p>
-    <w:p>
-      <w:pPr>
-        <w:spacing w:line="360" w:lineRule="auto"/>
-        <w:rPr>
-          <w:rFonts w:ascii="Times New Roman" w:hAnsi="Times New Roman" w:cs="Times New Roman"/>
           <w:sz w:val="24"/>
           <w:szCs w:val="24"/>
         </w:rPr>
@@ -15343,10 +15309,9 @@
       <w:r>
         <w:rPr>
           <w:rFonts w:ascii="Times New Roman" w:hAnsi="Times New Roman" w:cs="Times New Roman"/>
-          <w:color w:val="FF0000"/>
-          <w:sz w:val="24"/>
-          <w:szCs w:val="24"/>
-          <w:shd w:val="clear" w:color="auto" w:fill="E5E5E5"/>
+          <w:b/>
+          <w:sz w:val="24"/>
+          <w:szCs w:val="24"/>
         </w:rPr>
         <w:t>student_details</w:t>
       </w:r>
@@ -15354,7 +15319,7 @@
       <w:r>
         <w:rPr>
           <w:rFonts w:ascii="Times New Roman" w:hAnsi="Times New Roman" w:cs="Times New Roman"/>
-          <w:color w:val="FF0000"/>
+          <w:b/>
           <w:sz w:val="24"/>
           <w:szCs w:val="24"/>
         </w:rPr>
@@ -15363,7 +15328,7 @@
       <w:r>
         <w:rPr>
           <w:rFonts w:ascii="Times New Roman" w:hAnsi="Times New Roman" w:cs="Times New Roman"/>
-          <w:color w:val="FF0000"/>
+          <w:b/>
           <w:sz w:val="24"/>
           <w:szCs w:val="24"/>
         </w:rPr>
@@ -15372,17 +15337,15 @@
       <w:r>
         <w:rPr>
           <w:rFonts w:ascii="Times New Roman" w:hAnsi="Times New Roman" w:cs="Times New Roman"/>
-          <w:color w:val="FF0000"/>
-          <w:sz w:val="24"/>
-          <w:szCs w:val="24"/>
-          <w:shd w:val="clear" w:color="auto" w:fill="E5E5E5"/>
-        </w:rPr>
-        <w:t>student_request_rescue</w:t>
-      </w:r>
-      <w:r>
-        <w:rPr>
-          <w:rFonts w:ascii="Times New Roman" w:hAnsi="Times New Roman" w:cs="Times New Roman"/>
-          <w:color w:val="FF0000"/>
+          <w:b/>
+          <w:sz w:val="24"/>
+          <w:szCs w:val="24"/>
+        </w:rPr>
+        <w:t>request_status</w:t>
+      </w:r>
+      <w:r>
+        <w:rPr>
+          <w:rFonts w:ascii="Times New Roman" w:hAnsi="Times New Roman" w:cs="Times New Roman"/>
           <w:sz w:val="24"/>
           <w:szCs w:val="24"/>
         </w:rPr>
@@ -15391,7 +15354,6 @@
       <w:r>
         <w:rPr>
           <w:rFonts w:ascii="Times New Roman" w:hAnsi="Times New Roman" w:cs="Times New Roman"/>
-          <w:color w:val="FF0000"/>
           <w:sz w:val="24"/>
           <w:szCs w:val="24"/>
         </w:rPr>
@@ -15400,7 +15362,6 @@
       <w:r>
         <w:rPr>
           <w:rFonts w:ascii="Times New Roman" w:hAnsi="Times New Roman" w:cs="Times New Roman"/>
-          <w:color w:val="FF0000"/>
           <w:sz w:val="24"/>
           <w:szCs w:val="24"/>
         </w:rPr>
@@ -15409,110 +15370,137 @@
       <w:r>
         <w:rPr>
           <w:rFonts w:ascii="Times New Roman" w:hAnsi="Times New Roman" w:cs="Times New Roman"/>
-          <w:color w:val="FF0000"/>
-          <w:sz w:val="24"/>
-          <w:szCs w:val="24"/>
-        </w:rPr>
-        <w:t xml:space="preserve">unique help code to track each specific student emergency rescue </w:t>
-      </w:r>
-      <w:r>
-        <w:rPr>
-          <w:rFonts w:ascii="Times New Roman" w:hAnsi="Times New Roman" w:cs="Times New Roman"/>
-          <w:color w:val="FF0000"/>
+          <w:sz w:val="24"/>
+          <w:szCs w:val="24"/>
+        </w:rPr>
+        <w:t>unique help code to track each specific student emergency rescue request.</w:t>
+      </w:r>
+      <w:r>
+        <w:rPr>
+          <w:rFonts w:ascii="Times New Roman" w:hAnsi="Times New Roman" w:cs="Times New Roman"/>
+          <w:sz w:val="24"/>
+          <w:szCs w:val="24"/>
+        </w:rPr>
+        <w:t xml:space="preserve"> </w:t>
+      </w:r>
+      <w:r>
+        <w:rPr>
+          <w:rFonts w:ascii="Times New Roman" w:hAnsi="Times New Roman" w:cs="Times New Roman"/>
+          <w:sz w:val="24"/>
+          <w:szCs w:val="24"/>
+        </w:rPr>
+        <w:t xml:space="preserve">The </w:t>
+      </w:r>
+      <w:r>
+        <w:rPr>
+          <w:rFonts w:ascii="Times New Roman" w:hAnsi="Times New Roman" w:cs="Times New Roman"/>
+          <w:i/>
+          <w:sz w:val="24"/>
+          <w:szCs w:val="24"/>
+        </w:rPr>
+        <w:t>admNo</w:t>
+      </w:r>
+      <w:r>
+        <w:rPr>
+          <w:rFonts w:ascii="Times New Roman" w:hAnsi="Times New Roman" w:cs="Times New Roman"/>
+          <w:sz w:val="24"/>
+          <w:szCs w:val="24"/>
+        </w:rPr>
+        <w:t xml:space="preserve"> column</w:t>
+      </w:r>
+      <w:r>
+        <w:rPr>
+          <w:rFonts w:ascii="Times New Roman" w:hAnsi="Times New Roman" w:cs="Times New Roman"/>
+          <w:sz w:val="24"/>
+          <w:szCs w:val="24"/>
+        </w:rPr>
+        <w:t xml:space="preserve"> of the </w:t>
+      </w:r>
+      <w:r>
+        <w:rPr>
+          <w:rFonts w:ascii="Times New Roman" w:hAnsi="Times New Roman" w:cs="Times New Roman"/>
+          <w:i/>
+          <w:sz w:val="24"/>
+          <w:szCs w:val="24"/>
+        </w:rPr>
+        <w:t>request_status</w:t>
+      </w:r>
+      <w:r>
+        <w:rPr>
+          <w:rFonts w:ascii="Times New Roman" w:hAnsi="Times New Roman" w:cs="Times New Roman"/>
+          <w:sz w:val="24"/>
+          <w:szCs w:val="24"/>
+        </w:rPr>
+        <w:t xml:space="preserve"> </w:t>
+      </w:r>
+      <w:r>
+        <w:rPr>
+          <w:rFonts w:ascii="Times New Roman" w:hAnsi="Times New Roman" w:cs="Times New Roman"/>
+          <w:sz w:val="24"/>
+          <w:szCs w:val="24"/>
+        </w:rPr>
+        <w:t xml:space="preserve">entity acts as a foreign key for </w:t>
+      </w:r>
+      <w:r>
+        <w:rPr>
+          <w:rFonts w:ascii="Times New Roman" w:hAnsi="Times New Roman" w:cs="Times New Roman"/>
+          <w:sz w:val="24"/>
+          <w:szCs w:val="24"/>
+        </w:rPr>
+        <w:t>student_</w:t>
+      </w:r>
+      <w:r>
+        <w:rPr>
+          <w:rFonts w:ascii="Times New Roman" w:hAnsi="Times New Roman" w:cs="Times New Roman"/>
+          <w:sz w:val="24"/>
+          <w:szCs w:val="24"/>
+        </w:rPr>
+        <w:t>details</w:t>
+      </w:r>
+      <w:r>
+        <w:rPr>
+          <w:rFonts w:ascii="Times New Roman" w:hAnsi="Times New Roman" w:cs="Times New Roman"/>
+          <w:sz w:val="24"/>
+          <w:szCs w:val="24"/>
+        </w:rPr>
+        <w:t xml:space="preserve"> (</w:t>
+      </w:r>
+      <w:r>
+        <w:rPr>
+          <w:rFonts w:ascii="Times New Roman" w:hAnsi="Times New Roman" w:cs="Times New Roman"/>
+          <w:sz w:val="24"/>
+          <w:szCs w:val="24"/>
+        </w:rPr>
+        <w:t>regN</w:t>
+      </w:r>
+      <w:r>
+        <w:rPr>
+          <w:rFonts w:ascii="Times New Roman" w:hAnsi="Times New Roman" w:cs="Times New Roman"/>
+          <w:sz w:val="24"/>
+          <w:szCs w:val="24"/>
+        </w:rPr>
+        <w:t>um)</w:t>
+      </w:r>
+      <w:r>
+        <w:rPr>
+          <w:rFonts w:ascii="Times New Roman" w:hAnsi="Times New Roman" w:cs="Times New Roman"/>
+          <w:sz w:val="24"/>
+          <w:szCs w:val="24"/>
+        </w:rPr>
+        <w:t xml:space="preserve"> </w:t>
+      </w:r>
+      <w:r>
+        <w:rPr>
+          <w:rFonts w:ascii="Times New Roman" w:hAnsi="Times New Roman" w:cs="Times New Roman"/>
           <w:sz w:val="24"/>
           <w:szCs w:val="24"/>
         </w:rPr>
         <w:lastRenderedPageBreak/>
-        <w:t>request.</w:t>
-      </w:r>
-      <w:r>
-        <w:rPr>
-          <w:rFonts w:ascii="Times New Roman" w:hAnsi="Times New Roman" w:cs="Times New Roman"/>
-          <w:color w:val="FF0000"/>
-          <w:sz w:val="24"/>
-          <w:szCs w:val="24"/>
-        </w:rPr>
-        <w:t xml:space="preserve"> </w:t>
-      </w:r>
-      <w:r>
-        <w:rPr>
-          <w:rFonts w:ascii="Times New Roman" w:hAnsi="Times New Roman" w:cs="Times New Roman"/>
-          <w:color w:val="FF0000"/>
-          <w:sz w:val="24"/>
-          <w:szCs w:val="24"/>
-        </w:rPr>
-        <w:t xml:space="preserve">The primary key of the </w:t>
-      </w:r>
-      <w:r>
-        <w:rPr>
-          <w:rFonts w:ascii="Times New Roman" w:hAnsi="Times New Roman" w:cs="Times New Roman"/>
-          <w:color w:val="FF0000"/>
-          <w:sz w:val="24"/>
-          <w:szCs w:val="24"/>
-          <w:shd w:val="clear" w:color="auto" w:fill="E5E5E5"/>
-        </w:rPr>
-        <w:t>student_request_rescue</w:t>
-      </w:r>
-      <w:r>
-        <w:rPr>
-          <w:rFonts w:ascii="Times New Roman" w:hAnsi="Times New Roman" w:cs="Times New Roman"/>
-          <w:color w:val="FF0000"/>
-          <w:sz w:val="24"/>
-          <w:szCs w:val="24"/>
-        </w:rPr>
-        <w:t xml:space="preserve"> </w:t>
-      </w:r>
-      <w:r>
-        <w:rPr>
-          <w:rFonts w:ascii="Times New Roman" w:hAnsi="Times New Roman" w:cs="Times New Roman"/>
-          <w:color w:val="FF0000"/>
-          <w:sz w:val="24"/>
-          <w:szCs w:val="24"/>
-        </w:rPr>
-        <w:t xml:space="preserve">entity acts as a foreign key for </w:t>
-      </w:r>
-      <w:r>
-        <w:rPr>
-          <w:rFonts w:ascii="Times New Roman" w:hAnsi="Times New Roman" w:cs="Times New Roman"/>
-          <w:color w:val="FF0000"/>
-          <w:sz w:val="24"/>
-          <w:szCs w:val="24"/>
-          <w:shd w:val="clear" w:color="auto" w:fill="E5E5E5"/>
-        </w:rPr>
-        <w:t>student_</w:t>
-      </w:r>
-      <w:r>
-        <w:rPr>
-          <w:rFonts w:ascii="Times New Roman" w:hAnsi="Times New Roman" w:cs="Times New Roman"/>
-          <w:color w:val="FF0000"/>
-          <w:sz w:val="24"/>
-          <w:szCs w:val="24"/>
-          <w:shd w:val="clear" w:color="auto" w:fill="E5E5E5"/>
-        </w:rPr>
-        <w:t>details</w:t>
-      </w:r>
-      <w:r>
-        <w:rPr>
-          <w:rFonts w:ascii="Times New Roman" w:hAnsi="Times New Roman" w:cs="Times New Roman"/>
-          <w:color w:val="FF0000"/>
-          <w:sz w:val="24"/>
-          <w:szCs w:val="24"/>
-        </w:rPr>
-        <w:t xml:space="preserve"> </w:t>
-      </w:r>
-      <w:r>
-        <w:rPr>
-          <w:rFonts w:ascii="Times New Roman" w:hAnsi="Times New Roman" w:cs="Times New Roman"/>
-          <w:color w:val="FF0000"/>
-          <w:sz w:val="24"/>
-          <w:szCs w:val="24"/>
-        </w:rPr>
         <w:t xml:space="preserve">and allows the identification of the </w:t>
       </w:r>
       <w:r>
         <w:rPr>
           <w:rFonts w:ascii="Times New Roman" w:hAnsi="Times New Roman" w:cs="Times New Roman"/>
-          <w:color w:val="FF0000"/>
           <w:sz w:val="24"/>
           <w:szCs w:val="24"/>
         </w:rPr>
@@ -15521,7 +15509,6 @@
       <w:r>
         <w:rPr>
           <w:rFonts w:ascii="Times New Roman" w:hAnsi="Times New Roman" w:cs="Times New Roman"/>
-          <w:color w:val="FF0000"/>
           <w:sz w:val="24"/>
           <w:szCs w:val="24"/>
         </w:rPr>
@@ -15530,7 +15517,6 @@
       <w:r>
         <w:rPr>
           <w:rFonts w:ascii="Times New Roman" w:hAnsi="Times New Roman" w:cs="Times New Roman"/>
-          <w:color w:val="FF0000"/>
           <w:sz w:val="24"/>
           <w:szCs w:val="24"/>
         </w:rPr>
@@ -15539,7 +15525,6 @@
       <w:r>
         <w:rPr>
           <w:rFonts w:ascii="Times New Roman" w:hAnsi="Times New Roman" w:cs="Times New Roman"/>
-          <w:color w:val="FF0000"/>
           <w:sz w:val="24"/>
           <w:szCs w:val="24"/>
         </w:rPr>
@@ -15552,7 +15537,6 @@
         <w:jc w:val="both"/>
         <w:rPr>
           <w:rFonts w:ascii="Times New Roman" w:hAnsi="Times New Roman" w:cs="Times New Roman"/>
-          <w:color w:val="FF0000"/>
           <w:sz w:val="24"/>
           <w:szCs w:val="24"/>
         </w:rPr>
@@ -15561,176 +15545,225 @@
       <w:r>
         <w:rPr>
           <w:rFonts w:ascii="Times New Roman" w:hAnsi="Times New Roman" w:cs="Times New Roman"/>
-          <w:color w:val="FF0000"/>
+          <w:b/>
+          <w:sz w:val="24"/>
+          <w:szCs w:val="24"/>
+        </w:rPr>
+        <w:t>rescue_team_tasks</w:t>
+      </w:r>
+      <w:proofErr w:type="gramEnd"/>
+      <w:r>
+        <w:rPr>
+          <w:rFonts w:ascii="Times New Roman" w:hAnsi="Times New Roman" w:cs="Times New Roman"/>
+          <w:b/>
+          <w:sz w:val="24"/>
+          <w:szCs w:val="24"/>
+        </w:rPr>
+        <w:t xml:space="preserve"> </w:t>
+      </w:r>
+      <w:r>
+        <w:rPr>
+          <w:rFonts w:ascii="Times New Roman" w:hAnsi="Times New Roman" w:cs="Times New Roman"/>
+          <w:b/>
+          <w:sz w:val="24"/>
+          <w:szCs w:val="24"/>
+        </w:rPr>
+        <w:t xml:space="preserve">to </w:t>
+      </w:r>
+      <w:r>
+        <w:rPr>
+          <w:rFonts w:ascii="Times New Roman" w:hAnsi="Times New Roman" w:cs="Times New Roman"/>
+          <w:b/>
+          <w:sz w:val="24"/>
+          <w:szCs w:val="24"/>
+        </w:rPr>
+        <w:t>admin_details</w:t>
+      </w:r>
+      <w:r>
+        <w:rPr>
+          <w:rFonts w:ascii="Times New Roman" w:hAnsi="Times New Roman" w:cs="Times New Roman"/>
+          <w:sz w:val="24"/>
+          <w:szCs w:val="24"/>
+        </w:rPr>
+        <w:t>: the relationship is a on</w:t>
+      </w:r>
+      <w:r>
+        <w:rPr>
+          <w:rFonts w:ascii="Times New Roman" w:hAnsi="Times New Roman" w:cs="Times New Roman"/>
+          <w:sz w:val="24"/>
+          <w:szCs w:val="24"/>
+        </w:rPr>
+        <w:t xml:space="preserve">e to one relationship where a single request task </w:t>
+      </w:r>
+      <w:r>
+        <w:rPr>
+          <w:rFonts w:ascii="Times New Roman" w:hAnsi="Times New Roman" w:cs="Times New Roman"/>
+          <w:sz w:val="24"/>
+          <w:szCs w:val="24"/>
+        </w:rPr>
+        <w:t xml:space="preserve">is assigned a </w:t>
+      </w:r>
+      <w:r>
+        <w:rPr>
+          <w:rFonts w:ascii="Times New Roman" w:hAnsi="Times New Roman" w:cs="Times New Roman"/>
+          <w:sz w:val="24"/>
+          <w:szCs w:val="24"/>
+        </w:rPr>
+        <w:t xml:space="preserve">single </w:t>
+      </w:r>
+      <w:r>
+        <w:rPr>
+          <w:rFonts w:ascii="Times New Roman" w:hAnsi="Times New Roman" w:cs="Times New Roman"/>
+          <w:sz w:val="24"/>
+          <w:szCs w:val="24"/>
+        </w:rPr>
+        <w:t>admin (</w:t>
+      </w:r>
+      <w:r>
+        <w:rPr>
+          <w:rFonts w:ascii="Times New Roman" w:hAnsi="Times New Roman" w:cs="Times New Roman"/>
+          <w:sz w:val="24"/>
+          <w:szCs w:val="24"/>
+        </w:rPr>
+        <w:t>moderator)</w:t>
+      </w:r>
+      <w:r>
+        <w:rPr>
+          <w:rFonts w:ascii="Times New Roman" w:hAnsi="Times New Roman" w:cs="Times New Roman"/>
+          <w:sz w:val="24"/>
+          <w:szCs w:val="24"/>
+        </w:rPr>
+        <w:t xml:space="preserve"> to </w:t>
+      </w:r>
+      <w:r>
+        <w:rPr>
+          <w:rFonts w:ascii="Times New Roman" w:hAnsi="Times New Roman" w:cs="Times New Roman"/>
+          <w:sz w:val="24"/>
+          <w:szCs w:val="24"/>
+        </w:rPr>
+        <w:t>assign and moderate the specific task</w:t>
+      </w:r>
+      <w:r>
+        <w:rPr>
+          <w:rFonts w:ascii="Times New Roman" w:hAnsi="Times New Roman" w:cs="Times New Roman"/>
+          <w:sz w:val="24"/>
+          <w:szCs w:val="24"/>
+        </w:rPr>
+        <w:t xml:space="preserve">. The primary key of the </w:t>
+      </w:r>
+      <w:r>
+        <w:rPr>
+          <w:rFonts w:ascii="Times New Roman" w:hAnsi="Times New Roman" w:cs="Times New Roman"/>
+          <w:i/>
+          <w:sz w:val="24"/>
+          <w:szCs w:val="24"/>
+        </w:rPr>
+        <w:t>admin_</w:t>
+      </w:r>
+      <w:r>
+        <w:rPr>
+          <w:rFonts w:ascii="Times New Roman" w:hAnsi="Times New Roman" w:cs="Times New Roman"/>
+          <w:i/>
+          <w:sz w:val="24"/>
+          <w:szCs w:val="24"/>
+        </w:rPr>
+        <w:t>details (</w:t>
+      </w:r>
+      <w:r>
+        <w:rPr>
+          <w:rFonts w:ascii="Times New Roman" w:hAnsi="Times New Roman" w:cs="Times New Roman"/>
+          <w:i/>
+          <w:sz w:val="24"/>
+          <w:szCs w:val="24"/>
+        </w:rPr>
+        <w:t>admin_id)</w:t>
+      </w:r>
+      <w:r>
+        <w:rPr>
+          <w:rFonts w:ascii="Times New Roman" w:hAnsi="Times New Roman" w:cs="Times New Roman"/>
           <w:sz w:val="24"/>
           <w:szCs w:val="24"/>
           <w:shd w:val="clear" w:color="auto" w:fill="E5E5E5"/>
         </w:rPr>
+        <w:t xml:space="preserve"> </w:t>
+      </w:r>
+      <w:r>
+        <w:rPr>
+          <w:rFonts w:ascii="Times New Roman" w:hAnsi="Times New Roman" w:cs="Times New Roman"/>
+          <w:sz w:val="24"/>
+          <w:szCs w:val="24"/>
+        </w:rPr>
+        <w:t xml:space="preserve">entity </w:t>
+      </w:r>
+      <w:r>
+        <w:rPr>
+          <w:rFonts w:ascii="Times New Roman" w:hAnsi="Times New Roman" w:cs="Times New Roman"/>
+          <w:sz w:val="24"/>
+          <w:szCs w:val="24"/>
+        </w:rPr>
+        <w:t>is used as a foreign key in</w:t>
+      </w:r>
+      <w:r>
+        <w:rPr>
+          <w:rFonts w:ascii="Times New Roman" w:hAnsi="Times New Roman" w:cs="Times New Roman"/>
+          <w:sz w:val="24"/>
+          <w:szCs w:val="24"/>
+        </w:rPr>
+        <w:t xml:space="preserve"> </w:t>
+      </w:r>
+      <w:r>
+        <w:rPr>
+          <w:rFonts w:ascii="Times New Roman" w:hAnsi="Times New Roman" w:cs="Times New Roman"/>
+          <w:i/>
+          <w:sz w:val="24"/>
+          <w:szCs w:val="24"/>
+        </w:rPr>
         <w:t>rescue_team_tasks</w:t>
       </w:r>
-      <w:proofErr w:type="gramEnd"/>
-      <w:r>
-        <w:rPr>
-          <w:rFonts w:ascii="Times New Roman" w:hAnsi="Times New Roman" w:cs="Times New Roman"/>
-          <w:color w:val="FF0000"/>
-          <w:sz w:val="24"/>
-          <w:szCs w:val="24"/>
-          <w:shd w:val="clear" w:color="auto" w:fill="E5E5E5"/>
+      <w:r>
+        <w:rPr>
+          <w:rFonts w:ascii="Times New Roman" w:hAnsi="Times New Roman" w:cs="Times New Roman"/>
+          <w:i/>
+          <w:sz w:val="24"/>
+          <w:szCs w:val="24"/>
+        </w:rPr>
+        <w:t xml:space="preserve"> (assigning_admin_id</w:t>
+      </w:r>
+      <w:r>
+        <w:rPr>
+          <w:rFonts w:ascii="Times New Roman" w:hAnsi="Times New Roman" w:cs="Times New Roman"/>
+          <w:sz w:val="24"/>
+          <w:szCs w:val="24"/>
+        </w:rPr>
+        <w:t>)</w:t>
+      </w:r>
+      <w:r>
+        <w:rPr>
+          <w:rFonts w:ascii="Times New Roman" w:hAnsi="Times New Roman" w:cs="Times New Roman"/>
+          <w:sz w:val="24"/>
+          <w:szCs w:val="24"/>
         </w:rPr>
         <w:t xml:space="preserve"> </w:t>
       </w:r>
       <w:r>
         <w:rPr>
           <w:rFonts w:ascii="Times New Roman" w:hAnsi="Times New Roman" w:cs="Times New Roman"/>
-          <w:color w:val="FF0000"/>
-          <w:sz w:val="24"/>
-          <w:szCs w:val="24"/>
-        </w:rPr>
-        <w:t xml:space="preserve">to </w:t>
-      </w:r>
-      <w:r>
-        <w:rPr>
-          <w:rFonts w:ascii="Times New Roman" w:hAnsi="Times New Roman" w:cs="Times New Roman"/>
-          <w:color w:val="FF0000"/>
-          <w:sz w:val="24"/>
-          <w:szCs w:val="24"/>
-          <w:shd w:val="clear" w:color="auto" w:fill="E5E5E5"/>
-        </w:rPr>
-        <w:t>moderator</w:t>
-      </w:r>
-      <w:r>
-        <w:rPr>
-          <w:rFonts w:ascii="Times New Roman" w:hAnsi="Times New Roman" w:cs="Times New Roman"/>
-          <w:color w:val="FF0000"/>
-          <w:sz w:val="24"/>
-          <w:szCs w:val="24"/>
-        </w:rPr>
-        <w:t>: the relationship is a on</w:t>
-      </w:r>
-      <w:r>
-        <w:rPr>
-          <w:rFonts w:ascii="Times New Roman" w:hAnsi="Times New Roman" w:cs="Times New Roman"/>
-          <w:color w:val="FF0000"/>
-          <w:sz w:val="24"/>
-          <w:szCs w:val="24"/>
-        </w:rPr>
-        <w:t xml:space="preserve">e to one relationship where a single request task </w:t>
-      </w:r>
-      <w:r>
-        <w:rPr>
-          <w:rFonts w:ascii="Times New Roman" w:hAnsi="Times New Roman" w:cs="Times New Roman"/>
-          <w:color w:val="FF0000"/>
-          <w:sz w:val="24"/>
-          <w:szCs w:val="24"/>
-        </w:rPr>
-        <w:t xml:space="preserve">is assigned a </w:t>
-      </w:r>
-      <w:r>
-        <w:rPr>
-          <w:rFonts w:ascii="Times New Roman" w:hAnsi="Times New Roman" w:cs="Times New Roman"/>
-          <w:color w:val="FF0000"/>
-          <w:sz w:val="24"/>
-          <w:szCs w:val="24"/>
-        </w:rPr>
-        <w:t>single moderator</w:t>
-      </w:r>
-      <w:r>
-        <w:rPr>
-          <w:rFonts w:ascii="Times New Roman" w:hAnsi="Times New Roman" w:cs="Times New Roman"/>
-          <w:color w:val="FF0000"/>
-          <w:sz w:val="24"/>
-          <w:szCs w:val="24"/>
-        </w:rPr>
-        <w:t xml:space="preserve"> to </w:t>
-      </w:r>
-      <w:r>
-        <w:rPr>
-          <w:rFonts w:ascii="Times New Roman" w:hAnsi="Times New Roman" w:cs="Times New Roman"/>
-          <w:color w:val="FF0000"/>
-          <w:sz w:val="24"/>
-          <w:szCs w:val="24"/>
-        </w:rPr>
-        <w:t>assign and moderate the specific task</w:t>
-      </w:r>
-      <w:r>
-        <w:rPr>
-          <w:rFonts w:ascii="Times New Roman" w:hAnsi="Times New Roman" w:cs="Times New Roman"/>
-          <w:color w:val="FF0000"/>
-          <w:sz w:val="24"/>
-          <w:szCs w:val="24"/>
-        </w:rPr>
-        <w:t xml:space="preserve">. The primary key of the </w:t>
-      </w:r>
-      <w:r>
-        <w:rPr>
-          <w:rFonts w:ascii="Times New Roman" w:hAnsi="Times New Roman" w:cs="Times New Roman"/>
-          <w:color w:val="FF0000"/>
-          <w:sz w:val="24"/>
-          <w:szCs w:val="24"/>
-          <w:shd w:val="clear" w:color="auto" w:fill="E5E5E5"/>
-        </w:rPr>
-        <w:t xml:space="preserve">moderator </w:t>
-      </w:r>
-      <w:r>
-        <w:rPr>
-          <w:rFonts w:ascii="Times New Roman" w:hAnsi="Times New Roman" w:cs="Times New Roman"/>
-          <w:color w:val="FF0000"/>
-          <w:sz w:val="24"/>
-          <w:szCs w:val="24"/>
-        </w:rPr>
-        <w:t xml:space="preserve">entity </w:t>
-      </w:r>
-      <w:r>
-        <w:rPr>
-          <w:rFonts w:ascii="Times New Roman" w:hAnsi="Times New Roman" w:cs="Times New Roman"/>
-          <w:color w:val="FF0000"/>
-          <w:sz w:val="24"/>
-          <w:szCs w:val="24"/>
-        </w:rPr>
-        <w:t>is used as a foreign key in</w:t>
-      </w:r>
-      <w:r>
-        <w:rPr>
-          <w:rFonts w:ascii="Times New Roman" w:hAnsi="Times New Roman" w:cs="Times New Roman"/>
-          <w:color w:val="FF0000"/>
-          <w:sz w:val="24"/>
-          <w:szCs w:val="24"/>
-        </w:rPr>
-        <w:t xml:space="preserve"> </w:t>
-      </w:r>
-      <w:r>
-        <w:rPr>
-          <w:rFonts w:ascii="Times New Roman" w:hAnsi="Times New Roman" w:cs="Times New Roman"/>
-          <w:color w:val="FF0000"/>
-          <w:sz w:val="24"/>
-          <w:szCs w:val="24"/>
-          <w:shd w:val="clear" w:color="auto" w:fill="E5E5E5"/>
-        </w:rPr>
-        <w:t>rescue_team_tasks</w:t>
-      </w:r>
-      <w:r>
-        <w:rPr>
-          <w:rFonts w:ascii="Times New Roman" w:hAnsi="Times New Roman" w:cs="Times New Roman"/>
-          <w:color w:val="FF0000"/>
-          <w:sz w:val="24"/>
-          <w:szCs w:val="24"/>
-          <w:shd w:val="clear" w:color="auto" w:fill="E5E5E5"/>
-        </w:rPr>
-        <w:t xml:space="preserve"> </w:t>
-      </w:r>
-      <w:r>
-        <w:rPr>
-          <w:rFonts w:ascii="Times New Roman" w:hAnsi="Times New Roman" w:cs="Times New Roman"/>
-          <w:color w:val="FF0000"/>
-          <w:sz w:val="24"/>
-          <w:szCs w:val="24"/>
-        </w:rPr>
-        <w:t xml:space="preserve">and allows the identification of the </w:t>
-      </w:r>
-      <w:r>
-        <w:rPr>
-          <w:rFonts w:ascii="Times New Roman" w:hAnsi="Times New Roman" w:cs="Times New Roman"/>
-          <w:color w:val="FF0000"/>
+          <w:sz w:val="24"/>
+          <w:szCs w:val="24"/>
+        </w:rPr>
+        <w:t>and</w:t>
+      </w:r>
+      <w:r>
+        <w:rPr>
+          <w:rFonts w:ascii="Times New Roman" w:hAnsi="Times New Roman" w:cs="Times New Roman"/>
+          <w:sz w:val="24"/>
+          <w:szCs w:val="24"/>
+        </w:rPr>
+        <w:t xml:space="preserve"> allows the identification of the </w:t>
+      </w:r>
+      <w:r>
+        <w:rPr>
+          <w:rFonts w:ascii="Times New Roman" w:hAnsi="Times New Roman" w:cs="Times New Roman"/>
           <w:sz w:val="24"/>
           <w:szCs w:val="24"/>
         </w:rPr>
@@ -15739,7 +15772,6 @@
       <w:r>
         <w:rPr>
           <w:rFonts w:ascii="Times New Roman" w:hAnsi="Times New Roman" w:cs="Times New Roman"/>
-          <w:color w:val="FF0000"/>
           <w:sz w:val="24"/>
           <w:szCs w:val="24"/>
         </w:rPr>
@@ -15748,16 +15780,30 @@
       <w:r>
         <w:rPr>
           <w:rFonts w:ascii="Times New Roman" w:hAnsi="Times New Roman" w:cs="Times New Roman"/>
-          <w:color w:val="FF0000"/>
-          <w:sz w:val="24"/>
-          <w:szCs w:val="24"/>
-        </w:rPr>
-        <w:t xml:space="preserve">about the moderator. </w:t>
-      </w:r>
-      <w:r>
-        <w:rPr>
-          <w:rFonts w:ascii="Times New Roman" w:hAnsi="Times New Roman" w:cs="Times New Roman"/>
-          <w:color w:val="FF0000"/>
+          <w:sz w:val="24"/>
+          <w:szCs w:val="24"/>
+        </w:rPr>
+        <w:t>about the moderator</w:t>
+      </w:r>
+      <w:r>
+        <w:rPr>
+          <w:rFonts w:ascii="Times New Roman" w:hAnsi="Times New Roman" w:cs="Times New Roman"/>
+          <w:sz w:val="24"/>
+          <w:szCs w:val="24"/>
+        </w:rPr>
+        <w:t xml:space="preserve"> (admin)</w:t>
+      </w:r>
+      <w:r>
+        <w:rPr>
+          <w:rFonts w:ascii="Times New Roman" w:hAnsi="Times New Roman" w:cs="Times New Roman"/>
+          <w:sz w:val="24"/>
+          <w:szCs w:val="24"/>
+        </w:rPr>
+        <w:t xml:space="preserve">. </w:t>
+      </w:r>
+      <w:r>
+        <w:rPr>
+          <w:rFonts w:ascii="Times New Roman" w:hAnsi="Times New Roman" w:cs="Times New Roman"/>
           <w:sz w:val="24"/>
           <w:szCs w:val="24"/>
         </w:rPr>
@@ -15770,7 +15816,6 @@
         <w:jc w:val="both"/>
         <w:rPr>
           <w:rFonts w:ascii="Times New Roman" w:hAnsi="Times New Roman" w:cs="Times New Roman"/>
-          <w:color w:val="FF0000"/>
           <w:sz w:val="24"/>
           <w:szCs w:val="24"/>
         </w:rPr>
@@ -15779,112 +15824,98 @@
       <w:r>
         <w:rPr>
           <w:rFonts w:ascii="Times New Roman" w:hAnsi="Times New Roman" w:cs="Times New Roman"/>
-          <w:color w:val="FF0000"/>
+          <w:b/>
+          <w:sz w:val="24"/>
+          <w:szCs w:val="24"/>
+        </w:rPr>
+        <w:t>rescue_team_tasks</w:t>
+      </w:r>
+      <w:proofErr w:type="gramEnd"/>
+      <w:r>
+        <w:rPr>
+          <w:rFonts w:ascii="Times New Roman" w:hAnsi="Times New Roman" w:cs="Times New Roman"/>
+          <w:b/>
+          <w:sz w:val="24"/>
+          <w:szCs w:val="24"/>
+        </w:rPr>
+        <w:t xml:space="preserve"> to rescue_team</w:t>
+      </w:r>
+      <w:r>
+        <w:rPr>
+          <w:rFonts w:ascii="Times New Roman" w:hAnsi="Times New Roman" w:cs="Times New Roman"/>
+          <w:sz w:val="24"/>
+          <w:szCs w:val="24"/>
+        </w:rPr>
+        <w:t xml:space="preserve">: the relationship is a one to one relationship where a single </w:t>
+      </w:r>
+      <w:r>
+        <w:rPr>
+          <w:rFonts w:ascii="Times New Roman" w:hAnsi="Times New Roman" w:cs="Times New Roman"/>
+          <w:sz w:val="24"/>
+          <w:szCs w:val="24"/>
+        </w:rPr>
+        <w:t>request team</w:t>
+      </w:r>
+      <w:r>
+        <w:rPr>
+          <w:rFonts w:ascii="Times New Roman" w:hAnsi="Times New Roman" w:cs="Times New Roman"/>
+          <w:sz w:val="24"/>
+          <w:szCs w:val="24"/>
+        </w:rPr>
+        <w:t xml:space="preserve"> is assigned a single </w:t>
+      </w:r>
+      <w:r>
+        <w:rPr>
+          <w:rFonts w:ascii="Times New Roman" w:hAnsi="Times New Roman" w:cs="Times New Roman"/>
+          <w:sz w:val="24"/>
+          <w:szCs w:val="24"/>
+        </w:rPr>
+        <w:t>task</w:t>
+      </w:r>
+      <w:r>
+        <w:rPr>
+          <w:rFonts w:ascii="Times New Roman" w:hAnsi="Times New Roman" w:cs="Times New Roman"/>
+          <w:sz w:val="24"/>
+          <w:szCs w:val="24"/>
+        </w:rPr>
+        <w:t xml:space="preserve">. The primary key of the </w:t>
+      </w:r>
+      <w:r>
+        <w:rPr>
+          <w:rFonts w:ascii="Times New Roman" w:hAnsi="Times New Roman" w:cs="Times New Roman"/>
+          <w:sz w:val="24"/>
+          <w:szCs w:val="24"/>
+        </w:rPr>
+        <w:t>rescue_</w:t>
+      </w:r>
+      <w:r>
+        <w:rPr>
+          <w:rFonts w:ascii="Times New Roman" w:hAnsi="Times New Roman" w:cs="Times New Roman"/>
+          <w:sz w:val="24"/>
+          <w:szCs w:val="24"/>
+        </w:rPr>
+        <w:t>team (</w:t>
+      </w:r>
+      <w:r>
+        <w:rPr>
+          <w:rFonts w:ascii="Times New Roman" w:hAnsi="Times New Roman" w:cs="Times New Roman"/>
+          <w:sz w:val="24"/>
+          <w:szCs w:val="24"/>
+        </w:rPr>
+        <w:t>team_id)</w:t>
+      </w:r>
+      <w:r>
+        <w:rPr>
+          <w:rFonts w:ascii="Times New Roman" w:hAnsi="Times New Roman" w:cs="Times New Roman"/>
           <w:sz w:val="24"/>
           <w:szCs w:val="24"/>
           <w:shd w:val="clear" w:color="auto" w:fill="E5E5E5"/>
         </w:rPr>
-        <w:t>rescue_team_tasks</w:t>
-      </w:r>
-      <w:proofErr w:type="gramEnd"/>
-      <w:r>
-        <w:rPr>
-          <w:rFonts w:ascii="Times New Roman" w:hAnsi="Times New Roman" w:cs="Times New Roman"/>
-          <w:color w:val="FF0000"/>
-          <w:sz w:val="24"/>
-          <w:szCs w:val="24"/>
-          <w:shd w:val="clear" w:color="auto" w:fill="E5E5E5"/>
-        </w:rPr>
         <w:t xml:space="preserve"> </w:t>
       </w:r>
       <w:r>
         <w:rPr>
           <w:rFonts w:ascii="Times New Roman" w:hAnsi="Times New Roman" w:cs="Times New Roman"/>
-          <w:color w:val="FF0000"/>
-          <w:sz w:val="24"/>
-          <w:szCs w:val="24"/>
-        </w:rPr>
-        <w:t xml:space="preserve">to </w:t>
-      </w:r>
-      <w:r>
-        <w:rPr>
-          <w:rFonts w:ascii="Times New Roman" w:hAnsi="Times New Roman" w:cs="Times New Roman"/>
-          <w:color w:val="FF0000"/>
-          <w:sz w:val="24"/>
-          <w:szCs w:val="24"/>
-          <w:shd w:val="clear" w:color="auto" w:fill="E5E5E5"/>
-        </w:rPr>
-        <w:t>rescue_team_details</w:t>
-      </w:r>
-      <w:r>
-        <w:rPr>
-          <w:rFonts w:ascii="Times New Roman" w:hAnsi="Times New Roman" w:cs="Times New Roman"/>
-          <w:color w:val="FF0000"/>
-          <w:sz w:val="24"/>
-          <w:szCs w:val="24"/>
-        </w:rPr>
-        <w:t xml:space="preserve">: the relationship is a one to one relationship where a single </w:t>
-      </w:r>
-      <w:r>
-        <w:rPr>
-          <w:rFonts w:ascii="Times New Roman" w:hAnsi="Times New Roman" w:cs="Times New Roman"/>
-          <w:color w:val="FF0000"/>
-          <w:sz w:val="24"/>
-          <w:szCs w:val="24"/>
-        </w:rPr>
-        <w:t>request team</w:t>
-      </w:r>
-      <w:r>
-        <w:rPr>
-          <w:rFonts w:ascii="Times New Roman" w:hAnsi="Times New Roman" w:cs="Times New Roman"/>
-          <w:color w:val="FF0000"/>
-          <w:sz w:val="24"/>
-          <w:szCs w:val="24"/>
-        </w:rPr>
-        <w:t xml:space="preserve"> is assigned a single </w:t>
-      </w:r>
-      <w:r>
-        <w:rPr>
-          <w:rFonts w:ascii="Times New Roman" w:hAnsi="Times New Roman" w:cs="Times New Roman"/>
-          <w:color w:val="FF0000"/>
-          <w:sz w:val="24"/>
-          <w:szCs w:val="24"/>
-        </w:rPr>
-        <w:t>task by the moderator</w:t>
-      </w:r>
-      <w:r>
-        <w:rPr>
-          <w:rFonts w:ascii="Times New Roman" w:hAnsi="Times New Roman" w:cs="Times New Roman"/>
-          <w:color w:val="FF0000"/>
-          <w:sz w:val="24"/>
-          <w:szCs w:val="24"/>
-        </w:rPr>
-        <w:t xml:space="preserve">. The primary key of the </w:t>
-      </w:r>
-      <w:r>
-        <w:rPr>
-          <w:rFonts w:ascii="Times New Roman" w:hAnsi="Times New Roman" w:cs="Times New Roman"/>
-          <w:color w:val="FF0000"/>
-          <w:sz w:val="24"/>
-          <w:szCs w:val="24"/>
-          <w:shd w:val="clear" w:color="auto" w:fill="E5E5E5"/>
-        </w:rPr>
-        <w:t>rescue_team_details</w:t>
-      </w:r>
-      <w:r>
-        <w:rPr>
-          <w:rFonts w:ascii="Times New Roman" w:hAnsi="Times New Roman" w:cs="Times New Roman"/>
-          <w:color w:val="FF0000"/>
-          <w:sz w:val="24"/>
-          <w:szCs w:val="24"/>
-          <w:shd w:val="clear" w:color="auto" w:fill="E5E5E5"/>
-        </w:rPr>
-        <w:t xml:space="preserve"> </w:t>
-      </w:r>
-      <w:r>
-        <w:rPr>
-          <w:rFonts w:ascii="Times New Roman" w:hAnsi="Times New Roman" w:cs="Times New Roman"/>
-          <w:color w:val="FF0000"/>
           <w:sz w:val="24"/>
           <w:szCs w:val="24"/>
         </w:rPr>
@@ -15893,17 +15924,24 @@
       <w:r>
         <w:rPr>
           <w:rFonts w:ascii="Times New Roman" w:hAnsi="Times New Roman" w:cs="Times New Roman"/>
-          <w:color w:val="FF0000"/>
-          <w:sz w:val="24"/>
-          <w:szCs w:val="24"/>
-          <w:shd w:val="clear" w:color="auto" w:fill="E5E5E5"/>
+          <w:i/>
+          <w:sz w:val="24"/>
+          <w:szCs w:val="24"/>
         </w:rPr>
         <w:t xml:space="preserve">rescue_team_tasks </w:t>
       </w:r>
       <w:r>
         <w:rPr>
           <w:rFonts w:ascii="Times New Roman" w:hAnsi="Times New Roman" w:cs="Times New Roman"/>
-          <w:color w:val="FF0000"/>
+          <w:i/>
+          <w:sz w:val="24"/>
+          <w:szCs w:val="24"/>
+        </w:rPr>
+        <w:t xml:space="preserve">(rescue_team_id) </w:t>
+      </w:r>
+      <w:r>
+        <w:rPr>
+          <w:rFonts w:ascii="Times New Roman" w:hAnsi="Times New Roman" w:cs="Times New Roman"/>
           <w:sz w:val="24"/>
           <w:szCs w:val="24"/>
         </w:rPr>
@@ -15912,7 +15950,6 @@
       <w:r>
         <w:rPr>
           <w:rFonts w:ascii="Times New Roman" w:hAnsi="Times New Roman" w:cs="Times New Roman"/>
-          <w:color w:val="FF0000"/>
           <w:sz w:val="24"/>
           <w:szCs w:val="24"/>
         </w:rPr>
@@ -15921,7 +15958,6 @@
       <w:r>
         <w:rPr>
           <w:rFonts w:ascii="Times New Roman" w:hAnsi="Times New Roman" w:cs="Times New Roman"/>
-          <w:color w:val="FF0000"/>
           <w:sz w:val="24"/>
           <w:szCs w:val="24"/>
         </w:rPr>
@@ -15930,7 +15966,6 @@
       <w:r>
         <w:rPr>
           <w:rFonts w:ascii="Times New Roman" w:hAnsi="Times New Roman" w:cs="Times New Roman"/>
-          <w:color w:val="FF0000"/>
           <w:sz w:val="24"/>
           <w:szCs w:val="24"/>
         </w:rPr>
@@ -15939,7 +15974,6 @@
       <w:r>
         <w:rPr>
           <w:rFonts w:ascii="Times New Roman" w:hAnsi="Times New Roman" w:cs="Times New Roman"/>
-          <w:color w:val="FF0000"/>
           <w:sz w:val="24"/>
           <w:szCs w:val="24"/>
         </w:rPr>
@@ -15952,7 +15986,6 @@
         <w:jc w:val="both"/>
         <w:rPr>
           <w:rFonts w:ascii="Times New Roman" w:hAnsi="Times New Roman" w:cs="Times New Roman"/>
-          <w:color w:val="FF0000"/>
           <w:sz w:val="24"/>
           <w:szCs w:val="24"/>
         </w:rPr>
@@ -15961,98 +15994,141 @@
       <w:r>
         <w:rPr>
           <w:rFonts w:ascii="Times New Roman" w:hAnsi="Times New Roman" w:cs="Times New Roman"/>
-          <w:color w:val="FF0000"/>
-          <w:sz w:val="24"/>
-          <w:szCs w:val="24"/>
-          <w:shd w:val="clear" w:color="auto" w:fill="E5E5E5"/>
-        </w:rPr>
-        <w:t>student_request_rescue</w:t>
+          <w:b/>
+          <w:sz w:val="24"/>
+          <w:szCs w:val="24"/>
+        </w:rPr>
+        <w:t>rescue_team_</w:t>
+      </w:r>
+      <w:r>
+        <w:rPr>
+          <w:rFonts w:ascii="Times New Roman" w:hAnsi="Times New Roman" w:cs="Times New Roman"/>
+          <w:b/>
+          <w:sz w:val="24"/>
+          <w:szCs w:val="24"/>
+        </w:rPr>
+        <w:t>members</w:t>
       </w:r>
       <w:proofErr w:type="gramEnd"/>
       <w:r>
         <w:rPr>
           <w:rFonts w:ascii="Times New Roman" w:hAnsi="Times New Roman" w:cs="Times New Roman"/>
-          <w:color w:val="FF0000"/>
-          <w:sz w:val="24"/>
-          <w:szCs w:val="24"/>
-        </w:rPr>
+          <w:b/>
+          <w:sz w:val="24"/>
+          <w:szCs w:val="24"/>
+        </w:rPr>
+        <w:t xml:space="preserve"> to </w:t>
+      </w:r>
+      <w:r>
+        <w:rPr>
+          <w:rFonts w:ascii="Times New Roman" w:hAnsi="Times New Roman" w:cs="Times New Roman"/>
+          <w:b/>
+          <w:sz w:val="24"/>
+          <w:szCs w:val="24"/>
+        </w:rPr>
+        <w:t>role_details</w:t>
+      </w:r>
+      <w:r>
+        <w:rPr>
+          <w:rFonts w:ascii="Times New Roman" w:hAnsi="Times New Roman" w:cs="Times New Roman"/>
+          <w:sz w:val="24"/>
+          <w:szCs w:val="24"/>
+        </w:rPr>
+        <w:t xml:space="preserve">: </w:t>
+      </w:r>
+      <w:r>
+        <w:rPr>
+          <w:rFonts w:ascii="Times New Roman" w:hAnsi="Times New Roman" w:cs="Times New Roman"/>
+          <w:sz w:val="24"/>
+          <w:szCs w:val="24"/>
+        </w:rPr>
+        <w:t>the relationship is a one to many</w:t>
+      </w:r>
+      <w:r>
+        <w:rPr>
+          <w:rFonts w:ascii="Times New Roman" w:hAnsi="Times New Roman" w:cs="Times New Roman"/>
+          <w:sz w:val="24"/>
+          <w:szCs w:val="24"/>
+        </w:rPr>
+        <w:t xml:space="preserve"> relationship where a single request team </w:t>
+      </w:r>
+      <w:r>
+        <w:rPr>
+          <w:rFonts w:ascii="Times New Roman" w:hAnsi="Times New Roman" w:cs="Times New Roman"/>
+          <w:sz w:val="24"/>
+          <w:szCs w:val="24"/>
+        </w:rPr>
+        <w:t>can have many team members</w:t>
+      </w:r>
+      <w:r>
+        <w:rPr>
+          <w:rFonts w:ascii="Times New Roman" w:hAnsi="Times New Roman" w:cs="Times New Roman"/>
+          <w:sz w:val="24"/>
+          <w:szCs w:val="24"/>
+        </w:rPr>
+        <w:t xml:space="preserve">. The primary key of the </w:t>
+      </w:r>
+      <w:r>
+        <w:rPr>
+          <w:rFonts w:ascii="Times New Roman" w:hAnsi="Times New Roman" w:cs="Times New Roman"/>
+          <w:i/>
+          <w:sz w:val="24"/>
+          <w:szCs w:val="24"/>
+        </w:rPr>
+        <w:t xml:space="preserve">role_details </w:t>
+      </w:r>
+      <w:r>
+        <w:rPr>
+          <w:rFonts w:ascii="Times New Roman" w:hAnsi="Times New Roman" w:cs="Times New Roman"/>
+          <w:i/>
+          <w:sz w:val="24"/>
+          <w:szCs w:val="24"/>
+        </w:rPr>
+        <w:t>(</w:t>
+      </w:r>
+      <w:r>
+        <w:rPr>
+          <w:rFonts w:ascii="Times New Roman" w:hAnsi="Times New Roman" w:cs="Times New Roman"/>
+          <w:i/>
+          <w:sz w:val="24"/>
+          <w:szCs w:val="24"/>
+        </w:rPr>
+        <w:t>role</w:t>
+      </w:r>
+      <w:r>
+        <w:rPr>
+          <w:rFonts w:ascii="Times New Roman" w:hAnsi="Times New Roman" w:cs="Times New Roman"/>
+          <w:i/>
+          <w:sz w:val="24"/>
+          <w:szCs w:val="24"/>
+        </w:rPr>
+        <w:t>_id)</w:t>
+      </w:r>
+      <w:r>
         <w:t xml:space="preserve"> </w:t>
       </w:r>
       <w:r>
         <w:rPr>
           <w:rFonts w:ascii="Times New Roman" w:hAnsi="Times New Roman" w:cs="Times New Roman"/>
-          <w:color w:val="FF0000"/>
-          <w:sz w:val="24"/>
-          <w:szCs w:val="24"/>
-        </w:rPr>
-        <w:t xml:space="preserve">to </w:t>
-      </w:r>
-      <w:r>
-        <w:rPr>
-          <w:rFonts w:ascii="Times New Roman" w:hAnsi="Times New Roman" w:cs="Times New Roman"/>
-          <w:color w:val="FF0000"/>
-          <w:sz w:val="24"/>
-          <w:szCs w:val="24"/>
-          <w:shd w:val="clear" w:color="auto" w:fill="E5E5E5"/>
-        </w:rPr>
-        <w:t>success_list</w:t>
-      </w:r>
-      <w:r>
-        <w:rPr>
-          <w:rFonts w:ascii="Times New Roman" w:hAnsi="Times New Roman" w:cs="Times New Roman"/>
-          <w:color w:val="FF0000"/>
-          <w:sz w:val="24"/>
-          <w:szCs w:val="24"/>
-        </w:rPr>
-        <w:t xml:space="preserve">: the relationship is a one to one relationship. It depicts more information about the </w:t>
-      </w:r>
-      <w:r>
-        <w:rPr>
-          <w:rFonts w:ascii="Times New Roman" w:hAnsi="Times New Roman" w:cs="Times New Roman"/>
-          <w:color w:val="FF0000"/>
-          <w:sz w:val="24"/>
-          <w:szCs w:val="24"/>
-        </w:rPr>
-        <w:t>student rescue</w:t>
-      </w:r>
-      <w:r>
-        <w:rPr>
-          <w:rFonts w:ascii="Times New Roman" w:hAnsi="Times New Roman" w:cs="Times New Roman"/>
-          <w:color w:val="FF0000"/>
-          <w:sz w:val="24"/>
-          <w:szCs w:val="24"/>
-        </w:rPr>
-        <w:t xml:space="preserve"> request when describing a successful response to an emergency. </w:t>
-      </w:r>
-    </w:p>
-    <w:p>
-      <w:pPr>
-        <w:spacing w:line="360" w:lineRule="auto"/>
-        <w:jc w:val="both"/>
-        <w:rPr>
-          <w:rFonts w:ascii="Times New Roman" w:eastAsiaTheme="majorEastAsia" w:hAnsi="Times New Roman" w:cs="Times New Roman"/>
+          <w:sz w:val="24"/>
+          <w:szCs w:val="24"/>
+        </w:rPr>
+        <w:t xml:space="preserve">entity is used as a foreign key in </w:t>
+      </w:r>
+      <w:r>
+        <w:rPr>
+          <w:rFonts w:ascii="Times New Roman" w:hAnsi="Times New Roman" w:cs="Times New Roman"/>
+          <w:i/>
+          <w:sz w:val="24"/>
+          <w:szCs w:val="24"/>
+        </w:rPr>
+        <w:t>rescue_team_members</w:t>
+      </w:r>
+      <w:r>
+        <w:rPr>
+          <w:rFonts w:ascii="Times New Roman" w:hAnsi="Times New Roman" w:cs="Times New Roman"/>
           <w:b/>
-          <w:color w:val="FF0000"/>
-          <w:sz w:val="24"/>
-          <w:szCs w:val="24"/>
-        </w:rPr>
-      </w:pPr>
-      <w:proofErr w:type="gramStart"/>
-      <w:r>
-        <w:rPr>
-          <w:rFonts w:ascii="Times New Roman" w:hAnsi="Times New Roman" w:cs="Times New Roman"/>
-          <w:color w:val="FF0000"/>
-          <w:sz w:val="24"/>
-          <w:szCs w:val="24"/>
-          <w:shd w:val="clear" w:color="auto" w:fill="E5E5E5"/>
-        </w:rPr>
-        <w:t>student_request_rescue</w:t>
-      </w:r>
-      <w:proofErr w:type="gramEnd"/>
-      <w:r>
-        <w:rPr>
-          <w:rFonts w:ascii="Times New Roman" w:hAnsi="Times New Roman" w:cs="Times New Roman"/>
-          <w:color w:val="FF0000"/>
+          <w:i/>
           <w:sz w:val="24"/>
           <w:szCs w:val="24"/>
         </w:rPr>
@@ -16061,48 +16137,70 @@
       <w:r>
         <w:rPr>
           <w:rFonts w:ascii="Times New Roman" w:hAnsi="Times New Roman" w:cs="Times New Roman"/>
-          <w:color w:val="FF0000"/>
-          <w:sz w:val="24"/>
-          <w:szCs w:val="24"/>
-        </w:rPr>
-        <w:t xml:space="preserve">to </w:t>
-      </w:r>
-      <w:r>
-        <w:rPr>
-          <w:rFonts w:ascii="Times New Roman" w:hAnsi="Times New Roman" w:cs="Times New Roman"/>
-          <w:color w:val="FF0000"/>
-          <w:sz w:val="24"/>
-          <w:szCs w:val="24"/>
-          <w:shd w:val="clear" w:color="auto" w:fill="E5E5E5"/>
-        </w:rPr>
-        <w:t>fail_list</w:t>
-      </w:r>
-      <w:r>
-        <w:rPr>
-          <w:rFonts w:ascii="Times New Roman" w:hAnsi="Times New Roman" w:cs="Times New Roman"/>
-          <w:color w:val="FF0000"/>
-          <w:sz w:val="24"/>
-          <w:szCs w:val="24"/>
-        </w:rPr>
-        <w:t xml:space="preserve">: the relationship is a one to one relationship. It depicts more information about the </w:t>
-      </w:r>
-      <w:r>
-        <w:rPr>
-          <w:rFonts w:ascii="Times New Roman" w:hAnsi="Times New Roman" w:cs="Times New Roman"/>
-          <w:color w:val="FF0000"/>
-          <w:sz w:val="24"/>
-          <w:szCs w:val="24"/>
-        </w:rPr>
-        <w:t>student rescue</w:t>
-      </w:r>
-      <w:r>
-        <w:rPr>
-          <w:rFonts w:ascii="Times New Roman" w:hAnsi="Times New Roman" w:cs="Times New Roman"/>
-          <w:color w:val="FF0000"/>
-          <w:sz w:val="24"/>
-          <w:szCs w:val="24"/>
-        </w:rPr>
-        <w:t xml:space="preserve"> request when describing a failed response to an emergency.</w:t>
+          <w:i/>
+          <w:sz w:val="24"/>
+          <w:szCs w:val="24"/>
+        </w:rPr>
+        <w:t>(</w:t>
+      </w:r>
+      <w:r>
+        <w:rPr>
+          <w:rFonts w:ascii="Times New Roman" w:hAnsi="Times New Roman" w:cs="Times New Roman"/>
+          <w:i/>
+          <w:sz w:val="24"/>
+          <w:szCs w:val="24"/>
+        </w:rPr>
+        <w:t>role_id</w:t>
+      </w:r>
+      <w:r>
+        <w:rPr>
+          <w:rFonts w:ascii="Times New Roman" w:hAnsi="Times New Roman" w:cs="Times New Roman"/>
+          <w:i/>
+          <w:sz w:val="24"/>
+          <w:szCs w:val="24"/>
+        </w:rPr>
+        <w:t>)</w:t>
+      </w:r>
+      <w:r>
+        <w:rPr>
+          <w:rFonts w:ascii="Times New Roman" w:hAnsi="Times New Roman" w:cs="Times New Roman"/>
+          <w:i/>
+          <w:sz w:val="24"/>
+          <w:szCs w:val="24"/>
+        </w:rPr>
+        <w:t xml:space="preserve"> </w:t>
+      </w:r>
+      <w:r>
+        <w:rPr>
+          <w:rFonts w:ascii="Times New Roman" w:hAnsi="Times New Roman" w:cs="Times New Roman"/>
+          <w:sz w:val="24"/>
+          <w:szCs w:val="24"/>
+        </w:rPr>
+        <w:t xml:space="preserve">and allows the identification of the specific rescue team </w:t>
+      </w:r>
+      <w:r>
+        <w:rPr>
+          <w:rFonts w:ascii="Times New Roman" w:hAnsi="Times New Roman" w:cs="Times New Roman"/>
+          <w:sz w:val="24"/>
+          <w:szCs w:val="24"/>
+        </w:rPr>
+        <w:t xml:space="preserve">member and their role in a specific </w:t>
+      </w:r>
+      <w:r>
+        <w:rPr>
+          <w:rFonts w:ascii="Times New Roman" w:hAnsi="Times New Roman" w:cs="Times New Roman"/>
+          <w:sz w:val="24"/>
+          <w:szCs w:val="24"/>
+        </w:rPr>
+        <w:t xml:space="preserve">rescue </w:t>
+      </w:r>
+      <w:r>
+        <w:rPr>
+          <w:rFonts w:ascii="Times New Roman" w:hAnsi="Times New Roman" w:cs="Times New Roman"/>
+          <w:sz w:val="24"/>
+          <w:szCs w:val="24"/>
+        </w:rPr>
+        <w:t xml:space="preserve">team. </w:t>
       </w:r>
     </w:p>
     <w:p>
@@ -16113,18 +16211,18 @@
           <w:rFonts w:ascii="Times New Roman" w:hAnsi="Times New Roman" w:cs="Times New Roman"/>
           <w:b/>
           <w:i w:val="0"/>
-          <w:color w:val="auto"/>
-          <w:sz w:val="24"/>
-          <w:szCs w:val="24"/>
-        </w:rPr>
-      </w:pPr>
-      <w:bookmarkStart w:id="124" w:name="_Toc102626007"/>
+          <w:color w:val="FF0000"/>
+          <w:sz w:val="24"/>
+          <w:szCs w:val="24"/>
+        </w:rPr>
+      </w:pPr>
+      <w:bookmarkStart w:id="124" w:name="_Toc102904092"/>
       <w:r>
         <w:rPr>
           <w:rFonts w:ascii="Times New Roman" w:hAnsi="Times New Roman" w:cs="Times New Roman"/>
           <w:b/>
           <w:i w:val="0"/>
-          <w:color w:val="auto"/>
+          <w:color w:val="FF0000"/>
           <w:sz w:val="24"/>
           <w:szCs w:val="24"/>
         </w:rPr>
@@ -16135,7 +16233,7 @@
           <w:rFonts w:ascii="Times New Roman" w:hAnsi="Times New Roman" w:cs="Times New Roman"/>
           <w:b/>
           <w:i w:val="0"/>
-          <w:color w:val="auto"/>
+          <w:color w:val="FF0000"/>
           <w:sz w:val="24"/>
           <w:szCs w:val="24"/>
         </w:rPr>
@@ -16146,7 +16244,7 @@
           <w:rFonts w:ascii="Times New Roman" w:hAnsi="Times New Roman" w:cs="Times New Roman"/>
           <w:b/>
           <w:i w:val="0"/>
-          <w:color w:val="auto"/>
+          <w:color w:val="FF0000"/>
           <w:sz w:val="24"/>
           <w:szCs w:val="24"/>
         </w:rPr>
@@ -16159,37 +16257,41 @@
         <w:spacing w:line="360" w:lineRule="auto"/>
         <w:rPr>
           <w:rFonts w:ascii="Times New Roman" w:hAnsi="Times New Roman" w:cs="Times New Roman"/>
-          <w:sz w:val="24"/>
-          <w:szCs w:val="24"/>
-        </w:rPr>
-      </w:pPr>
-      <w:r>
-        <w:rPr>
-          <w:rFonts w:ascii="Times New Roman" w:hAnsi="Times New Roman" w:cs="Times New Roman"/>
-          <w:sz w:val="24"/>
-          <w:szCs w:val="24"/>
-        </w:rPr>
-        <w:t>The user interface design of this proposed prototyped was created using wireframe sketcher with the aim of showcasing the proposed user interface.</w:t>
-      </w:r>
-    </w:p>
-    <w:p>
-      <w:pPr>
-        <w:keepNext/>
-        <w:spacing w:line="360" w:lineRule="auto"/>
-        <w:rPr>
-          <w:rFonts w:ascii="Times New Roman" w:hAnsi="Times New Roman" w:cs="Times New Roman"/>
-        </w:rPr>
-      </w:pPr>
+        </w:rPr>
+      </w:pPr>
+      <w:r>
+        <w:rPr>
+          <w:rFonts w:ascii="Times New Roman" w:hAnsi="Times New Roman" w:cs="Times New Roman"/>
+          <w:sz w:val="24"/>
+          <w:szCs w:val="24"/>
+        </w:rPr>
+        <w:t xml:space="preserve">The user interface design of this </w:t>
+      </w:r>
+      <w:r>
+        <w:rPr>
+          <w:rFonts w:ascii="Times New Roman" w:hAnsi="Times New Roman" w:cs="Times New Roman"/>
+          <w:sz w:val="24"/>
+          <w:szCs w:val="24"/>
+        </w:rPr>
+        <w:t>prototype</w:t>
+      </w:r>
+      <w:r>
+        <w:rPr>
+          <w:rFonts w:ascii="Times New Roman" w:hAnsi="Times New Roman" w:cs="Times New Roman"/>
+          <w:sz w:val="24"/>
+          <w:szCs w:val="24"/>
+        </w:rPr>
+        <w:t xml:space="preserve"> was created using wireframe sketcher with the aim of showcasing the proposed user interface.</w:t>
+      </w:r>
       <w:r>
         <w:rPr>
           <w:rFonts w:ascii="Times New Roman" w:hAnsi="Times New Roman" w:cs="Times New Roman"/>
           <w:noProof/>
         </w:rPr>
-        <w:lastRenderedPageBreak/>
         <w:drawing>
           <wp:inline distT="0" distB="0" distL="0" distR="0" wp14:anchorId="71BA0956" wp14:editId="609594DC">
-            <wp:extent cx="5886450" cy="2781300"/>
-            <wp:effectExtent l="0" t="0" r="0" b="0"/>
+            <wp:extent cx="5866292" cy="2409825"/>
+            <wp:effectExtent l="0" t="0" r="1270" b="0"/>
             <wp:docPr id="5" name="Picture 5"/>
             <wp:cNvGraphicFramePr>
               <a:graphicFrameLocks xmlns:a="http://schemas.openxmlformats.org/drawingml/2006/main" noChangeAspect="1"/>
@@ -16209,7 +16311,7 @@
                   <pic:spPr bwMode="auto">
                     <a:xfrm>
                       <a:off x="0" y="0"/>
-                      <a:ext cx="5886450" cy="2781300"/>
+                      <a:ext cx="5874965" cy="2413388"/>
                     </a:xfrm>
                     <a:prstGeom prst="rect">
                       <a:avLst/>
@@ -16306,6 +16408,7 @@
           <w:rFonts w:ascii="Times New Roman" w:hAnsi="Times New Roman" w:cs="Times New Roman"/>
           <w:noProof/>
         </w:rPr>
+        <w:lastRenderedPageBreak/>
         <w:drawing>
           <wp:inline distT="0" distB="0" distL="0" distR="0">
             <wp:extent cx="6267450" cy="3481705"/>
@@ -16424,7 +16527,6 @@
           <w:rFonts w:ascii="Times New Roman" w:hAnsi="Times New Roman" w:cs="Times New Roman"/>
           <w:noProof/>
         </w:rPr>
-        <w:lastRenderedPageBreak/>
         <w:drawing>
           <wp:inline distT="0" distB="0" distL="0" distR="0">
             <wp:extent cx="6219825" cy="3173730"/>
@@ -16543,6 +16645,7 @@
           <w:rFonts w:ascii="Times New Roman" w:hAnsi="Times New Roman" w:cs="Times New Roman"/>
           <w:noProof/>
         </w:rPr>
+        <w:lastRenderedPageBreak/>
         <w:drawing>
           <wp:inline distT="0" distB="0" distL="0" distR="0" wp14:anchorId="6AA144E3" wp14:editId="16BAEAD0">
             <wp:extent cx="6096000" cy="2667000"/>
@@ -16661,7 +16764,6 @@
           <w:rFonts w:ascii="Times New Roman" w:hAnsi="Times New Roman" w:cs="Times New Roman"/>
           <w:noProof/>
         </w:rPr>
-        <w:lastRenderedPageBreak/>
         <w:drawing>
           <wp:inline distT="0" distB="0" distL="0" distR="0" wp14:anchorId="02F40EE2" wp14:editId="5C55B9FA">
             <wp:extent cx="6000750" cy="3105150"/>
@@ -16763,7 +16865,14 @@
           <w:rFonts w:ascii="Times New Roman" w:hAnsi="Times New Roman" w:cs="Times New Roman"/>
           <w:color w:val="auto"/>
         </w:rPr>
-        <w:t xml:space="preserve"> Admin Dashboard</w:t>
+        <w:t xml:space="preserve"> Moderator</w:t>
+      </w:r>
+      <w:r>
+        <w:rPr>
+          <w:rFonts w:ascii="Times New Roman" w:hAnsi="Times New Roman" w:cs="Times New Roman"/>
+          <w:color w:val="auto"/>
+        </w:rPr>
+        <w:t xml:space="preserve"> Dashboard</w:t>
       </w:r>
       <w:bookmarkEnd w:id="129"/>
     </w:p>
@@ -16779,6 +16888,7 @@
           <w:rFonts w:ascii="Times New Roman" w:hAnsi="Times New Roman" w:cs="Times New Roman"/>
           <w:noProof/>
         </w:rPr>
+        <w:lastRenderedPageBreak/>
         <w:drawing>
           <wp:inline distT="0" distB="0" distL="0" distR="0" wp14:anchorId="2A171793" wp14:editId="6462EFF5">
             <wp:extent cx="6105525" cy="3390900"/>
@@ -16883,9 +16993,16 @@
           <w:rFonts w:ascii="Times New Roman" w:hAnsi="Times New Roman" w:cs="Times New Roman"/>
           <w:color w:val="auto"/>
         </w:rPr>
-        <w:t xml:space="preserve"> Location Tracking of a user</w:t>
+        <w:t xml:space="preserve"> Location Tracking of a </w:t>
       </w:r>
       <w:bookmarkEnd w:id="130"/>
+      <w:r>
+        <w:rPr>
+          <w:rFonts w:ascii="Times New Roman" w:hAnsi="Times New Roman" w:cs="Times New Roman"/>
+          <w:color w:val="auto"/>
+        </w:rPr>
+        <w:t>Student</w:t>
+      </w:r>
     </w:p>
     <w:p>
       <w:pPr>
@@ -16897,7 +17014,7 @@
           <w:szCs w:val="28"/>
         </w:rPr>
       </w:pPr>
-      <w:bookmarkStart w:id="131" w:name="_Toc102626008"/>
+      <w:bookmarkStart w:id="131" w:name="_Toc102904093"/>
       <w:r>
         <w:rPr>
           <w:rFonts w:cs="Times New Roman"/>
@@ -16979,8 +17096,71 @@
           <w:sz w:val="24"/>
           <w:szCs w:val="24"/>
         </w:rPr>
-        <w:lastRenderedPageBreak/>
-        <w:t>Wireframe Sketcher is a wire framing tool that helps designers and developers quickly create wireframes, mockups and prototypes for desktop, web and mobile applications. It’s a desktop app. This will enable us get a sketchy look (mockup) of our prototype before we do the actual coding. Thus, we will be able to design our user interfaces, then code them afterwards. It is a cross-platform application; thus, it will work on windows, Linux or Mac OS.</w:t>
+        <w:t xml:space="preserve">Wireframe Sketcher is a wire framing tool that helps designers and developers quickly create wireframes, mockups and prototypes for desktop, web and mobile applications. It’s a desktop app. This </w:t>
+      </w:r>
+      <w:r>
+        <w:rPr>
+          <w:rFonts w:ascii="Times New Roman" w:hAnsi="Times New Roman" w:cs="Times New Roman"/>
+          <w:sz w:val="24"/>
+          <w:szCs w:val="24"/>
+        </w:rPr>
+        <w:t>enabled</w:t>
+      </w:r>
+      <w:r>
+        <w:rPr>
+          <w:rFonts w:ascii="Times New Roman" w:hAnsi="Times New Roman" w:cs="Times New Roman"/>
+          <w:sz w:val="24"/>
+          <w:szCs w:val="24"/>
+        </w:rPr>
+        <w:t xml:space="preserve"> us get a sketchy look (mocku</w:t>
+      </w:r>
+      <w:r>
+        <w:rPr>
+          <w:rFonts w:ascii="Times New Roman" w:hAnsi="Times New Roman" w:cs="Times New Roman"/>
+          <w:sz w:val="24"/>
+          <w:szCs w:val="24"/>
+        </w:rPr>
+        <w:t>p) of our prototype before we did</w:t>
+      </w:r>
+      <w:r>
+        <w:rPr>
+          <w:rFonts w:ascii="Times New Roman" w:hAnsi="Times New Roman" w:cs="Times New Roman"/>
+          <w:sz w:val="24"/>
+          <w:szCs w:val="24"/>
+        </w:rPr>
+        <w:t xml:space="preserve"> the actual coding. Thus, </w:t>
+      </w:r>
+      <w:r>
+        <w:rPr>
+          <w:rFonts w:ascii="Times New Roman" w:hAnsi="Times New Roman" w:cs="Times New Roman"/>
+          <w:sz w:val="24"/>
+          <w:szCs w:val="24"/>
+        </w:rPr>
+        <w:t>we were</w:t>
+      </w:r>
+      <w:r>
+        <w:rPr>
+          <w:rFonts w:ascii="Times New Roman" w:hAnsi="Times New Roman" w:cs="Times New Roman"/>
+          <w:sz w:val="24"/>
+          <w:szCs w:val="24"/>
+        </w:rPr>
+        <w:t xml:space="preserve"> able to design our user interfaces, </w:t>
+      </w:r>
+      <w:r>
+        <w:rPr>
+          <w:rFonts w:ascii="Times New Roman" w:hAnsi="Times New Roman" w:cs="Times New Roman"/>
+          <w:sz w:val="24"/>
+          <w:szCs w:val="24"/>
+        </w:rPr>
+        <w:t>before coding</w:t>
+      </w:r>
+      <w:r>
+        <w:rPr>
+          <w:rFonts w:ascii="Times New Roman" w:hAnsi="Times New Roman" w:cs="Times New Roman"/>
+          <w:sz w:val="24"/>
+          <w:szCs w:val="24"/>
+        </w:rPr>
+        <w:t>.</w:t>
       </w:r>
     </w:p>
     <w:p>
@@ -17041,7 +17221,7 @@
           <w:sz w:val="24"/>
           <w:szCs w:val="24"/>
         </w:rPr>
-        <w:t>PHP Programming Language</w:t>
+        <w:t>PHP</w:t>
       </w:r>
     </w:p>
     <w:p>
@@ -17060,7 +17240,48 @@
           <w:sz w:val="24"/>
           <w:szCs w:val="24"/>
         </w:rPr>
-        <w:t>PHP is a widely-used open source general-purpose scripting language that is especially suited for web development and can be embedded into HTML pages. While bootstrap designs the UI, PHP processes the logic (backend development) of the webpage. We will use PHP as a server side scripting language for our prototype.</w:t>
+        <w:t>PHP is a widely-used open source general-purpose</w:t>
+      </w:r>
+      <w:r>
+        <w:rPr>
+          <w:rFonts w:ascii="Times New Roman" w:hAnsi="Times New Roman" w:cs="Times New Roman"/>
+          <w:sz w:val="24"/>
+          <w:szCs w:val="24"/>
+        </w:rPr>
+        <w:t xml:space="preserve"> server-side</w:t>
+      </w:r>
+      <w:r>
+        <w:rPr>
+          <w:rFonts w:ascii="Times New Roman" w:hAnsi="Times New Roman" w:cs="Times New Roman"/>
+          <w:sz w:val="24"/>
+          <w:szCs w:val="24"/>
+        </w:rPr>
+        <w:t xml:space="preserve"> scripting language that is especially suited for web development and can be embedded into HTML pages. While bootstrap designs the </w:t>
+      </w:r>
+      <w:r>
+        <w:rPr>
+          <w:rFonts w:ascii="Times New Roman" w:hAnsi="Times New Roman" w:cs="Times New Roman"/>
+          <w:sz w:val="24"/>
+          <w:szCs w:val="24"/>
+        </w:rPr>
+        <w:lastRenderedPageBreak/>
+        <w:t xml:space="preserve">UI, PHP processes the logic (backend development) of the webpage. </w:t>
+      </w:r>
+      <w:r>
+        <w:rPr>
+          <w:rFonts w:ascii="Times New Roman" w:hAnsi="Times New Roman" w:cs="Times New Roman"/>
+          <w:sz w:val="24"/>
+          <w:szCs w:val="24"/>
+        </w:rPr>
+        <w:t>We used</w:t>
+      </w:r>
+      <w:r>
+        <w:rPr>
+          <w:rFonts w:ascii="Times New Roman" w:hAnsi="Times New Roman" w:cs="Times New Roman"/>
+          <w:sz w:val="24"/>
+          <w:szCs w:val="24"/>
+        </w:rPr>
+        <w:t xml:space="preserve"> PHP as a server side scripting language for our prototype.</w:t>
       </w:r>
     </w:p>
     <w:p>
@@ -17102,6 +17323,14 @@
         </w:rPr>
         <w:t>This is an open source relational database management system. It compiles on multiple platforms and uses standard SQL statements. It is the most popular database system used with PHP, therefore, using PHP, we can connect to and manipulate our database.</w:t>
       </w:r>
+      <w:r>
+        <w:rPr>
+          <w:rFonts w:ascii="Times New Roman" w:hAnsi="Times New Roman" w:cs="Times New Roman"/>
+          <w:sz w:val="24"/>
+          <w:szCs w:val="24"/>
+        </w:rPr>
+        <w:t xml:space="preserve"> For this system, we embraced MySQL as our database management system.</w:t>
+      </w:r>
     </w:p>
     <w:p>
       <w:pPr>
@@ -17155,51 +17384,403 @@
           <w:sz w:val="24"/>
           <w:szCs w:val="24"/>
         </w:rPr>
-        <w:t>employ different APIs to fetch and display user location on Maps.</w:t>
+        <w:t>employ</w:t>
+      </w:r>
+      <w:r>
+        <w:rPr>
+          <w:rFonts w:ascii="Times New Roman" w:hAnsi="Times New Roman" w:cs="Times New Roman"/>
+          <w:sz w:val="24"/>
+          <w:szCs w:val="24"/>
+        </w:rPr>
+        <w:t>ed</w:t>
+      </w:r>
+      <w:r>
+        <w:rPr>
+          <w:rFonts w:ascii="Times New Roman" w:hAnsi="Times New Roman" w:cs="Times New Roman"/>
+          <w:sz w:val="24"/>
+          <w:szCs w:val="24"/>
+        </w:rPr>
+        <w:t xml:space="preserve"> different </w:t>
+      </w:r>
+      <w:r>
+        <w:rPr>
+          <w:rFonts w:ascii="Times New Roman" w:hAnsi="Times New Roman" w:cs="Times New Roman"/>
+          <w:sz w:val="24"/>
+          <w:szCs w:val="24"/>
+        </w:rPr>
+        <w:t>Map API to help in fetching user location and displaying map direction to the source of request.</w:t>
       </w:r>
     </w:p>
     <w:p>
       <w:pPr>
         <w:pStyle w:val="Heading2"/>
       </w:pPr>
-      <w:bookmarkStart w:id="132" w:name="_Toc102626009"/>
+      <w:bookmarkStart w:id="132" w:name="_Toc102904094"/>
       <w:r>
         <w:t>3.8</w:t>
       </w:r>
       <w:r>
-        <w:t xml:space="preserve"> Systems Testing</w:t>
+        <w:t xml:space="preserve"> </w:t>
+      </w:r>
+      <w:r>
+        <w:t>System Testing and Validation</w:t>
       </w:r>
       <w:bookmarkEnd w:id="132"/>
-      <w:r>
+    </w:p>
+    <w:p>
+      <w:pPr>
+        <w:spacing w:line="360" w:lineRule="auto"/>
+        <w:rPr>
+          <w:rFonts w:ascii="Times New Roman" w:hAnsi="Times New Roman" w:cs="Times New Roman"/>
+          <w:sz w:val="24"/>
+          <w:szCs w:val="24"/>
+        </w:rPr>
+      </w:pPr>
+      <w:r>
+        <w:rPr>
+          <w:rFonts w:ascii="Times New Roman" w:hAnsi="Times New Roman" w:cs="Times New Roman"/>
+          <w:sz w:val="24"/>
+          <w:szCs w:val="24"/>
+        </w:rPr>
+        <w:t>System testing and validation will involve the following steps;</w:t>
+      </w:r>
+    </w:p>
+    <w:p>
+      <w:pPr>
+        <w:pStyle w:val="ListParagraph"/>
+        <w:numPr>
+          <w:ilvl w:val="0"/>
+          <w:numId w:val="48"/>
+        </w:numPr>
+        <w:spacing w:line="360" w:lineRule="auto"/>
+        <w:rPr>
+          <w:rFonts w:ascii="Times New Roman" w:hAnsi="Times New Roman" w:cs="Times New Roman"/>
+          <w:sz w:val="24"/>
+          <w:szCs w:val="24"/>
+        </w:rPr>
+      </w:pPr>
+      <w:r>
+        <w:rPr>
+          <w:rFonts w:ascii="Times New Roman" w:hAnsi="Times New Roman" w:cs="Times New Roman"/>
+          <w:sz w:val="24"/>
+          <w:szCs w:val="24"/>
+        </w:rPr>
+        <w:t>Unit Testing</w:t>
+      </w:r>
+      <w:r>
+        <w:rPr>
+          <w:rFonts w:ascii="Times New Roman" w:hAnsi="Times New Roman" w:cs="Times New Roman"/>
+          <w:sz w:val="24"/>
+          <w:szCs w:val="24"/>
+        </w:rPr>
+        <w:t>-</w:t>
+      </w:r>
+      <w:r>
+        <w:rPr>
+          <w:rFonts w:ascii="Times New Roman" w:hAnsi="Times New Roman" w:cs="Times New Roman"/>
+          <w:sz w:val="24"/>
+          <w:szCs w:val="24"/>
+        </w:rPr>
+        <w:t xml:space="preserve"> Each component will be independently tested to check its performance. There will be a checklist of all the components and the requirements expected from each component. The evaluation will be to check:</w:t>
+      </w:r>
+    </w:p>
+    <w:p>
+      <w:pPr>
+        <w:pStyle w:val="ListParagraph"/>
+        <w:numPr>
+          <w:ilvl w:val="0"/>
+          <w:numId w:val="50"/>
+        </w:numPr>
+        <w:spacing w:line="360" w:lineRule="auto"/>
+        <w:rPr>
+          <w:rFonts w:ascii="Times New Roman" w:hAnsi="Times New Roman" w:cs="Times New Roman"/>
+          <w:sz w:val="24"/>
+          <w:szCs w:val="24"/>
+        </w:rPr>
+      </w:pPr>
+      <w:r>
+        <w:rPr>
+          <w:rFonts w:ascii="Times New Roman" w:hAnsi="Times New Roman" w:cs="Times New Roman"/>
+          <w:sz w:val="24"/>
+          <w:szCs w:val="24"/>
+        </w:rPr>
+        <w:t>Whether the required functionality is available and working as expected.</w:t>
+      </w:r>
+    </w:p>
+    <w:p>
+      <w:pPr>
+        <w:pStyle w:val="ListParagraph"/>
+        <w:numPr>
+          <w:ilvl w:val="0"/>
+          <w:numId w:val="50"/>
+        </w:numPr>
+        <w:spacing w:line="360" w:lineRule="auto"/>
+        <w:rPr>
+          <w:rFonts w:ascii="Times New Roman" w:hAnsi="Times New Roman" w:cs="Times New Roman"/>
+          <w:sz w:val="24"/>
+          <w:szCs w:val="24"/>
+        </w:rPr>
+      </w:pPr>
+      <w:r>
+        <w:rPr>
+          <w:rFonts w:ascii="Times New Roman" w:hAnsi="Times New Roman" w:cs="Times New Roman"/>
+          <w:sz w:val="24"/>
+          <w:szCs w:val="24"/>
+        </w:rPr>
+        <w:t>The security of the component against any potential threats</w:t>
+      </w:r>
+    </w:p>
+    <w:p>
+      <w:pPr>
+        <w:pStyle w:val="ListParagraph"/>
+        <w:numPr>
+          <w:ilvl w:val="0"/>
+          <w:numId w:val="50"/>
+        </w:numPr>
+        <w:spacing w:line="360" w:lineRule="auto"/>
+        <w:rPr>
+          <w:rFonts w:ascii="Times New Roman" w:hAnsi="Times New Roman" w:cs="Times New Roman"/>
+          <w:sz w:val="24"/>
+          <w:szCs w:val="24"/>
+        </w:rPr>
+      </w:pPr>
+      <w:r>
+        <w:rPr>
+          <w:rFonts w:ascii="Times New Roman" w:hAnsi="Times New Roman" w:cs="Times New Roman"/>
+          <w:sz w:val="24"/>
+          <w:szCs w:val="24"/>
+        </w:rPr>
+        <w:t>Whether the components meets the acceptable response time limits</w:t>
+      </w:r>
+    </w:p>
+    <w:p>
+      <w:pPr>
+        <w:pStyle w:val="ListParagraph"/>
+        <w:numPr>
+          <w:ilvl w:val="0"/>
+          <w:numId w:val="48"/>
+        </w:numPr>
+        <w:spacing w:line="360" w:lineRule="auto"/>
+        <w:rPr>
+          <w:rFonts w:ascii="Times New Roman" w:hAnsi="Times New Roman" w:cs="Times New Roman"/>
+          <w:sz w:val="24"/>
+          <w:szCs w:val="24"/>
+        </w:rPr>
+      </w:pPr>
+      <w:r>
+        <w:rPr>
+          <w:rFonts w:ascii="Times New Roman" w:hAnsi="Times New Roman" w:cs="Times New Roman"/>
+          <w:sz w:val="24"/>
+          <w:szCs w:val="24"/>
+        </w:rPr>
+        <w:t>The I</w:t>
+      </w:r>
+      <w:r>
+        <w:rPr>
+          <w:rFonts w:ascii="Times New Roman" w:hAnsi="Times New Roman" w:cs="Times New Roman"/>
+          <w:sz w:val="24"/>
+          <w:szCs w:val="24"/>
+        </w:rPr>
+        <w:t xml:space="preserve">ntegration </w:t>
+      </w:r>
+      <w:r>
+        <w:rPr>
+          <w:rFonts w:ascii="Times New Roman" w:hAnsi="Times New Roman" w:cs="Times New Roman"/>
+          <w:sz w:val="24"/>
+          <w:szCs w:val="24"/>
+        </w:rPr>
+        <w:t xml:space="preserve">Testing </w:t>
+      </w:r>
+      <w:r>
+        <w:rPr>
+          <w:rFonts w:ascii="Times New Roman" w:hAnsi="Times New Roman" w:cs="Times New Roman"/>
+          <w:sz w:val="24"/>
+          <w:szCs w:val="24"/>
+        </w:rPr>
+        <w:t xml:space="preserve">- </w:t>
+      </w:r>
+      <w:r>
+        <w:rPr>
+          <w:rFonts w:ascii="Times New Roman" w:hAnsi="Times New Roman" w:cs="Times New Roman"/>
+          <w:sz w:val="24"/>
+          <w:szCs w:val="24"/>
+        </w:rPr>
+        <w:t>The components will be assembled to verify how good the components are internetwo</w:t>
+      </w:r>
+      <w:r>
+        <w:rPr>
+          <w:rFonts w:ascii="Times New Roman" w:hAnsi="Times New Roman" w:cs="Times New Roman"/>
+          <w:sz w:val="24"/>
+          <w:szCs w:val="24"/>
+        </w:rPr>
+        <w:t>rked</w:t>
+      </w:r>
+      <w:r>
+        <w:rPr>
+          <w:rFonts w:ascii="Times New Roman" w:hAnsi="Times New Roman" w:cs="Times New Roman"/>
+          <w:sz w:val="24"/>
+          <w:szCs w:val="24"/>
+        </w:rPr>
+        <w:t xml:space="preserve">. At this stage, </w:t>
+      </w:r>
+      <w:r>
+        <w:rPr>
+          <w:rFonts w:ascii="Times New Roman" w:hAnsi="Times New Roman" w:cs="Times New Roman"/>
+          <w:sz w:val="24"/>
+          <w:szCs w:val="24"/>
+        </w:rPr>
+        <w:t>the performance of the whole system will be tested</w:t>
+      </w:r>
+      <w:r>
+        <w:rPr>
+          <w:rFonts w:ascii="Times New Roman" w:hAnsi="Times New Roman" w:cs="Times New Roman"/>
+          <w:sz w:val="24"/>
+          <w:szCs w:val="24"/>
+        </w:rPr>
+        <w:t xml:space="preserve">, its efficiency, effectiveness, response time, data transfer mechanisms, security and any possible bugs in the system. </w:t>
+      </w:r>
+      <w:r>
+        <w:rPr>
+          <w:rFonts w:ascii="Times New Roman" w:hAnsi="Times New Roman" w:cs="Times New Roman"/>
+          <w:sz w:val="24"/>
+          <w:szCs w:val="24"/>
+        </w:rPr>
+        <w:t>The system will be tested under extreme test data to determine if it is reliable.</w:t>
+      </w:r>
+      <w:r>
+        <w:rPr>
+          <w:rFonts w:ascii="Times New Roman" w:hAnsi="Times New Roman" w:cs="Times New Roman"/>
+          <w:sz w:val="24"/>
+          <w:szCs w:val="24"/>
+        </w:rPr>
         <w:t xml:space="preserve"> </w:t>
       </w:r>
     </w:p>
     <w:p>
       <w:pPr>
+        <w:pStyle w:val="ListParagraph"/>
+        <w:numPr>
+          <w:ilvl w:val="0"/>
+          <w:numId w:val="48"/>
+        </w:numPr>
         <w:spacing w:line="360" w:lineRule="auto"/>
-        <w:jc w:val="both"/>
-        <w:rPr>
-          <w:rFonts w:ascii="Times New Roman" w:hAnsi="Times New Roman" w:cs="Times New Roman"/>
-          <w:sz w:val="24"/>
-          <w:szCs w:val="24"/>
-        </w:rPr>
-      </w:pPr>
-      <w:r>
-        <w:rPr>
-          <w:rFonts w:ascii="Times New Roman" w:hAnsi="Times New Roman" w:cs="Times New Roman"/>
-          <w:sz w:val="24"/>
-          <w:szCs w:val="24"/>
-        </w:rPr>
-        <w:t xml:space="preserve">The prototype will be tested during many different phases during coding. First, it will be tested once an interface of the prototype is done. Second, a test will be done to verify whether two or more integrated interfaces are working as expected. The third and final test will be done once the prototype is complete to test its full functionality. Automated tests using light house tool on the browser will help us determine the score of each of the application in respect to load time, accessibility since it is a web application. </w:t>
+        <w:rPr>
+          <w:rFonts w:ascii="Times New Roman" w:hAnsi="Times New Roman" w:cs="Times New Roman"/>
+          <w:sz w:val="24"/>
+          <w:szCs w:val="24"/>
+        </w:rPr>
+      </w:pPr>
+      <w:r>
+        <w:rPr>
+          <w:rFonts w:ascii="Times New Roman" w:hAnsi="Times New Roman" w:cs="Times New Roman"/>
+          <w:sz w:val="24"/>
+          <w:szCs w:val="24"/>
+        </w:rPr>
+        <w:t>System T</w:t>
+      </w:r>
+      <w:r>
+        <w:rPr>
+          <w:rFonts w:ascii="Times New Roman" w:hAnsi="Times New Roman" w:cs="Times New Roman"/>
+          <w:sz w:val="24"/>
+          <w:szCs w:val="24"/>
+        </w:rPr>
+        <w:t>esting</w:t>
+      </w:r>
+      <w:r>
+        <w:rPr>
+          <w:rFonts w:ascii="Times New Roman" w:hAnsi="Times New Roman" w:cs="Times New Roman"/>
+          <w:sz w:val="24"/>
+          <w:szCs w:val="24"/>
+        </w:rPr>
+        <w:t>-</w:t>
+      </w:r>
+      <w:r>
+        <w:rPr>
+          <w:rFonts w:ascii="Times New Roman" w:hAnsi="Times New Roman" w:cs="Times New Roman"/>
+          <w:sz w:val="24"/>
+          <w:szCs w:val="24"/>
+        </w:rPr>
+        <w:t xml:space="preserve"> </w:t>
+      </w:r>
+      <w:r>
+        <w:rPr>
+          <w:rFonts w:ascii="Times New Roman" w:hAnsi="Times New Roman" w:cs="Times New Roman"/>
+          <w:sz w:val="24"/>
+          <w:szCs w:val="24"/>
+        </w:rPr>
+        <w:t>An environment resembling that of a normal working system will be set up.</w:t>
+      </w:r>
+      <w:r>
+        <w:rPr>
+          <w:rFonts w:ascii="Times New Roman" w:hAnsi="Times New Roman" w:cs="Times New Roman"/>
+          <w:sz w:val="24"/>
+          <w:szCs w:val="24"/>
+        </w:rPr>
+        <w:t xml:space="preserve"> At this step, we tested the performance of the system, the extreme load it can handle, stress testing, and its scalability.</w:t>
+      </w:r>
+    </w:p>
+    <w:p>
+      <w:pPr>
+        <w:pStyle w:val="ListParagraph"/>
+        <w:numPr>
+          <w:ilvl w:val="0"/>
+          <w:numId w:val="48"/>
+        </w:numPr>
+        <w:spacing w:line="360" w:lineRule="auto"/>
+        <w:rPr>
+          <w:rFonts w:ascii="Times New Roman" w:hAnsi="Times New Roman" w:cs="Times New Roman"/>
+          <w:sz w:val="24"/>
+          <w:szCs w:val="24"/>
+        </w:rPr>
+      </w:pPr>
+      <w:r>
+        <w:rPr>
+          <w:rFonts w:ascii="Times New Roman" w:hAnsi="Times New Roman" w:cs="Times New Roman"/>
+          <w:sz w:val="24"/>
+          <w:szCs w:val="24"/>
+        </w:rPr>
+        <w:lastRenderedPageBreak/>
+        <w:t xml:space="preserve">Testing User Acceptance- Its goal is to </w:t>
+      </w:r>
+      <w:r>
+        <w:rPr>
+          <w:rFonts w:ascii="Times New Roman" w:hAnsi="Times New Roman" w:cs="Times New Roman"/>
+          <w:sz w:val="24"/>
+          <w:szCs w:val="24"/>
+        </w:rPr>
+        <w:t xml:space="preserve">evaluate </w:t>
+      </w:r>
+      <w:r>
+        <w:rPr>
+          <w:rFonts w:ascii="Times New Roman" w:hAnsi="Times New Roman" w:cs="Times New Roman"/>
+          <w:sz w:val="24"/>
+          <w:szCs w:val="24"/>
+        </w:rPr>
+        <w:t>users’</w:t>
+      </w:r>
+      <w:r>
+        <w:rPr>
+          <w:rFonts w:ascii="Times New Roman" w:hAnsi="Times New Roman" w:cs="Times New Roman"/>
+          <w:sz w:val="24"/>
+          <w:szCs w:val="24"/>
+        </w:rPr>
+        <w:t xml:space="preserve"> satisfaction with the system. This includes asking for feedback about the prototype from a few picked users, this includes the </w:t>
+      </w:r>
+      <w:r>
+        <w:rPr>
+          <w:rFonts w:ascii="Times New Roman" w:hAnsi="Times New Roman" w:cs="Times New Roman"/>
+          <w:sz w:val="24"/>
+          <w:szCs w:val="24"/>
+        </w:rPr>
+        <w:t>students, moderators, and rescue team.</w:t>
       </w:r>
     </w:p>
     <w:p>
       <w:pPr>
         <w:pStyle w:val="Heading2"/>
       </w:pPr>
-      <w:bookmarkStart w:id="133" w:name="_Toc102626010"/>
-      <w:r>
-        <w:lastRenderedPageBreak/>
+      <w:bookmarkStart w:id="133" w:name="_Toc102904095"/>
+      <w:r>
         <w:t>3.</w:t>
       </w:r>
       <w:r>
@@ -17310,23 +17891,15 @@
           <w:sz w:val="24"/>
           <w:szCs w:val="24"/>
         </w:rPr>
-        <w:t>thical considerations such as confidentiality and anonymity are very important issues in research. We will maintain conf</w:t>
-      </w:r>
-      <w:r>
-        <w:rPr>
-          <w:rFonts w:ascii="Times New Roman" w:hAnsi="Times New Roman" w:cs="Times New Roman"/>
-          <w:sz w:val="24"/>
-          <w:szCs w:val="24"/>
-        </w:rPr>
-        <w:t>identiality of the respondents.</w:t>
-      </w:r>
-      <w:r>
-        <w:rPr>
-          <w:rFonts w:ascii="Times New Roman" w:hAnsi="Times New Roman" w:cs="Times New Roman"/>
-          <w:sz w:val="24"/>
-          <w:szCs w:val="24"/>
-        </w:rPr>
-        <w:t xml:space="preserve"> </w:t>
+        <w:t>thical considerations such as confidentiality and anonymity are ver</w:t>
+      </w:r>
+      <w:r>
+        <w:rPr>
+          <w:rFonts w:ascii="Times New Roman" w:hAnsi="Times New Roman" w:cs="Times New Roman"/>
+          <w:sz w:val="24"/>
+          <w:szCs w:val="24"/>
+        </w:rPr>
+        <w:t xml:space="preserve">y important issues in research. </w:t>
       </w:r>
       <w:r>
         <w:rPr>
@@ -17475,6 +18048,86 @@
       <w:r>
         <w:rPr>
           <w:rFonts w:ascii="Times New Roman" w:hAnsi="Times New Roman" w:cs="Times New Roman"/>
+          <w:sz w:val="24"/>
+          <w:szCs w:val="24"/>
+        </w:rPr>
+        <w:t xml:space="preserve"> </w:t>
+      </w:r>
+      <w:r>
+        <w:rPr>
+          <w:rFonts w:ascii="Times New Roman" w:hAnsi="Times New Roman" w:cs="Times New Roman"/>
+          <w:sz w:val="24"/>
+          <w:szCs w:val="24"/>
+        </w:rPr>
+        <w:t xml:space="preserve">I will also </w:t>
+      </w:r>
+      <w:r>
+        <w:rPr>
+          <w:rFonts w:ascii="Times New Roman" w:hAnsi="Times New Roman" w:cs="Times New Roman"/>
+          <w:sz w:val="24"/>
+          <w:szCs w:val="24"/>
+        </w:rPr>
+        <w:t>maintain conf</w:t>
+      </w:r>
+      <w:r>
+        <w:rPr>
+          <w:rFonts w:ascii="Times New Roman" w:hAnsi="Times New Roman" w:cs="Times New Roman"/>
+          <w:sz w:val="24"/>
+          <w:szCs w:val="24"/>
+        </w:rPr>
+        <w:t>identiality</w:t>
+      </w:r>
+      <w:r>
+        <w:rPr>
+          <w:rFonts w:ascii="Times New Roman" w:hAnsi="Times New Roman" w:cs="Times New Roman"/>
+          <w:sz w:val="24"/>
+          <w:szCs w:val="24"/>
+        </w:rPr>
+        <w:t xml:space="preserve"> and </w:t>
+      </w:r>
+      <w:r>
+        <w:rPr>
+          <w:rFonts w:ascii="Times New Roman" w:hAnsi="Times New Roman" w:cs="Times New Roman"/>
+          <w:sz w:val="24"/>
+          <w:szCs w:val="24"/>
+        </w:rPr>
+        <w:t>anonymity</w:t>
+      </w:r>
+      <w:r>
+        <w:rPr>
+          <w:rFonts w:ascii="Times New Roman" w:hAnsi="Times New Roman" w:cs="Times New Roman"/>
+          <w:sz w:val="24"/>
+          <w:szCs w:val="24"/>
+        </w:rPr>
+        <w:t xml:space="preserve"> of the respondents</w:t>
+      </w:r>
+      <w:r>
+        <w:rPr>
+          <w:rFonts w:ascii="Times New Roman" w:hAnsi="Times New Roman" w:cs="Times New Roman"/>
+          <w:sz w:val="24"/>
+          <w:szCs w:val="24"/>
+        </w:rPr>
+        <w:t xml:space="preserve">. </w:t>
+      </w:r>
+      <w:r>
+        <w:rPr>
+          <w:rFonts w:ascii="Times New Roman" w:hAnsi="Times New Roman" w:cs="Times New Roman"/>
+          <w:sz w:val="24"/>
+          <w:szCs w:val="24"/>
+        </w:rPr>
+        <w:t xml:space="preserve">All the test data provided by different respondents will be handled discretely. </w:t>
+      </w:r>
+      <w:r>
+        <w:rPr>
+          <w:rFonts w:ascii="Times New Roman" w:hAnsi="Times New Roman" w:cs="Times New Roman"/>
+          <w:sz w:val="24"/>
+          <w:szCs w:val="24"/>
+        </w:rPr>
+        <w:t xml:space="preserve">All the participators of this project will be supervised to ensure they are professional and ethical. </w:t>
+      </w:r>
+      <w:r>
+        <w:rPr>
+          <w:rFonts w:ascii="Times New Roman" w:hAnsi="Times New Roman" w:cs="Times New Roman"/>
           <w:b/>
           <w:sz w:val="24"/>
           <w:szCs w:val="24"/>
@@ -17482,7 +18135,7 @@
         <w:br w:type="page"/>
       </w:r>
     </w:p>
-    <w:bookmarkStart w:id="134" w:name="_Toc102626011" w:displacedByCustomXml="next"/>
+    <w:bookmarkStart w:id="134" w:name="_Toc102904096" w:displacedByCustomXml="next"/>
     <w:sdt>
       <w:sdtPr>
         <w:rPr>
@@ -17642,18 +18295,7 @@
                   <w:sz w:val="24"/>
                   <w:szCs w:val="24"/>
                 </w:rPr>
-                <w:t xml:space="preserve">Cappelleri, J. a. T. W., 1995. Ethical and scientific </w:t>
-              </w:r>
-              <w:bookmarkStart w:id="135" w:name="_GoBack"/>
-              <w:bookmarkEnd w:id="135"/>
-              <w:r>
-                <w:rPr>
-                  <w:rFonts w:ascii="Times New Roman" w:hAnsi="Times New Roman" w:cs="Times New Roman"/>
-                  <w:noProof/>
-                  <w:sz w:val="24"/>
-                  <w:szCs w:val="24"/>
-                </w:rPr>
-                <w:t xml:space="preserve">features of cutoff-based designs of clinical trials.. </w:t>
+                <w:t xml:space="preserve">Cappelleri, J. a. T. W., 1995. Ethical and scientific features of cutoff-based designs of clinical trials.. </w:t>
               </w:r>
               <w:r>
                 <w:rPr>
@@ -18014,7 +18656,7 @@
       <w:pPr>
         <w:pStyle w:val="Heading1"/>
       </w:pPr>
-      <w:bookmarkStart w:id="136" w:name="_Toc102626012"/>
+      <w:bookmarkStart w:id="135" w:name="_Toc102904097"/>
       <w:r>
         <w:lastRenderedPageBreak/>
         <w:t>APPENDIX A</w:t>
@@ -18022,7 +18664,7 @@
       <w:r>
         <w:t>: Call Center Staff Sample Questionnaire</w:t>
       </w:r>
-      <w:bookmarkEnd w:id="136"/>
+      <w:bookmarkEnd w:id="135"/>
     </w:p>
     <w:p>
       <w:pPr>
@@ -18561,7 +19203,7 @@
       <w:pPr>
         <w:pStyle w:val="Heading1"/>
       </w:pPr>
-      <w:bookmarkStart w:id="137" w:name="_Toc102626013"/>
+      <w:bookmarkStart w:id="136" w:name="_Toc102904098"/>
       <w:r>
         <w:lastRenderedPageBreak/>
         <w:t>APPENDIX B</w:t>
@@ -18572,7 +19214,7 @@
       <w:r>
         <w:t>Questionnaire</w:t>
       </w:r>
-      <w:bookmarkEnd w:id="137"/>
+      <w:bookmarkEnd w:id="136"/>
     </w:p>
     <w:p>
       <w:pPr>
@@ -18927,7 +19569,7 @@
       <w:pPr>
         <w:pStyle w:val="Heading1"/>
       </w:pPr>
-      <w:bookmarkStart w:id="138" w:name="_Toc102626014"/>
+      <w:bookmarkStart w:id="137" w:name="_Toc102904099"/>
       <w:r>
         <w:lastRenderedPageBreak/>
         <w:t>APPENDIX C</w:t>
@@ -18941,7 +19583,7 @@
       <w:r>
         <w:t xml:space="preserve"> Interview Questions</w:t>
       </w:r>
-      <w:bookmarkEnd w:id="138"/>
+      <w:bookmarkEnd w:id="137"/>
     </w:p>
     <w:p>
       <w:pPr>
@@ -19019,14 +19661,14 @@
       <w:pPr>
         <w:pStyle w:val="Heading1"/>
       </w:pPr>
-      <w:bookmarkStart w:id="139" w:name="_Toc102626015"/>
+      <w:bookmarkStart w:id="138" w:name="_Toc102904100"/>
       <w:r>
         <w:t>APPENDIX D</w:t>
       </w:r>
       <w:r>
         <w:t>: Paramedics Interview Questions</w:t>
       </w:r>
-      <w:bookmarkEnd w:id="139"/>
+      <w:bookmarkEnd w:id="138"/>
     </w:p>
     <w:p>
       <w:pPr>
@@ -19124,14 +19766,14 @@
       <w:pPr>
         <w:pStyle w:val="Heading1"/>
       </w:pPr>
-      <w:bookmarkStart w:id="140" w:name="_Toc102626016"/>
+      <w:bookmarkStart w:id="139" w:name="_Toc102904101"/>
       <w:r>
         <w:t>APPENDIX E</w:t>
       </w:r>
       <w:r>
         <w:t>: Call Center Staff Interview Questions</w:t>
       </w:r>
-      <w:bookmarkEnd w:id="140"/>
+      <w:bookmarkEnd w:id="139"/>
     </w:p>
     <w:p>
       <w:pPr>
@@ -19242,7 +19884,7 @@
       <w:pPr>
         <w:pStyle w:val="Heading1"/>
       </w:pPr>
-      <w:bookmarkStart w:id="141" w:name="_Toc102626017"/>
+      <w:bookmarkStart w:id="140" w:name="_Toc102904102"/>
       <w:r>
         <w:lastRenderedPageBreak/>
         <w:t xml:space="preserve">APPENDIX F: </w:t>
@@ -19250,7 +19892,7 @@
       <w:r>
         <w:t>Literature Review Questionnaire</w:t>
       </w:r>
-      <w:bookmarkEnd w:id="141"/>
+      <w:bookmarkEnd w:id="140"/>
     </w:p>
     <w:p>
       <w:pPr>
@@ -19738,16 +20380,16 @@
       <w:pPr>
         <w:pStyle w:val="Heading1"/>
       </w:pPr>
-      <w:bookmarkStart w:id="142" w:name="_Toc97238985"/>
-      <w:bookmarkStart w:id="143" w:name="_Toc97254263"/>
-      <w:bookmarkStart w:id="144" w:name="_Toc102626018"/>
+      <w:bookmarkStart w:id="141" w:name="_Toc97238985"/>
+      <w:bookmarkStart w:id="142" w:name="_Toc97254263"/>
+      <w:bookmarkStart w:id="143" w:name="_Toc102904103"/>
       <w:r>
         <w:lastRenderedPageBreak/>
         <w:t>GANTT CHART</w:t>
       </w:r>
+      <w:bookmarkEnd w:id="141"/>
       <w:bookmarkEnd w:id="142"/>
       <w:bookmarkEnd w:id="143"/>
-      <w:bookmarkEnd w:id="144"/>
     </w:p>
     <w:tbl>
       <w:tblPr>
@@ -20843,23 +21485,7 @@
                 <w:sz w:val="24"/>
                 <w:szCs w:val="24"/>
               </w:rPr>
-              <w:t>Moderator</w:t>
-            </w:r>
-            <w:r>
-              <w:rPr>
-                <w:rFonts w:ascii="Times New Roman" w:hAnsi="Times New Roman" w:cs="Times New Roman"/>
-                <w:sz w:val="24"/>
-                <w:szCs w:val="24"/>
-              </w:rPr>
-              <w:t xml:space="preserve"> UI functionality </w:t>
-            </w:r>
-            <w:r>
-              <w:rPr>
-                <w:rFonts w:ascii="Times New Roman" w:hAnsi="Times New Roman" w:cs="Times New Roman"/>
-                <w:sz w:val="24"/>
-                <w:szCs w:val="24"/>
-              </w:rPr>
-              <w:t>Implementation</w:t>
+              <w:t>Moderator UI functionality Implementation</w:t>
             </w:r>
           </w:p>
         </w:tc>
@@ -21044,15 +21670,7 @@
                 <w:sz w:val="24"/>
                 <w:szCs w:val="24"/>
               </w:rPr>
-              <w:t>Response Team</w:t>
-            </w:r>
-            <w:r>
-              <w:rPr>
-                <w:rFonts w:ascii="Times New Roman" w:hAnsi="Times New Roman" w:cs="Times New Roman"/>
-                <w:sz w:val="24"/>
-                <w:szCs w:val="24"/>
-              </w:rPr>
-              <w:t xml:space="preserve"> UI </w:t>
+              <w:t xml:space="preserve">Response Team UI </w:t>
             </w:r>
             <w:r>
               <w:rPr>
@@ -21502,6 +22120,25 @@
               <w:t>System Testing</w:t>
             </w:r>
           </w:p>
+          <w:p>
+            <w:pPr>
+              <w:spacing w:after="0" w:line="240" w:lineRule="auto"/>
+              <w:ind w:left="75"/>
+              <w:rPr>
+                <w:rFonts w:ascii="Times New Roman" w:hAnsi="Times New Roman" w:cs="Times New Roman"/>
+                <w:sz w:val="24"/>
+                <w:szCs w:val="24"/>
+              </w:rPr>
+            </w:pPr>
+            <w:r>
+              <w:rPr>
+                <w:rFonts w:ascii="Times New Roman" w:hAnsi="Times New Roman" w:cs="Times New Roman"/>
+                <w:sz w:val="24"/>
+                <w:szCs w:val="24"/>
+              </w:rPr>
+              <w:t>&amp; Project Documentation</w:t>
+            </w:r>
+          </w:p>
         </w:tc>
         <w:tc>
           <w:tcPr>
@@ -21705,7 +22342,25 @@
                 <w:sz w:val="24"/>
                 <w:szCs w:val="24"/>
               </w:rPr>
-              <w:t>Project Documentation</w:t>
+              <w:t xml:space="preserve">Presentation to </w:t>
+            </w:r>
+            <w:r>
+              <w:rPr>
+                <w:rFonts w:ascii="Times New Roman" w:hAnsi="Times New Roman" w:cs="Times New Roman"/>
+                <w:sz w:val="24"/>
+                <w:szCs w:val="24"/>
+              </w:rPr>
+              <w:t>S</w:t>
+            </w:r>
+            <w:bookmarkStart w:id="144" w:name="_GoBack"/>
+            <w:bookmarkEnd w:id="144"/>
+            <w:r>
+              <w:rPr>
+                <w:rFonts w:ascii="Times New Roman" w:hAnsi="Times New Roman" w:cs="Times New Roman"/>
+                <w:sz w:val="24"/>
+                <w:szCs w:val="24"/>
+              </w:rPr>
+              <w:t>upervisor</w:t>
             </w:r>
           </w:p>
         </w:tc>
@@ -21978,7 +22633,7 @@
           <w:rPr>
             <w:noProof/>
           </w:rPr>
-          <w:t>34</w:t>
+          <w:t>35</w:t>
         </w:r>
         <w:r>
           <w:rPr>
@@ -22794,6 +23449,92 @@
     </w:lvl>
   </w:abstractNum>
   <w:abstractNum w:abstractNumId="8" w15:restartNumberingAfterBreak="0">
+    <w:nsid w:val="21C11612"/>
+    <w:multiLevelType w:val="hybridMultilevel"/>
+    <w:tmpl w:val="4E2656A2"/>
+    <w:lvl w:ilvl="0" w:tplc="04090017">
+      <w:start w:val="1"/>
+      <w:numFmt w:val="lowerLetter"/>
+      <w:lvlText w:val="%1)"/>
+      <w:lvlJc w:val="left"/>
+      <w:pPr>
+        <w:ind w:left="927" w:hanging="360"/>
+      </w:pPr>
+    </w:lvl>
+    <w:lvl w:ilvl="1" w:tplc="04090019" w:tentative="1">
+      <w:start w:val="1"/>
+      <w:numFmt w:val="lowerLetter"/>
+      <w:lvlText w:val="%2."/>
+      <w:lvlJc w:val="left"/>
+      <w:pPr>
+        <w:ind w:left="1647" w:hanging="360"/>
+      </w:pPr>
+    </w:lvl>
+    <w:lvl w:ilvl="2" w:tplc="0409001B" w:tentative="1">
+      <w:start w:val="1"/>
+      <w:numFmt w:val="lowerRoman"/>
+      <w:lvlText w:val="%3."/>
+      <w:lvlJc w:val="right"/>
+      <w:pPr>
+        <w:ind w:left="2367" w:hanging="180"/>
+      </w:pPr>
+    </w:lvl>
+    <w:lvl w:ilvl="3" w:tplc="0409000F" w:tentative="1">
+      <w:start w:val="1"/>
+      <w:numFmt w:val="decimal"/>
+      <w:lvlText w:val="%4."/>
+      <w:lvlJc w:val="left"/>
+      <w:pPr>
+        <w:ind w:left="3087" w:hanging="360"/>
+      </w:pPr>
+    </w:lvl>
+    <w:lvl w:ilvl="4" w:tplc="04090019" w:tentative="1">
+      <w:start w:val="1"/>
+      <w:numFmt w:val="lowerLetter"/>
+      <w:lvlText w:val="%5."/>
+      <w:lvlJc w:val="left"/>
+      <w:pPr>
+        <w:ind w:left="3807" w:hanging="360"/>
+      </w:pPr>
+    </w:lvl>
+    <w:lvl w:ilvl="5" w:tplc="0409001B" w:tentative="1">
+      <w:start w:val="1"/>
+      <w:numFmt w:val="lowerRoman"/>
+      <w:lvlText w:val="%6."/>
+      <w:lvlJc w:val="right"/>
+      <w:pPr>
+        <w:ind w:left="4527" w:hanging="180"/>
+      </w:pPr>
+    </w:lvl>
+    <w:lvl w:ilvl="6" w:tplc="0409000F" w:tentative="1">
+      <w:start w:val="1"/>
+      <w:numFmt w:val="decimal"/>
+      <w:lvlText w:val="%7."/>
+      <w:lvlJc w:val="left"/>
+      <w:pPr>
+        <w:ind w:left="5247" w:hanging="360"/>
+      </w:pPr>
+    </w:lvl>
+    <w:lvl w:ilvl="7" w:tplc="04090019" w:tentative="1">
+      <w:start w:val="1"/>
+      <w:numFmt w:val="lowerLetter"/>
+      <w:lvlText w:val="%8."/>
+      <w:lvlJc w:val="left"/>
+      <w:pPr>
+        <w:ind w:left="5967" w:hanging="360"/>
+      </w:pPr>
+    </w:lvl>
+    <w:lvl w:ilvl="8" w:tplc="0409001B" w:tentative="1">
+      <w:start w:val="1"/>
+      <w:numFmt w:val="lowerRoman"/>
+      <w:lvlText w:val="%9."/>
+      <w:lvlJc w:val="right"/>
+      <w:pPr>
+        <w:ind w:left="6687" w:hanging="180"/>
+      </w:pPr>
+    </w:lvl>
+  </w:abstractNum>
+  <w:abstractNum w:abstractNumId="9" w15:restartNumberingAfterBreak="0">
     <w:nsid w:val="22780C17"/>
     <w:multiLevelType w:val="hybridMultilevel"/>
     <w:tmpl w:val="089C8CEE"/>
@@ -22906,7 +23647,7 @@
       </w:rPr>
     </w:lvl>
   </w:abstractNum>
-  <w:abstractNum w:abstractNumId="9" w15:restartNumberingAfterBreak="0">
+  <w:abstractNum w:abstractNumId="10" w15:restartNumberingAfterBreak="0">
     <w:nsid w:val="2ACF0EC0"/>
     <w:multiLevelType w:val="multilevel"/>
     <w:tmpl w:val="B4B2B958"/>
@@ -23024,7 +23765,7 @@
       </w:rPr>
     </w:lvl>
   </w:abstractNum>
-  <w:abstractNum w:abstractNumId="10" w15:restartNumberingAfterBreak="0">
+  <w:abstractNum w:abstractNumId="11" w15:restartNumberingAfterBreak="0">
     <w:nsid w:val="2C3F2C3F"/>
     <w:multiLevelType w:val="hybridMultilevel"/>
     <w:tmpl w:val="36027766"/>
@@ -23110,7 +23851,93 @@
       </w:pPr>
     </w:lvl>
   </w:abstractNum>
-  <w:abstractNum w:abstractNumId="11" w15:restartNumberingAfterBreak="0">
+  <w:abstractNum w:abstractNumId="12" w15:restartNumberingAfterBreak="0">
+    <w:nsid w:val="2D625484"/>
+    <w:multiLevelType w:val="hybridMultilevel"/>
+    <w:tmpl w:val="33640E56"/>
+    <w:lvl w:ilvl="0" w:tplc="04090019">
+      <w:start w:val="1"/>
+      <w:numFmt w:val="lowerLetter"/>
+      <w:lvlText w:val="%1."/>
+      <w:lvlJc w:val="left"/>
+      <w:pPr>
+        <w:ind w:left="1440" w:hanging="360"/>
+      </w:pPr>
+    </w:lvl>
+    <w:lvl w:ilvl="1" w:tplc="04090019" w:tentative="1">
+      <w:start w:val="1"/>
+      <w:numFmt w:val="lowerLetter"/>
+      <w:lvlText w:val="%2."/>
+      <w:lvlJc w:val="left"/>
+      <w:pPr>
+        <w:ind w:left="2160" w:hanging="360"/>
+      </w:pPr>
+    </w:lvl>
+    <w:lvl w:ilvl="2" w:tplc="0409001B" w:tentative="1">
+      <w:start w:val="1"/>
+      <w:numFmt w:val="lowerRoman"/>
+      <w:lvlText w:val="%3."/>
+      <w:lvlJc w:val="right"/>
+      <w:pPr>
+        <w:ind w:left="2880" w:hanging="180"/>
+      </w:pPr>
+    </w:lvl>
+    <w:lvl w:ilvl="3" w:tplc="0409000F" w:tentative="1">
+      <w:start w:val="1"/>
+      <w:numFmt w:val="decimal"/>
+      <w:lvlText w:val="%4."/>
+      <w:lvlJc w:val="left"/>
+      <w:pPr>
+        <w:ind w:left="3600" w:hanging="360"/>
+      </w:pPr>
+    </w:lvl>
+    <w:lvl w:ilvl="4" w:tplc="04090019" w:tentative="1">
+      <w:start w:val="1"/>
+      <w:numFmt w:val="lowerLetter"/>
+      <w:lvlText w:val="%5."/>
+      <w:lvlJc w:val="left"/>
+      <w:pPr>
+        <w:ind w:left="4320" w:hanging="360"/>
+      </w:pPr>
+    </w:lvl>
+    <w:lvl w:ilvl="5" w:tplc="0409001B" w:tentative="1">
+      <w:start w:val="1"/>
+      <w:numFmt w:val="lowerRoman"/>
+      <w:lvlText w:val="%6."/>
+      <w:lvlJc w:val="right"/>
+      <w:pPr>
+        <w:ind w:left="5040" w:hanging="180"/>
+      </w:pPr>
+    </w:lvl>
+    <w:lvl w:ilvl="6" w:tplc="0409000F" w:tentative="1">
+      <w:start w:val="1"/>
+      <w:numFmt w:val="decimal"/>
+      <w:lvlText w:val="%7."/>
+      <w:lvlJc w:val="left"/>
+      <w:pPr>
+        <w:ind w:left="5760" w:hanging="360"/>
+      </w:pPr>
+    </w:lvl>
+    <w:lvl w:ilvl="7" w:tplc="04090019" w:tentative="1">
+      <w:start w:val="1"/>
+      <w:numFmt w:val="lowerLetter"/>
+      <w:lvlText w:val="%8."/>
+      <w:lvlJc w:val="left"/>
+      <w:pPr>
+        <w:ind w:left="6480" w:hanging="360"/>
+      </w:pPr>
+    </w:lvl>
+    <w:lvl w:ilvl="8" w:tplc="0409001B" w:tentative="1">
+      <w:start w:val="1"/>
+      <w:numFmt w:val="lowerRoman"/>
+      <w:lvlText w:val="%9."/>
+      <w:lvlJc w:val="right"/>
+      <w:pPr>
+        <w:ind w:left="7200" w:hanging="180"/>
+      </w:pPr>
+    </w:lvl>
+  </w:abstractNum>
+  <w:abstractNum w:abstractNumId="13" w15:restartNumberingAfterBreak="0">
     <w:nsid w:val="2D95711C"/>
     <w:multiLevelType w:val="hybridMultilevel"/>
     <w:tmpl w:val="06BA7FBC"/>
@@ -23196,7 +24023,7 @@
       </w:pPr>
     </w:lvl>
   </w:abstractNum>
-  <w:abstractNum w:abstractNumId="12" w15:restartNumberingAfterBreak="0">
+  <w:abstractNum w:abstractNumId="14" w15:restartNumberingAfterBreak="0">
     <w:nsid w:val="34D91919"/>
     <w:multiLevelType w:val="hybridMultilevel"/>
     <w:tmpl w:val="2B2230D0"/>
@@ -23282,7 +24109,7 @@
       </w:pPr>
     </w:lvl>
   </w:abstractNum>
-  <w:abstractNum w:abstractNumId="13" w15:restartNumberingAfterBreak="0">
+  <w:abstractNum w:abstractNumId="15" w15:restartNumberingAfterBreak="0">
     <w:nsid w:val="397F071B"/>
     <w:multiLevelType w:val="hybridMultilevel"/>
     <w:tmpl w:val="889A2376"/>
@@ -23395,7 +24222,93 @@
       </w:rPr>
     </w:lvl>
   </w:abstractNum>
-  <w:abstractNum w:abstractNumId="14" w15:restartNumberingAfterBreak="0">
+  <w:abstractNum w:abstractNumId="16" w15:restartNumberingAfterBreak="0">
+    <w:nsid w:val="39871C5C"/>
+    <w:multiLevelType w:val="hybridMultilevel"/>
+    <w:tmpl w:val="49B4DE6C"/>
+    <w:lvl w:ilvl="0" w:tplc="04090019">
+      <w:start w:val="1"/>
+      <w:numFmt w:val="lowerLetter"/>
+      <w:lvlText w:val="%1."/>
+      <w:lvlJc w:val="left"/>
+      <w:pPr>
+        <w:ind w:left="1800" w:hanging="360"/>
+      </w:pPr>
+    </w:lvl>
+    <w:lvl w:ilvl="1" w:tplc="04090019" w:tentative="1">
+      <w:start w:val="1"/>
+      <w:numFmt w:val="lowerLetter"/>
+      <w:lvlText w:val="%2."/>
+      <w:lvlJc w:val="left"/>
+      <w:pPr>
+        <w:ind w:left="2520" w:hanging="360"/>
+      </w:pPr>
+    </w:lvl>
+    <w:lvl w:ilvl="2" w:tplc="0409001B" w:tentative="1">
+      <w:start w:val="1"/>
+      <w:numFmt w:val="lowerRoman"/>
+      <w:lvlText w:val="%3."/>
+      <w:lvlJc w:val="right"/>
+      <w:pPr>
+        <w:ind w:left="3240" w:hanging="180"/>
+      </w:pPr>
+    </w:lvl>
+    <w:lvl w:ilvl="3" w:tplc="0409000F" w:tentative="1">
+      <w:start w:val="1"/>
+      <w:numFmt w:val="decimal"/>
+      <w:lvlText w:val="%4."/>
+      <w:lvlJc w:val="left"/>
+      <w:pPr>
+        <w:ind w:left="3960" w:hanging="360"/>
+      </w:pPr>
+    </w:lvl>
+    <w:lvl w:ilvl="4" w:tplc="04090019" w:tentative="1">
+      <w:start w:val="1"/>
+      <w:numFmt w:val="lowerLetter"/>
+      <w:lvlText w:val="%5."/>
+      <w:lvlJc w:val="left"/>
+      <w:pPr>
+        <w:ind w:left="4680" w:hanging="360"/>
+      </w:pPr>
+    </w:lvl>
+    <w:lvl w:ilvl="5" w:tplc="0409001B" w:tentative="1">
+      <w:start w:val="1"/>
+      <w:numFmt w:val="lowerRoman"/>
+      <w:lvlText w:val="%6."/>
+      <w:lvlJc w:val="right"/>
+      <w:pPr>
+        <w:ind w:left="5400" w:hanging="180"/>
+      </w:pPr>
+    </w:lvl>
+    <w:lvl w:ilvl="6" w:tplc="0409000F" w:tentative="1">
+      <w:start w:val="1"/>
+      <w:numFmt w:val="decimal"/>
+      <w:lvlText w:val="%7."/>
+      <w:lvlJc w:val="left"/>
+      <w:pPr>
+        <w:ind w:left="6120" w:hanging="360"/>
+      </w:pPr>
+    </w:lvl>
+    <w:lvl w:ilvl="7" w:tplc="04090019" w:tentative="1">
+      <w:start w:val="1"/>
+      <w:numFmt w:val="lowerLetter"/>
+      <w:lvlText w:val="%8."/>
+      <w:lvlJc w:val="left"/>
+      <w:pPr>
+        <w:ind w:left="6840" w:hanging="360"/>
+      </w:pPr>
+    </w:lvl>
+    <w:lvl w:ilvl="8" w:tplc="0409001B" w:tentative="1">
+      <w:start w:val="1"/>
+      <w:numFmt w:val="lowerRoman"/>
+      <w:lvlText w:val="%9."/>
+      <w:lvlJc w:val="right"/>
+      <w:pPr>
+        <w:ind w:left="7560" w:hanging="180"/>
+      </w:pPr>
+    </w:lvl>
+  </w:abstractNum>
+  <w:abstractNum w:abstractNumId="17" w15:restartNumberingAfterBreak="0">
     <w:nsid w:val="39B17F60"/>
     <w:multiLevelType w:val="multilevel"/>
     <w:tmpl w:val="BD7CE1C2"/>
@@ -23513,7 +24426,93 @@
       </w:rPr>
     </w:lvl>
   </w:abstractNum>
-  <w:abstractNum w:abstractNumId="15" w15:restartNumberingAfterBreak="0">
+  <w:abstractNum w:abstractNumId="18" w15:restartNumberingAfterBreak="0">
+    <w:nsid w:val="39F936C0"/>
+    <w:multiLevelType w:val="hybridMultilevel"/>
+    <w:tmpl w:val="36DE52D8"/>
+    <w:lvl w:ilvl="0" w:tplc="04090011">
+      <w:start w:val="1"/>
+      <w:numFmt w:val="decimal"/>
+      <w:lvlText w:val="%1)"/>
+      <w:lvlJc w:val="left"/>
+      <w:pPr>
+        <w:ind w:left="720" w:hanging="360"/>
+      </w:pPr>
+    </w:lvl>
+    <w:lvl w:ilvl="1" w:tplc="04090019" w:tentative="1">
+      <w:start w:val="1"/>
+      <w:numFmt w:val="lowerLetter"/>
+      <w:lvlText w:val="%2."/>
+      <w:lvlJc w:val="left"/>
+      <w:pPr>
+        <w:ind w:left="1440" w:hanging="360"/>
+      </w:pPr>
+    </w:lvl>
+    <w:lvl w:ilvl="2" w:tplc="0409001B" w:tentative="1">
+      <w:start w:val="1"/>
+      <w:numFmt w:val="lowerRoman"/>
+      <w:lvlText w:val="%3."/>
+      <w:lvlJc w:val="right"/>
+      <w:pPr>
+        <w:ind w:left="2160" w:hanging="180"/>
+      </w:pPr>
+    </w:lvl>
+    <w:lvl w:ilvl="3" w:tplc="0409000F" w:tentative="1">
+      <w:start w:val="1"/>
+      <w:numFmt w:val="decimal"/>
+      <w:lvlText w:val="%4."/>
+      <w:lvlJc w:val="left"/>
+      <w:pPr>
+        <w:ind w:left="2880" w:hanging="360"/>
+      </w:pPr>
+    </w:lvl>
+    <w:lvl w:ilvl="4" w:tplc="04090019" w:tentative="1">
+      <w:start w:val="1"/>
+      <w:numFmt w:val="lowerLetter"/>
+      <w:lvlText w:val="%5."/>
+      <w:lvlJc w:val="left"/>
+      <w:pPr>
+        <w:ind w:left="3600" w:hanging="360"/>
+      </w:pPr>
+    </w:lvl>
+    <w:lvl w:ilvl="5" w:tplc="0409001B" w:tentative="1">
+      <w:start w:val="1"/>
+      <w:numFmt w:val="lowerRoman"/>
+      <w:lvlText w:val="%6."/>
+      <w:lvlJc w:val="right"/>
+      <w:pPr>
+        <w:ind w:left="4320" w:hanging="180"/>
+      </w:pPr>
+    </w:lvl>
+    <w:lvl w:ilvl="6" w:tplc="0409000F" w:tentative="1">
+      <w:start w:val="1"/>
+      <w:numFmt w:val="decimal"/>
+      <w:lvlText w:val="%7."/>
+      <w:lvlJc w:val="left"/>
+      <w:pPr>
+        <w:ind w:left="5040" w:hanging="360"/>
+      </w:pPr>
+    </w:lvl>
+    <w:lvl w:ilvl="7" w:tplc="04090019" w:tentative="1">
+      <w:start w:val="1"/>
+      <w:numFmt w:val="lowerLetter"/>
+      <w:lvlText w:val="%8."/>
+      <w:lvlJc w:val="left"/>
+      <w:pPr>
+        <w:ind w:left="5760" w:hanging="360"/>
+      </w:pPr>
+    </w:lvl>
+    <w:lvl w:ilvl="8" w:tplc="0409001B" w:tentative="1">
+      <w:start w:val="1"/>
+      <w:numFmt w:val="lowerRoman"/>
+      <w:lvlText w:val="%9."/>
+      <w:lvlJc w:val="right"/>
+      <w:pPr>
+        <w:ind w:left="6480" w:hanging="180"/>
+      </w:pPr>
+    </w:lvl>
+  </w:abstractNum>
+  <w:abstractNum w:abstractNumId="19" w15:restartNumberingAfterBreak="0">
     <w:nsid w:val="3CDC71A3"/>
     <w:multiLevelType w:val="hybridMultilevel"/>
     <w:tmpl w:val="A0401FEA"/>
@@ -23626,7 +24625,7 @@
       </w:rPr>
     </w:lvl>
   </w:abstractNum>
-  <w:abstractNum w:abstractNumId="16" w15:restartNumberingAfterBreak="0">
+  <w:abstractNum w:abstractNumId="20" w15:restartNumberingAfterBreak="0">
     <w:nsid w:val="3E131238"/>
     <w:multiLevelType w:val="hybridMultilevel"/>
     <w:tmpl w:val="37DEA74A"/>
@@ -23739,7 +24738,7 @@
       </w:rPr>
     </w:lvl>
   </w:abstractNum>
-  <w:abstractNum w:abstractNumId="17" w15:restartNumberingAfterBreak="0">
+  <w:abstractNum w:abstractNumId="21" w15:restartNumberingAfterBreak="0">
     <w:nsid w:val="40180C4C"/>
     <w:multiLevelType w:val="hybridMultilevel"/>
     <w:tmpl w:val="CC38125C"/>
@@ -23825,7 +24824,7 @@
       </w:pPr>
     </w:lvl>
   </w:abstractNum>
-  <w:abstractNum w:abstractNumId="18" w15:restartNumberingAfterBreak="0">
+  <w:abstractNum w:abstractNumId="22" w15:restartNumberingAfterBreak="0">
     <w:nsid w:val="45330247"/>
     <w:multiLevelType w:val="hybridMultilevel"/>
     <w:tmpl w:val="3BB03D68"/>
@@ -23938,7 +24937,7 @@
       </w:rPr>
     </w:lvl>
   </w:abstractNum>
-  <w:abstractNum w:abstractNumId="19" w15:restartNumberingAfterBreak="0">
+  <w:abstractNum w:abstractNumId="23" w15:restartNumberingAfterBreak="0">
     <w:nsid w:val="457F61F2"/>
     <w:multiLevelType w:val="hybridMultilevel"/>
     <w:tmpl w:val="811201BC"/>
@@ -24024,7 +25023,7 @@
       </w:pPr>
     </w:lvl>
   </w:abstractNum>
-  <w:abstractNum w:abstractNumId="20" w15:restartNumberingAfterBreak="0">
+  <w:abstractNum w:abstractNumId="24" w15:restartNumberingAfterBreak="0">
     <w:nsid w:val="47D57240"/>
     <w:multiLevelType w:val="hybridMultilevel"/>
     <w:tmpl w:val="9990D3E6"/>
@@ -24137,7 +25136,7 @@
       </w:rPr>
     </w:lvl>
   </w:abstractNum>
-  <w:abstractNum w:abstractNumId="21" w15:restartNumberingAfterBreak="0">
+  <w:abstractNum w:abstractNumId="25" w15:restartNumberingAfterBreak="0">
     <w:nsid w:val="4AAF5C8D"/>
     <w:multiLevelType w:val="hybridMultilevel"/>
     <w:tmpl w:val="6F5218B8"/>
@@ -24223,7 +25222,7 @@
       </w:pPr>
     </w:lvl>
   </w:abstractNum>
-  <w:abstractNum w:abstractNumId="22" w15:restartNumberingAfterBreak="0">
+  <w:abstractNum w:abstractNumId="26" w15:restartNumberingAfterBreak="0">
     <w:nsid w:val="4F9F4DDB"/>
     <w:multiLevelType w:val="hybridMultilevel"/>
     <w:tmpl w:val="21262E5E"/>
@@ -24336,7 +25335,7 @@
       </w:rPr>
     </w:lvl>
   </w:abstractNum>
-  <w:abstractNum w:abstractNumId="23" w15:restartNumberingAfterBreak="0">
+  <w:abstractNum w:abstractNumId="27" w15:restartNumberingAfterBreak="0">
     <w:nsid w:val="52AF3B77"/>
     <w:multiLevelType w:val="hybridMultilevel"/>
     <w:tmpl w:val="C614839E"/>
@@ -24425,7 +25424,7 @@
       </w:pPr>
     </w:lvl>
   </w:abstractNum>
-  <w:abstractNum w:abstractNumId="24" w15:restartNumberingAfterBreak="0">
+  <w:abstractNum w:abstractNumId="28" w15:restartNumberingAfterBreak="0">
     <w:nsid w:val="5B84125A"/>
     <w:multiLevelType w:val="hybridMultilevel"/>
     <w:tmpl w:val="90860D26"/>
@@ -24514,7 +25513,7 @@
       </w:pPr>
     </w:lvl>
   </w:abstractNum>
-  <w:abstractNum w:abstractNumId="25" w15:restartNumberingAfterBreak="0">
+  <w:abstractNum w:abstractNumId="29" w15:restartNumberingAfterBreak="0">
     <w:nsid w:val="5C1D08B3"/>
     <w:multiLevelType w:val="hybridMultilevel"/>
     <w:tmpl w:val="E91EBB1A"/>
@@ -24627,7 +25626,7 @@
       </w:rPr>
     </w:lvl>
   </w:abstractNum>
-  <w:abstractNum w:abstractNumId="26" w15:restartNumberingAfterBreak="0">
+  <w:abstractNum w:abstractNumId="30" w15:restartNumberingAfterBreak="0">
     <w:nsid w:val="5E02497B"/>
     <w:multiLevelType w:val="hybridMultilevel"/>
     <w:tmpl w:val="8998EDE6"/>
@@ -24713,7 +25712,7 @@
       </w:pPr>
     </w:lvl>
   </w:abstractNum>
-  <w:abstractNum w:abstractNumId="27" w15:restartNumberingAfterBreak="0">
+  <w:abstractNum w:abstractNumId="31" w15:restartNumberingAfterBreak="0">
     <w:nsid w:val="5EEC404C"/>
     <w:multiLevelType w:val="hybridMultilevel"/>
     <w:tmpl w:val="C38A225E"/>
@@ -24826,7 +25825,7 @@
       </w:rPr>
     </w:lvl>
   </w:abstractNum>
-  <w:abstractNum w:abstractNumId="28" w15:restartNumberingAfterBreak="0">
+  <w:abstractNum w:abstractNumId="32" w15:restartNumberingAfterBreak="0">
     <w:nsid w:val="609A4985"/>
     <w:multiLevelType w:val="hybridMultilevel"/>
     <w:tmpl w:val="4D88DF62"/>
@@ -24912,7 +25911,7 @@
       </w:pPr>
     </w:lvl>
   </w:abstractNum>
-  <w:abstractNum w:abstractNumId="29" w15:restartNumberingAfterBreak="0">
+  <w:abstractNum w:abstractNumId="33" w15:restartNumberingAfterBreak="0">
     <w:nsid w:val="61AE22C4"/>
     <w:multiLevelType w:val="hybridMultilevel"/>
     <w:tmpl w:val="4B683462"/>
@@ -25001,7 +26000,7 @@
       </w:pPr>
     </w:lvl>
   </w:abstractNum>
-  <w:abstractNum w:abstractNumId="30" w15:restartNumberingAfterBreak="0">
+  <w:abstractNum w:abstractNumId="34" w15:restartNumberingAfterBreak="0">
     <w:nsid w:val="634D5C93"/>
     <w:multiLevelType w:val="hybridMultilevel"/>
     <w:tmpl w:val="7CD0A7CA"/>
@@ -25114,7 +26113,7 @@
       </w:rPr>
     </w:lvl>
   </w:abstractNum>
-  <w:abstractNum w:abstractNumId="31" w15:restartNumberingAfterBreak="0">
+  <w:abstractNum w:abstractNumId="35" w15:restartNumberingAfterBreak="0">
     <w:nsid w:val="63E50A99"/>
     <w:multiLevelType w:val="hybridMultilevel"/>
     <w:tmpl w:val="B8ECEAAE"/>
@@ -25203,7 +26202,7 @@
       </w:pPr>
     </w:lvl>
   </w:abstractNum>
-  <w:abstractNum w:abstractNumId="32" w15:restartNumberingAfterBreak="0">
+  <w:abstractNum w:abstractNumId="36" w15:restartNumberingAfterBreak="0">
     <w:nsid w:val="647B1B11"/>
     <w:multiLevelType w:val="hybridMultilevel"/>
     <w:tmpl w:val="1EB8F26A"/>
@@ -25289,7 +26288,7 @@
       </w:pPr>
     </w:lvl>
   </w:abstractNum>
-  <w:abstractNum w:abstractNumId="33" w15:restartNumberingAfterBreak="0">
+  <w:abstractNum w:abstractNumId="37" w15:restartNumberingAfterBreak="0">
     <w:nsid w:val="668D79F6"/>
     <w:multiLevelType w:val="hybridMultilevel"/>
     <w:tmpl w:val="321CE4A4"/>
@@ -25402,7 +26401,7 @@
       </w:rPr>
     </w:lvl>
   </w:abstractNum>
-  <w:abstractNum w:abstractNumId="34" w15:restartNumberingAfterBreak="0">
+  <w:abstractNum w:abstractNumId="38" w15:restartNumberingAfterBreak="0">
     <w:nsid w:val="66DA0218"/>
     <w:multiLevelType w:val="hybridMultilevel"/>
     <w:tmpl w:val="2F565F74"/>
@@ -25515,7 +26514,7 @@
       </w:rPr>
     </w:lvl>
   </w:abstractNum>
-  <w:abstractNum w:abstractNumId="35" w15:restartNumberingAfterBreak="0">
+  <w:abstractNum w:abstractNumId="39" w15:restartNumberingAfterBreak="0">
     <w:nsid w:val="68607497"/>
     <w:multiLevelType w:val="hybridMultilevel"/>
     <w:tmpl w:val="0F56C5A0"/>
@@ -25604,7 +26603,7 @@
       </w:pPr>
     </w:lvl>
   </w:abstractNum>
-  <w:abstractNum w:abstractNumId="36" w15:restartNumberingAfterBreak="0">
+  <w:abstractNum w:abstractNumId="40" w15:restartNumberingAfterBreak="0">
     <w:nsid w:val="686F4A41"/>
     <w:multiLevelType w:val="hybridMultilevel"/>
     <w:tmpl w:val="D9CE66C2"/>
@@ -25717,7 +26716,125 @@
       </w:rPr>
     </w:lvl>
   </w:abstractNum>
-  <w:abstractNum w:abstractNumId="37" w15:restartNumberingAfterBreak="0">
+  <w:abstractNum w:abstractNumId="41" w15:restartNumberingAfterBreak="0">
+    <w:nsid w:val="6ACA22CB"/>
+    <w:multiLevelType w:val="multilevel"/>
+    <w:tmpl w:val="657A6B8A"/>
+    <w:lvl w:ilvl="0">
+      <w:start w:val="1"/>
+      <w:numFmt w:val="upperRoman"/>
+      <w:lvlText w:val="%1."/>
+      <w:lvlJc w:val="right"/>
+      <w:pPr>
+        <w:ind w:left="2160" w:hanging="360"/>
+      </w:pPr>
+    </w:lvl>
+    <w:lvl w:ilvl="1">
+      <w:start w:val="7"/>
+      <w:numFmt w:val="decimal"/>
+      <w:isLgl/>
+      <w:lvlText w:val="%1.%2"/>
+      <w:lvlJc w:val="left"/>
+      <w:pPr>
+        <w:ind w:left="2295" w:hanging="495"/>
+      </w:pPr>
+      <w:rPr>
+        <w:rFonts w:hint="default"/>
+      </w:rPr>
+    </w:lvl>
+    <w:lvl w:ilvl="2">
+      <w:start w:val="2"/>
+      <w:numFmt w:val="decimal"/>
+      <w:isLgl/>
+      <w:lvlText w:val="%1.%2.%3"/>
+      <w:lvlJc w:val="left"/>
+      <w:pPr>
+        <w:ind w:left="2520" w:hanging="720"/>
+      </w:pPr>
+      <w:rPr>
+        <w:rFonts w:hint="default"/>
+      </w:rPr>
+    </w:lvl>
+    <w:lvl w:ilvl="3">
+      <w:start w:val="1"/>
+      <w:numFmt w:val="decimal"/>
+      <w:isLgl/>
+      <w:lvlText w:val="%1.%2.%3.%4"/>
+      <w:lvlJc w:val="left"/>
+      <w:pPr>
+        <w:ind w:left="2520" w:hanging="720"/>
+      </w:pPr>
+      <w:rPr>
+        <w:rFonts w:hint="default"/>
+      </w:rPr>
+    </w:lvl>
+    <w:lvl w:ilvl="4">
+      <w:start w:val="1"/>
+      <w:numFmt w:val="decimal"/>
+      <w:isLgl/>
+      <w:lvlText w:val="%1.%2.%3.%4.%5"/>
+      <w:lvlJc w:val="left"/>
+      <w:pPr>
+        <w:ind w:left="2880" w:hanging="1080"/>
+      </w:pPr>
+      <w:rPr>
+        <w:rFonts w:hint="default"/>
+      </w:rPr>
+    </w:lvl>
+    <w:lvl w:ilvl="5">
+      <w:start w:val="1"/>
+      <w:numFmt w:val="decimal"/>
+      <w:isLgl/>
+      <w:lvlText w:val="%1.%2.%3.%4.%5.%6"/>
+      <w:lvlJc w:val="left"/>
+      <w:pPr>
+        <w:ind w:left="2880" w:hanging="1080"/>
+      </w:pPr>
+      <w:rPr>
+        <w:rFonts w:hint="default"/>
+      </w:rPr>
+    </w:lvl>
+    <w:lvl w:ilvl="6">
+      <w:start w:val="1"/>
+      <w:numFmt w:val="decimal"/>
+      <w:isLgl/>
+      <w:lvlText w:val="%1.%2.%3.%4.%5.%6.%7"/>
+      <w:lvlJc w:val="left"/>
+      <w:pPr>
+        <w:ind w:left="3240" w:hanging="1440"/>
+      </w:pPr>
+      <w:rPr>
+        <w:rFonts w:hint="default"/>
+      </w:rPr>
+    </w:lvl>
+    <w:lvl w:ilvl="7">
+      <w:start w:val="1"/>
+      <w:numFmt w:val="decimal"/>
+      <w:isLgl/>
+      <w:lvlText w:val="%1.%2.%3.%4.%5.%6.%7.%8"/>
+      <w:lvlJc w:val="left"/>
+      <w:pPr>
+        <w:ind w:left="3240" w:hanging="1440"/>
+      </w:pPr>
+      <w:rPr>
+        <w:rFonts w:hint="default"/>
+      </w:rPr>
+    </w:lvl>
+    <w:lvl w:ilvl="8">
+      <w:start w:val="1"/>
+      <w:numFmt w:val="decimal"/>
+      <w:isLgl/>
+      <w:lvlText w:val="%1.%2.%3.%4.%5.%6.%7.%8.%9"/>
+      <w:lvlJc w:val="left"/>
+      <w:pPr>
+        <w:ind w:left="3600" w:hanging="1800"/>
+      </w:pPr>
+      <w:rPr>
+        <w:rFonts w:hint="default"/>
+      </w:rPr>
+    </w:lvl>
+  </w:abstractNum>
+  <w:abstractNum w:abstractNumId="42" w15:restartNumberingAfterBreak="0">
     <w:nsid w:val="6CF1253C"/>
     <w:multiLevelType w:val="hybridMultilevel"/>
     <w:tmpl w:val="6F5218B8"/>
@@ -25803,7 +26920,7 @@
       </w:pPr>
     </w:lvl>
   </w:abstractNum>
-  <w:abstractNum w:abstractNumId="38" w15:restartNumberingAfterBreak="0">
+  <w:abstractNum w:abstractNumId="43" w15:restartNumberingAfterBreak="0">
     <w:nsid w:val="6DA510EE"/>
     <w:multiLevelType w:val="hybridMultilevel"/>
     <w:tmpl w:val="4C3C0E56"/>
@@ -25889,7 +27006,7 @@
       </w:pPr>
     </w:lvl>
   </w:abstractNum>
-  <w:abstractNum w:abstractNumId="39" w15:restartNumberingAfterBreak="0">
+  <w:abstractNum w:abstractNumId="44" w15:restartNumberingAfterBreak="0">
     <w:nsid w:val="6E6A2736"/>
     <w:multiLevelType w:val="hybridMultilevel"/>
     <w:tmpl w:val="19AE86EE"/>
@@ -25975,7 +27092,7 @@
       </w:pPr>
     </w:lvl>
   </w:abstractNum>
-  <w:abstractNum w:abstractNumId="40" w15:restartNumberingAfterBreak="0">
+  <w:abstractNum w:abstractNumId="45" w15:restartNumberingAfterBreak="0">
     <w:nsid w:val="719078B2"/>
     <w:multiLevelType w:val="hybridMultilevel"/>
     <w:tmpl w:val="0B564AD0"/>
@@ -26061,7 +27178,7 @@
       </w:pPr>
     </w:lvl>
   </w:abstractNum>
-  <w:abstractNum w:abstractNumId="41" w15:restartNumberingAfterBreak="0">
+  <w:abstractNum w:abstractNumId="46" w15:restartNumberingAfterBreak="0">
     <w:nsid w:val="71EC4A6A"/>
     <w:multiLevelType w:val="hybridMultilevel"/>
     <w:tmpl w:val="1EBC9AEC"/>
@@ -26147,7 +27264,7 @@
       </w:pPr>
     </w:lvl>
   </w:abstractNum>
-  <w:abstractNum w:abstractNumId="42" w15:restartNumberingAfterBreak="0">
+  <w:abstractNum w:abstractNumId="47" w15:restartNumberingAfterBreak="0">
     <w:nsid w:val="72E22373"/>
     <w:multiLevelType w:val="multilevel"/>
     <w:tmpl w:val="36FAA080"/>
@@ -26296,7 +27413,7 @@
       </w:rPr>
     </w:lvl>
   </w:abstractNum>
-  <w:abstractNum w:abstractNumId="43" w15:restartNumberingAfterBreak="0">
+  <w:abstractNum w:abstractNumId="48" w15:restartNumberingAfterBreak="0">
     <w:nsid w:val="76D928C5"/>
     <w:multiLevelType w:val="hybridMultilevel"/>
     <w:tmpl w:val="A8A41082"/>
@@ -26409,7 +27526,7 @@
       </w:rPr>
     </w:lvl>
   </w:abstractNum>
-  <w:abstractNum w:abstractNumId="44" w15:restartNumberingAfterBreak="0">
+  <w:abstractNum w:abstractNumId="49" w15:restartNumberingAfterBreak="0">
     <w:nsid w:val="7B92685A"/>
     <w:multiLevelType w:val="hybridMultilevel"/>
     <w:tmpl w:val="2CBA4AE6"/>
@@ -26523,109 +27640,109 @@
     </w:lvl>
   </w:abstractNum>
   <w:num w:numId="1">
-    <w:abstractNumId w:val="13"/>
+    <w:abstractNumId w:val="15"/>
   </w:num>
   <w:num w:numId="2">
     <w:abstractNumId w:val="4"/>
   </w:num>
   <w:num w:numId="3">
-    <w:abstractNumId w:val="38"/>
+    <w:abstractNumId w:val="43"/>
   </w:num>
   <w:num w:numId="4">
     <w:abstractNumId w:val="3"/>
   </w:num>
   <w:num w:numId="5">
-    <w:abstractNumId w:val="9"/>
+    <w:abstractNumId w:val="10"/>
   </w:num>
   <w:num w:numId="6">
-    <w:abstractNumId w:val="24"/>
+    <w:abstractNumId w:val="28"/>
   </w:num>
   <w:num w:numId="7">
-    <w:abstractNumId w:val="29"/>
+    <w:abstractNumId w:val="33"/>
   </w:num>
   <w:num w:numId="8">
-    <w:abstractNumId w:val="19"/>
+    <w:abstractNumId w:val="23"/>
   </w:num>
   <w:num w:numId="9">
-    <w:abstractNumId w:val="42"/>
+    <w:abstractNumId w:val="47"/>
   </w:num>
   <w:num w:numId="10">
+    <w:abstractNumId w:val="45"/>
+  </w:num>
+  <w:num w:numId="11">
+    <w:abstractNumId w:val="39"/>
+  </w:num>
+  <w:num w:numId="12">
+    <w:abstractNumId w:val="36"/>
+  </w:num>
+  <w:num w:numId="13">
+    <w:abstractNumId w:val="14"/>
+  </w:num>
+  <w:num w:numId="14">
+    <w:abstractNumId w:val="11"/>
+  </w:num>
+  <w:num w:numId="15">
+    <w:abstractNumId w:val="35"/>
+  </w:num>
+  <w:num w:numId="16">
+    <w:abstractNumId w:val="27"/>
+  </w:num>
+  <w:num w:numId="17">
+    <w:abstractNumId w:val="13"/>
+  </w:num>
+  <w:num w:numId="18">
+    <w:abstractNumId w:val="48"/>
+  </w:num>
+  <w:num w:numId="19">
     <w:abstractNumId w:val="40"/>
   </w:num>
-  <w:num w:numId="11">
-    <w:abstractNumId w:val="35"/>
-  </w:num>
-  <w:num w:numId="12">
-    <w:abstractNumId w:val="32"/>
-  </w:num>
-  <w:num w:numId="13">
-    <w:abstractNumId w:val="12"/>
-  </w:num>
-  <w:num w:numId="14">
-    <w:abstractNumId w:val="10"/>
-  </w:num>
-  <w:num w:numId="15">
-    <w:abstractNumId w:val="31"/>
-  </w:num>
-  <w:num w:numId="16">
-    <w:abstractNumId w:val="23"/>
-  </w:num>
-  <w:num w:numId="17">
-    <w:abstractNumId w:val="11"/>
-  </w:num>
-  <w:num w:numId="18">
-    <w:abstractNumId w:val="43"/>
-  </w:num>
-  <w:num w:numId="19">
-    <w:abstractNumId w:val="36"/>
-  </w:num>
   <w:num w:numId="20">
-    <w:abstractNumId w:val="18"/>
+    <w:abstractNumId w:val="22"/>
   </w:num>
   <w:num w:numId="21">
     <w:abstractNumId w:val="2"/>
   </w:num>
   <w:num w:numId="22">
-    <w:abstractNumId w:val="15"/>
+    <w:abstractNumId w:val="19"/>
   </w:num>
   <w:num w:numId="23">
     <w:abstractNumId w:val="7"/>
   </w:num>
   <w:num w:numId="24">
-    <w:abstractNumId w:val="16"/>
+    <w:abstractNumId w:val="20"/>
   </w:num>
   <w:num w:numId="25">
-    <w:abstractNumId w:val="30"/>
+    <w:abstractNumId w:val="34"/>
   </w:num>
   <w:num w:numId="26">
-    <w:abstractNumId w:val="44"/>
+    <w:abstractNumId w:val="49"/>
   </w:num>
   <w:num w:numId="27">
     <w:abstractNumId w:val="6"/>
   </w:num>
   <w:num w:numId="28">
-    <w:abstractNumId w:val="22"/>
+    <w:abstractNumId w:val="26"/>
   </w:num>
   <w:num w:numId="29">
-    <w:abstractNumId w:val="26"/>
+    <w:abstractNumId w:val="30"/>
   </w:num>
   <w:num w:numId="30">
+    <w:abstractNumId w:val="21"/>
+  </w:num>
+  <w:num w:numId="31">
+    <w:abstractNumId w:val="46"/>
+  </w:num>
+  <w:num w:numId="32">
     <w:abstractNumId w:val="17"/>
   </w:num>
-  <w:num w:numId="31">
-    <w:abstractNumId w:val="41"/>
-  </w:num>
-  <w:num w:numId="32">
-    <w:abstractNumId w:val="14"/>
-  </w:num>
   <w:num w:numId="33">
-    <w:abstractNumId w:val="28"/>
+    <w:abstractNumId w:val="32"/>
   </w:num>
   <w:num w:numId="34">
-    <w:abstractNumId w:val="37"/>
+    <w:abstractNumId w:val="42"/>
   </w:num>
   <w:num w:numId="35">
-    <w:abstractNumId w:val="21"/>
+    <w:abstractNumId w:val="25"/>
   </w:num>
   <w:num w:numId="36">
     <w:abstractNumId w:val="1"/>
@@ -26634,28 +27751,43 @@
     <w:abstractNumId w:val="0"/>
   </w:num>
   <w:num w:numId="38">
-    <w:abstractNumId w:val="34"/>
+    <w:abstractNumId w:val="38"/>
   </w:num>
   <w:num w:numId="39">
-    <w:abstractNumId w:val="20"/>
+    <w:abstractNumId w:val="24"/>
   </w:num>
   <w:num w:numId="40">
     <w:abstractNumId w:val="5"/>
   </w:num>
   <w:num w:numId="41">
-    <w:abstractNumId w:val="27"/>
+    <w:abstractNumId w:val="31"/>
   </w:num>
   <w:num w:numId="42">
+    <w:abstractNumId w:val="9"/>
+  </w:num>
+  <w:num w:numId="43">
+    <w:abstractNumId w:val="37"/>
+  </w:num>
+  <w:num w:numId="44">
+    <w:abstractNumId w:val="29"/>
+  </w:num>
+  <w:num w:numId="45">
+    <w:abstractNumId w:val="44"/>
+  </w:num>
+  <w:num w:numId="46">
     <w:abstractNumId w:val="8"/>
   </w:num>
-  <w:num w:numId="43">
-    <w:abstractNumId w:val="33"/>
+  <w:num w:numId="47">
+    <w:abstractNumId w:val="41"/>
   </w:num>
-  <w:num w:numId="44">
-    <w:abstractNumId w:val="25"/>
+  <w:num w:numId="48">
+    <w:abstractNumId w:val="18"/>
   </w:num>
-  <w:num w:numId="45">
-    <w:abstractNumId w:val="39"/>
+  <w:num w:numId="49">
+    <w:abstractNumId w:val="16"/>
+  </w:num>
+  <w:num w:numId="50">
+    <w:abstractNumId w:val="12"/>
   </w:num>
 </w:numbering>
 </file>
@@ -27087,13 +28219,14 @@
     <w:uiPriority w:val="9"/>
     <w:unhideWhenUsed/>
     <w:qFormat/>
-    <w:rsid w:val="00AA7E7A"/>
+    <w:rsid w:val="00D36235"/>
     <w:pPr>
       <w:jc w:val="left"/>
       <w:outlineLvl w:val="1"/>
     </w:pPr>
     <w:rPr>
       <w:sz w:val="28"/>
+      <w:szCs w:val="28"/>
     </w:rPr>
   </w:style>
   <w:style w:type="paragraph" w:styleId="Heading3">
@@ -27339,12 +28472,12 @@
     <w:basedOn w:val="DefaultParagraphFont"/>
     <w:link w:val="Heading2"/>
     <w:uiPriority w:val="9"/>
-    <w:rsid w:val="00AA7E7A"/>
+    <w:rsid w:val="00D36235"/>
     <w:rPr>
       <w:rFonts w:ascii="Times New Roman" w:eastAsiaTheme="majorEastAsia" w:hAnsi="Times New Roman" w:cs="Times New Roman"/>
       <w:b/>
       <w:sz w:val="28"/>
-      <w:szCs w:val="24"/>
+      <w:szCs w:val="28"/>
     </w:rPr>
   </w:style>
   <w:style w:type="paragraph" w:styleId="TOC2">
@@ -28016,7 +29149,7 @@
 </file>
 
 <file path=customXml/itemProps1.xml><?xml version="1.0" encoding="utf-8"?>
-<ds:datastoreItem xmlns:ds="http://schemas.openxmlformats.org/officeDocument/2006/customXml" ds:itemID="{67CB2EBF-0B0C-437F-857B-646B5E495DEB}">
+<ds:datastoreItem xmlns:ds="http://schemas.openxmlformats.org/officeDocument/2006/customXml" ds:itemID="{8FA2AF75-5928-46CF-BEBB-C9E5788491CA}">
   <ds:schemaRefs>
     <ds:schemaRef ds:uri="http://schemas.openxmlformats.org/officeDocument/2006/bibliography"/>
   </ds:schemaRefs>

</xml_diff>